<commit_message>
update cv and pubs
</commit_message>
<xml_diff>
--- a/assets/publications/CV.docx
+++ b/assets/publications/CV.docx
@@ -145,16 +145,31 @@
           <w:color w:val="1F4E79" w:themeColor="accent1" w:themeShade="80"/>
         </w:rPr>
       </w:pPr>
-      <w:hyperlink r:id="rId8" w:history="1">
-        <w:r>
-          <w:rPr>
-            <w:rStyle w:val="Hyperlink"/>
-            <w:rFonts w:cstheme="minorHAnsi"/>
-            <w:color w:val="1F4E79" w:themeColor="accent1" w:themeShade="80"/>
-          </w:rPr>
-          <w:t>http://cehjelmen.github.io</w:t>
-        </w:r>
-      </w:hyperlink>
+      <w:r>
+        <w:fldChar w:fldCharType="begin"/>
+      </w:r>
+      <w:r>
+        <w:instrText xml:space="preserve"> HYPERLINK "http://cehjelmen.github.io" </w:instrText>
+      </w:r>
+      <w:r>
+        <w:fldChar w:fldCharType="separate"/>
+      </w:r>
+      <w:r>
+        <w:rPr>
+          <w:rStyle w:val="Hyperlink"/>
+          <w:rFonts w:cstheme="minorHAnsi"/>
+          <w:color w:val="1F4E79" w:themeColor="accent1" w:themeShade="80"/>
+        </w:rPr>
+        <w:t>http://cehjelmen.github.io</w:t>
+      </w:r>
+      <w:r>
+        <w:rPr>
+          <w:rStyle w:val="Hyperlink"/>
+          <w:rFonts w:cstheme="minorHAnsi"/>
+          <w:color w:val="1F4E79" w:themeColor="accent1" w:themeShade="80"/>
+        </w:rPr>
+        <w:fldChar w:fldCharType="end"/>
+      </w:r>
     </w:p>
     <w:p>
       <w:pPr>
@@ -163,7 +178,7 @@
           <w:rFonts w:cstheme="minorHAnsi"/>
         </w:rPr>
         <w:sectPr>
-          <w:footerReference w:type="default" r:id="rId9"/>
+          <w:footerReference w:type="default" r:id="rId8"/>
           <w:pgSz w:w="12240" w:h="15840"/>
           <w:pgMar w:top="720" w:right="720" w:bottom="720" w:left="720" w:header="720" w:footer="720" w:gutter="0"/>
           <w:cols w:num="2" w:space="720"/>
@@ -644,7 +659,28 @@
         <w:rPr>
           <w:rFonts w:cstheme="minorHAnsi"/>
         </w:rPr>
-        <w:t>19.    Morelli MW</w:t>
+        <w:t xml:space="preserve">20.    </w:t>
+      </w:r>
+      <w:r>
+        <w:rPr>
+          <w:rFonts w:cstheme="minorHAnsi"/>
+          <w:b/>
+          <w:bCs/>
+        </w:rPr>
+        <w:t>Hjelmen CE</w:t>
+      </w:r>
+      <w:r>
+        <w:rPr>
+          <w:rFonts w:cstheme="minorHAnsi"/>
+        </w:rPr>
+        <w:t>, Yuan Y, Parrot JJ</w:t>
+      </w:r>
+      <w:proofErr w:type="gramStart"/>
+      <w:r>
+        <w:rPr>
+          <w:rFonts w:cstheme="minorHAnsi"/>
+        </w:rPr>
+        <w:t xml:space="preserve">, </w:t>
       </w:r>
       <w:r>
         <w:rPr>
@@ -653,27 +689,36 @@
           <w:sz w:val="18"/>
           <w:vertAlign w:val="superscript"/>
         </w:rPr>
-        <w:t>Ϯ</w:t>
-      </w:r>
-      <w:r>
-        <w:rPr>
-          <w:rFonts w:cstheme="minorHAnsi"/>
-        </w:rPr>
-        <w:t xml:space="preserve">, Blackmon H, </w:t>
-      </w:r>
-      <w:r>
-        <w:rPr>
-          <w:rFonts w:cstheme="minorHAnsi"/>
-          <w:b/>
-          <w:bCs/>
-        </w:rPr>
-        <w:t>Hjelmen CE</w:t>
-      </w:r>
-      <w:r>
-        <w:rPr>
-          <w:rFonts w:cstheme="minorHAnsi"/>
-        </w:rPr>
-        <w:t xml:space="preserve">. (2022) Diptera and </w:t>
+        <w:t>!</w:t>
+      </w:r>
+      <w:proofErr w:type="spellStart"/>
+      <w:r>
+        <w:rPr>
+          <w:rFonts w:cstheme="minorHAnsi"/>
+        </w:rPr>
+        <w:t>McGuane</w:t>
+      </w:r>
+      <w:proofErr w:type="spellEnd"/>
+      <w:proofErr w:type="gramEnd"/>
+      <w:r>
+        <w:rPr>
+          <w:rFonts w:cstheme="minorHAnsi"/>
+        </w:rPr>
+        <w:t xml:space="preserve"> AS, Srivastav SP, Purcell AC, </w:t>
+      </w:r>
+      <w:proofErr w:type="spellStart"/>
+      <w:r>
+        <w:rPr>
+          <w:rFonts w:cstheme="minorHAnsi"/>
+        </w:rPr>
+        <w:t>Pimsler</w:t>
+      </w:r>
+      <w:proofErr w:type="spellEnd"/>
+      <w:r>
+        <w:rPr>
+          <w:rFonts w:cstheme="minorHAnsi"/>
+        </w:rPr>
+        <w:t xml:space="preserve"> ML, Sze, S-H, Tarone AM. Identification and Characterization of Small RNA Markers of Age in the Blow Fly </w:t>
       </w:r>
       <w:r>
         <w:rPr>
@@ -681,13 +726,84 @@
           <w:i/>
           <w:iCs/>
         </w:rPr>
-        <w:t>Drosophila</w:t>
-      </w:r>
-      <w:r>
-        <w:rPr>
-          <w:rFonts w:cstheme="minorHAnsi"/>
-        </w:rPr>
-        <w:t xml:space="preserve"> Karyotype Databases: A useful dataset to guide evolutionary and genomic studies. </w:t>
+        <w:t>Cochliomyia macellaria</w:t>
+      </w:r>
+      <w:r>
+        <w:rPr>
+          <w:rFonts w:cstheme="minorHAnsi"/>
+        </w:rPr>
+        <w:t xml:space="preserve"> (</w:t>
+      </w:r>
+      <w:proofErr w:type="spellStart"/>
+      <w:r>
+        <w:rPr>
+          <w:rFonts w:cstheme="minorHAnsi"/>
+        </w:rPr>
+        <w:t>Fabricius</w:t>
+      </w:r>
+      <w:proofErr w:type="spellEnd"/>
+      <w:r>
+        <w:rPr>
+          <w:rFonts w:cstheme="minorHAnsi"/>
+        </w:rPr>
+        <w:t>)</w:t>
+      </w:r>
+      <w:r>
+        <w:rPr>
+          <w:rFonts w:cstheme="minorHAnsi"/>
+        </w:rPr>
+        <w:t xml:space="preserve"> </w:t>
+      </w:r>
+      <w:r>
+        <w:rPr>
+          <w:rFonts w:cstheme="minorHAnsi"/>
+        </w:rPr>
+        <w:t>(Diptera: Calliphoridae) Insects. doi.org/10.3390/insects13100948</w:t>
+      </w:r>
+    </w:p>
+    <w:p>
+      <w:pPr>
+        <w:spacing w:after="60" w:line="240" w:lineRule="auto"/>
+        <w:ind w:left="900" w:hanging="900"/>
+        <w:contextualSpacing/>
+        <w:rPr>
+          <w:rFonts w:cstheme="minorHAnsi"/>
+        </w:rPr>
+      </w:pPr>
+      <w:r>
+        <w:rPr>
+          <w:rFonts w:cstheme="minorHAnsi"/>
+        </w:rPr>
+        <w:t>19.    Morelli MW</w:t>
+      </w:r>
+      <w:r>
+        <w:rPr>
+          <w:rFonts w:cstheme="minorHAnsi"/>
+          <w:b/>
+          <w:sz w:val="18"/>
+          <w:vertAlign w:val="superscript"/>
+        </w:rPr>
+        <w:t>Ϯ</w:t>
+      </w:r>
+      <w:r>
+        <w:rPr>
+          <w:rFonts w:cstheme="minorHAnsi"/>
+        </w:rPr>
+        <w:t xml:space="preserve">, Blackmon H, </w:t>
+      </w:r>
+      <w:r>
+        <w:rPr>
+          <w:rFonts w:cstheme="minorHAnsi"/>
+          <w:b/>
+          <w:bCs/>
+        </w:rPr>
+        <w:t>Hjelmen CE</w:t>
+      </w:r>
+      <w:r>
+        <w:rPr>
+          <w:rFonts w:cstheme="minorHAnsi"/>
+        </w:rPr>
+        <w:t xml:space="preserve">. (2022) Diptera and </w:t>
       </w:r>
       <w:r>
         <w:rPr>
@@ -695,6 +811,20 @@
           <w:i/>
           <w:iCs/>
         </w:rPr>
+        <w:t>Drosophila</w:t>
+      </w:r>
+      <w:r>
+        <w:rPr>
+          <w:rFonts w:cstheme="minorHAnsi"/>
+        </w:rPr>
+        <w:t xml:space="preserve"> Karyotype Databases: A useful dataset to guide evolutionary and genomic studies. </w:t>
+      </w:r>
+      <w:r>
+        <w:rPr>
+          <w:rFonts w:cstheme="minorHAnsi"/>
+          <w:i/>
+          <w:iCs/>
+        </w:rPr>
         <w:t>Frontiers in Ecology and Evolution</w:t>
       </w:r>
       <w:r>
@@ -1676,6 +1806,7 @@
         <w:rPr>
           <w:rFonts w:cstheme="minorHAnsi"/>
         </w:rPr>
+        <w:lastRenderedPageBreak/>
         <w:t xml:space="preserve">10.    </w:t>
       </w:r>
       <w:r>
@@ -1774,7 +1905,6 @@
         <w:rPr>
           <w:rFonts w:cstheme="minorHAnsi"/>
         </w:rPr>
-        <w:lastRenderedPageBreak/>
         <w:t xml:space="preserve">9.   </w:t>
       </w:r>
       <w:r>
@@ -2823,27 +2953,79 @@
         <w:rPr>
           <w:rFonts w:cstheme="minorHAnsi"/>
         </w:rPr>
-        <w:t xml:space="preserve">, Parrott JJ, Yuan Y, Srivastav S, Pimsler ML, Sing-Hoi S, Tarone AM.  Identification and characterization of small RNA markers of age in </w:t>
+        <w:t xml:space="preserve"> </w:t>
+      </w:r>
+      <w:r>
+        <w:rPr>
+          <w:rFonts w:cstheme="minorHAnsi"/>
+        </w:rPr>
+        <w:t xml:space="preserve">Parrott JJ, </w:t>
+      </w:r>
+      <w:proofErr w:type="spellStart"/>
+      <w:r>
+        <w:rPr>
+          <w:rFonts w:cstheme="minorHAnsi"/>
+        </w:rPr>
+        <w:t>McGuane</w:t>
+      </w:r>
+      <w:proofErr w:type="spellEnd"/>
+      <w:r>
+        <w:rPr>
+          <w:rFonts w:cstheme="minorHAnsi"/>
+        </w:rPr>
+        <w:t xml:space="preserve"> AS, </w:t>
+      </w:r>
+      <w:proofErr w:type="spellStart"/>
+      <w:r>
+        <w:rPr>
+          <w:rFonts w:cstheme="minorHAnsi"/>
+        </w:rPr>
+        <w:t>Jonika</w:t>
+      </w:r>
+      <w:proofErr w:type="spellEnd"/>
+      <w:r>
+        <w:rPr>
+          <w:rFonts w:cstheme="minorHAnsi"/>
+        </w:rPr>
+        <w:t xml:space="preserve"> MM, Purcell AC, </w:t>
+      </w:r>
+      <w:r>
+        <w:rPr>
+          <w:rFonts w:cstheme="minorHAnsi"/>
+        </w:rPr>
+        <w:t xml:space="preserve">Srivastav S, Sing-Hoi S, Tarone AM.  </w:t>
+      </w:r>
+      <w:r>
+        <w:rPr>
+          <w:rFonts w:cstheme="minorHAnsi"/>
+        </w:rPr>
+        <w:t>Characterization of miRNA in four forensically relevant species of Diptera</w:t>
+      </w:r>
+      <w:r>
+        <w:rPr>
+          <w:rFonts w:cstheme="minorHAnsi"/>
+        </w:rPr>
+        <w:t xml:space="preserve">. </w:t>
       </w:r>
       <w:r>
         <w:rPr>
           <w:rFonts w:cstheme="minorHAnsi"/>
           <w:i/>
-        </w:rPr>
-        <w:t>Cochliomyia macellaria</w:t>
-      </w:r>
-      <w:r>
-        <w:rPr>
-          <w:rFonts w:cstheme="minorHAnsi"/>
-        </w:rPr>
-        <w:t xml:space="preserve"> (Diptera: Calliphoridae) Fabricius.  </w:t>
-      </w:r>
-      <w:r>
-        <w:rPr>
-          <w:rFonts w:cstheme="minorHAnsi"/>
-          <w:i/>
-        </w:rPr>
-        <w:t>Submitted</w:t>
+          <w:iCs/>
+        </w:rPr>
+        <w:t>In prep</w:t>
+      </w:r>
+      <w:r>
+        <w:rPr>
+          <w:rFonts w:cstheme="minorHAnsi"/>
+        </w:rPr>
+        <w:t>.</w:t>
+      </w:r>
+      <w:r>
+        <w:rPr>
+          <w:rFonts w:cstheme="minorHAnsi"/>
+        </w:rPr>
+        <w:t xml:space="preserve"> </w:t>
       </w:r>
     </w:p>
     <w:p>
@@ -3269,6 +3451,7 @@
         <w:rPr>
           <w:rFonts w:cstheme="minorHAnsi"/>
         </w:rPr>
+        <w:lastRenderedPageBreak/>
         <w:t>Genome Size Evolution</w:t>
       </w:r>
       <w:r>
@@ -3341,7 +3524,6 @@
         <w:rPr>
           <w:rFonts w:cstheme="minorHAnsi"/>
         </w:rPr>
-        <w:lastRenderedPageBreak/>
         <w:t>Biotechnology, Rutgers University, Department of Entomology</w:t>
       </w:r>
     </w:p>
@@ -4267,7 +4449,6 @@
         </w:rPr>
         <w:t xml:space="preserve">and </w:t>
       </w:r>
-      <w:proofErr w:type="gramStart"/>
       <w:r>
         <w:rPr>
           <w:rFonts w:cstheme="minorHAnsi"/>
@@ -4279,14 +4460,7 @@
         <w:rPr>
           <w:rFonts w:cstheme="minorHAnsi"/>
         </w:rPr>
-        <w:t>.</w:t>
-      </w:r>
-      <w:proofErr w:type="gramEnd"/>
-      <w:r>
-        <w:rPr>
-          <w:rFonts w:cstheme="minorHAnsi"/>
-        </w:rPr>
-        <w:t xml:space="preserve"> </w:t>
+        <w:t xml:space="preserve">. </w:t>
       </w:r>
       <w:r>
         <w:rPr>
@@ -4542,6 +4716,7 @@
         <w:rPr>
           <w:rFonts w:cstheme="minorHAnsi"/>
         </w:rPr>
+        <w:lastRenderedPageBreak/>
         <w:t xml:space="preserve">Phylogenetic basis for understanding genome size evolution in </w:t>
       </w:r>
       <w:r>
@@ -4667,7 +4842,6 @@
         <w:rPr>
           <w:rFonts w:cstheme="minorHAnsi"/>
         </w:rPr>
-        <w:lastRenderedPageBreak/>
         <w:t>18</w:t>
       </w:r>
       <w:r>
@@ -6219,6 +6393,7 @@
           <w:b/>
           <w:i/>
         </w:rPr>
+        <w:lastRenderedPageBreak/>
         <w:t>2018</w:t>
       </w:r>
     </w:p>
@@ -6321,7 +6496,6 @@
         <w:rPr>
           <w:rFonts w:cstheme="minorHAnsi"/>
         </w:rPr>
-        <w:lastRenderedPageBreak/>
         <w:t>Transcript-Based Sex Determination for Forensic Entomology. *</w:t>
       </w:r>
       <w:proofErr w:type="spellStart"/>
@@ -6787,21 +6961,7 @@
         <w:rPr>
           <w:rFonts w:cstheme="minorHAnsi"/>
         </w:rPr>
-        <w:t xml:space="preserve">The rate and pattern of genome size evolution in </w:t>
-      </w:r>
-      <w:proofErr w:type="spellStart"/>
-      <w:r>
-        <w:rPr>
-          <w:rFonts w:cstheme="minorHAnsi"/>
-        </w:rPr>
-        <w:t>Drosophilidae</w:t>
-      </w:r>
-      <w:proofErr w:type="spellEnd"/>
-      <w:r>
-        <w:rPr>
-          <w:rFonts w:cstheme="minorHAnsi"/>
-        </w:rPr>
-        <w:t xml:space="preserve"> and Formicidae.  *</w:t>
+        <w:t>The rate and pattern of genome size evolution in Drosophilidae and Formicidae.  *</w:t>
       </w:r>
       <w:r>
         <w:rPr>
@@ -6968,21 +7128,7 @@
         <w:rPr>
           <w:rFonts w:cstheme="minorHAnsi"/>
         </w:rPr>
-        <w:t xml:space="preserve">The rate and pattern of genome size evolution in </w:t>
-      </w:r>
-      <w:proofErr w:type="spellStart"/>
-      <w:r>
-        <w:rPr>
-          <w:rFonts w:cstheme="minorHAnsi"/>
-        </w:rPr>
-        <w:t>Drosophilidae</w:t>
-      </w:r>
-      <w:proofErr w:type="spellEnd"/>
-      <w:r>
-        <w:rPr>
-          <w:rFonts w:cstheme="minorHAnsi"/>
-        </w:rPr>
-        <w:t xml:space="preserve"> and Formicidae.  *</w:t>
+        <w:t>The rate and pattern of genome size evolution in Drosophilidae and Formicidae.  *</w:t>
       </w:r>
       <w:r>
         <w:rPr>
@@ -7376,9 +7522,18 @@
       <w:r>
         <w:rPr>
           <w:rFonts w:cstheme="minorHAnsi"/>
-          <w:bCs/>
-        </w:rPr>
-        <w:t>Introduction to Bioinformatics (Utah Valley University, BIOL 1011)—Instructor of Record</w:t>
+          <w:b/>
+          <w:bCs/>
+          <w:smallCaps/>
+        </w:rPr>
+        <w:t>Introduction to Bioinformatics</w:t>
+      </w:r>
+      <w:r>
+        <w:rPr>
+          <w:rFonts w:cstheme="minorHAnsi"/>
+          <w:bCs/>
+        </w:rPr>
+        <w:t xml:space="preserve"> (Utah Valley University, BIOL 1011)—Instructor of Record</w:t>
       </w:r>
     </w:p>
     <w:p>
@@ -7446,103 +7601,99 @@
       <w:pPr>
         <w:pStyle w:val="ListParagraph"/>
         <w:numPr>
-          <w:ilvl w:val="0"/>
-          <w:numId w:val="2"/>
-        </w:numPr>
-        <w:spacing w:after="0" w:line="240" w:lineRule="auto"/>
-        <w:ind w:left="180" w:hanging="180"/>
-        <w:rPr>
-          <w:rFonts w:cstheme="minorHAnsi"/>
-          <w:bCs/>
-        </w:rPr>
-      </w:pPr>
-      <w:r>
-        <w:rPr>
-          <w:rFonts w:cstheme="minorHAnsi"/>
-          <w:bCs/>
-        </w:rPr>
-        <w:t xml:space="preserve">Genetics (Utah </w:t>
-      </w:r>
-      <w:proofErr w:type="spellStart"/>
-      <w:r>
-        <w:rPr>
-          <w:rFonts w:cstheme="minorHAnsi"/>
-          <w:bCs/>
-        </w:rPr>
-        <w:t>Falley</w:t>
-      </w:r>
-      <w:proofErr w:type="spellEnd"/>
-      <w:r>
-        <w:rPr>
-          <w:rFonts w:cstheme="minorHAnsi"/>
-          <w:bCs/>
-        </w:rPr>
-        <w:t xml:space="preserve"> University, BIOL 3500)—Instructor of Record</w:t>
-      </w:r>
-    </w:p>
-    <w:p>
-      <w:pPr>
-        <w:pStyle w:val="ListParagraph"/>
-        <w:spacing w:after="0" w:line="240" w:lineRule="auto"/>
-        <w:ind w:left="180"/>
-        <w:rPr>
-          <w:rFonts w:cstheme="minorHAnsi"/>
-          <w:bCs/>
-        </w:rPr>
-      </w:pPr>
-      <w:r>
-        <w:rPr>
-          <w:rFonts w:cstheme="minorHAnsi"/>
-          <w:bCs/>
-        </w:rPr>
-        <w:t xml:space="preserve">Instruct students in </w:t>
-      </w:r>
-      <w:proofErr w:type="gramStart"/>
-      <w:r>
-        <w:rPr>
-          <w:rFonts w:cstheme="minorHAnsi"/>
-          <w:bCs/>
-        </w:rPr>
-        <w:t>upper level</w:t>
-      </w:r>
-      <w:proofErr w:type="gramEnd"/>
-      <w:r>
-        <w:rPr>
-          <w:rFonts w:cstheme="minorHAnsi"/>
-          <w:bCs/>
-        </w:rPr>
-        <w:t xml:space="preserve"> genetics, including central dogma, regulation of gene expression, genome organization and population </w:t>
-      </w:r>
-      <w:proofErr w:type="spellStart"/>
-      <w:r>
-        <w:rPr>
-          <w:rFonts w:cstheme="minorHAnsi"/>
-          <w:bCs/>
-        </w:rPr>
-        <w:t>genetics</w:t>
-      </w:r>
-      <w:proofErr w:type="spellEnd"/>
-    </w:p>
-    <w:p>
-      <w:pPr>
-        <w:pStyle w:val="ListParagraph"/>
-        <w:numPr>
           <w:ilvl w:val="1"/>
           <w:numId w:val="2"/>
         </w:numPr>
         <w:spacing w:after="0" w:line="240" w:lineRule="auto"/>
-        <w:ind w:left="450" w:hanging="270"/>
-        <w:rPr>
-          <w:rFonts w:cstheme="minorHAnsi"/>
-          <w:bCs/>
-        </w:rPr>
-      </w:pPr>
-      <w:r>
-        <w:rPr>
-          <w:rFonts w:cstheme="minorHAnsi"/>
-          <w:bCs/>
-        </w:rPr>
-        <w:t>Fall 2021—30 students</w:t>
+        <w:ind w:left="360" w:hanging="180"/>
+        <w:rPr>
+          <w:rFonts w:cstheme="minorHAnsi"/>
+          <w:bCs/>
+        </w:rPr>
+      </w:pPr>
+      <w:r>
+        <w:rPr>
+          <w:rFonts w:cstheme="minorHAnsi"/>
+          <w:bCs/>
+        </w:rPr>
+        <w:t>Fall 2022—1 section, 33 students</w:t>
+      </w:r>
+    </w:p>
+    <w:p>
+      <w:pPr>
+        <w:pStyle w:val="ListParagraph"/>
+        <w:numPr>
+          <w:ilvl w:val="0"/>
+          <w:numId w:val="2"/>
+        </w:numPr>
+        <w:spacing w:after="0" w:line="240" w:lineRule="auto"/>
+        <w:ind w:left="180" w:hanging="180"/>
+        <w:rPr>
+          <w:rFonts w:cstheme="minorHAnsi"/>
+          <w:bCs/>
+        </w:rPr>
+      </w:pPr>
+      <w:r>
+        <w:rPr>
+          <w:rFonts w:cstheme="minorHAnsi"/>
+          <w:b/>
+          <w:bCs/>
+          <w:smallCaps/>
+        </w:rPr>
+        <w:t>Genetics</w:t>
+      </w:r>
+      <w:r>
+        <w:rPr>
+          <w:rFonts w:cstheme="minorHAnsi"/>
+          <w:bCs/>
+        </w:rPr>
+        <w:t xml:space="preserve"> (Utah </w:t>
+      </w:r>
+      <w:r>
+        <w:rPr>
+          <w:rFonts w:cstheme="minorHAnsi"/>
+          <w:bCs/>
+        </w:rPr>
+        <w:t>V</w:t>
+      </w:r>
+      <w:r>
+        <w:rPr>
+          <w:rFonts w:cstheme="minorHAnsi"/>
+          <w:bCs/>
+        </w:rPr>
+        <w:t>alley University, BIOL 3500)—Instructor of Record</w:t>
+      </w:r>
+    </w:p>
+    <w:p>
+      <w:pPr>
+        <w:pStyle w:val="ListParagraph"/>
+        <w:spacing w:after="0" w:line="240" w:lineRule="auto"/>
+        <w:ind w:left="180"/>
+        <w:rPr>
+          <w:rFonts w:cstheme="minorHAnsi"/>
+          <w:bCs/>
+        </w:rPr>
+      </w:pPr>
+      <w:r>
+        <w:rPr>
+          <w:rFonts w:cstheme="minorHAnsi"/>
+          <w:bCs/>
+        </w:rPr>
+        <w:t xml:space="preserve">Instruct students in </w:t>
+      </w:r>
+      <w:r>
+        <w:rPr>
+          <w:rFonts w:cstheme="minorHAnsi"/>
+          <w:bCs/>
+        </w:rPr>
+        <w:t>upper-level</w:t>
+      </w:r>
+      <w:r>
+        <w:rPr>
+          <w:rFonts w:cstheme="minorHAnsi"/>
+          <w:bCs/>
+        </w:rPr>
+        <w:t xml:space="preserve"> genetics, including central dogma, regulation of gene expression, genome organization and population genetics</w:t>
       </w:r>
     </w:p>
     <w:p>
@@ -7564,6 +7715,29 @@
           <w:rFonts w:cstheme="minorHAnsi"/>
           <w:bCs/>
         </w:rPr>
+        <w:lastRenderedPageBreak/>
+        <w:t>Fall 2021—30 students</w:t>
+      </w:r>
+    </w:p>
+    <w:p>
+      <w:pPr>
+        <w:pStyle w:val="ListParagraph"/>
+        <w:numPr>
+          <w:ilvl w:val="1"/>
+          <w:numId w:val="2"/>
+        </w:numPr>
+        <w:spacing w:after="0" w:line="240" w:lineRule="auto"/>
+        <w:ind w:left="450" w:hanging="270"/>
+        <w:rPr>
+          <w:rFonts w:cstheme="minorHAnsi"/>
+          <w:bCs/>
+        </w:rPr>
+      </w:pPr>
+      <w:r>
+        <w:rPr>
+          <w:rFonts w:cstheme="minorHAnsi"/>
+          <w:bCs/>
+        </w:rPr>
         <w:t>Spring 2022—38 students</w:t>
       </w:r>
     </w:p>
@@ -7571,10 +7745,54 @@
       <w:pPr>
         <w:pStyle w:val="ListParagraph"/>
         <w:numPr>
-          <w:ilvl w:val="0"/>
+          <w:ilvl w:val="1"/>
           <w:numId w:val="2"/>
         </w:numPr>
         <w:spacing w:after="0" w:line="240" w:lineRule="auto"/>
+        <w:ind w:left="450" w:hanging="270"/>
+        <w:rPr>
+          <w:rFonts w:cstheme="minorHAnsi"/>
+          <w:bCs/>
+        </w:rPr>
+      </w:pPr>
+      <w:r>
+        <w:rPr>
+          <w:rFonts w:cstheme="minorHAnsi"/>
+          <w:bCs/>
+        </w:rPr>
+        <w:t>Summer 2022—29 Students</w:t>
+      </w:r>
+    </w:p>
+    <w:p>
+      <w:pPr>
+        <w:pStyle w:val="ListParagraph"/>
+        <w:numPr>
+          <w:ilvl w:val="1"/>
+          <w:numId w:val="2"/>
+        </w:numPr>
+        <w:spacing w:after="0" w:line="240" w:lineRule="auto"/>
+        <w:ind w:left="450" w:hanging="270"/>
+        <w:rPr>
+          <w:rFonts w:cstheme="minorHAnsi"/>
+          <w:bCs/>
+        </w:rPr>
+      </w:pPr>
+      <w:r>
+        <w:rPr>
+          <w:rFonts w:cstheme="minorHAnsi"/>
+          <w:bCs/>
+        </w:rPr>
+        <w:t>Fall 2022—41 Students</w:t>
+      </w:r>
+    </w:p>
+    <w:p>
+      <w:pPr>
+        <w:pStyle w:val="ListParagraph"/>
+        <w:numPr>
+          <w:ilvl w:val="0"/>
+          <w:numId w:val="2"/>
+        </w:numPr>
+        <w:spacing w:after="0" w:line="240" w:lineRule="auto"/>
         <w:ind w:left="180" w:hanging="180"/>
         <w:rPr>
           <w:rFonts w:cstheme="minorHAnsi"/>
@@ -7588,6 +7806,227 @@
           <w:bCs/>
           <w:smallCaps/>
         </w:rPr>
+        <w:t>Genomics</w:t>
+      </w:r>
+      <w:r>
+        <w:rPr>
+          <w:rFonts w:cstheme="minorHAnsi"/>
+          <w:bCs/>
+        </w:rPr>
+        <w:t xml:space="preserve"> (Utah Valley University, BIOL 3500)—Instructor of Record</w:t>
+      </w:r>
+    </w:p>
+    <w:p>
+      <w:pPr>
+        <w:pStyle w:val="ListParagraph"/>
+        <w:spacing w:after="0" w:line="240" w:lineRule="auto"/>
+        <w:ind w:left="180"/>
+        <w:rPr>
+          <w:rFonts w:cstheme="minorHAnsi"/>
+          <w:bCs/>
+        </w:rPr>
+      </w:pPr>
+      <w:r>
+        <w:rPr>
+          <w:rFonts w:cstheme="minorHAnsi"/>
+          <w:bCs/>
+        </w:rPr>
+        <w:t xml:space="preserve">Instruct </w:t>
+      </w:r>
+      <w:r>
+        <w:rPr>
+          <w:rFonts w:cstheme="minorHAnsi"/>
+          <w:bCs/>
+        </w:rPr>
+        <w:t>upper-level students in genomics topics</w:t>
+      </w:r>
+      <w:r>
+        <w:rPr>
+          <w:rFonts w:cstheme="minorHAnsi"/>
+          <w:bCs/>
+        </w:rPr>
+        <w:t xml:space="preserve">, including </w:t>
+      </w:r>
+      <w:r>
+        <w:rPr>
+          <w:rFonts w:cstheme="minorHAnsi"/>
+          <w:bCs/>
+        </w:rPr>
+        <w:t xml:space="preserve">sequencing, assembly, annotation, </w:t>
+      </w:r>
+      <w:proofErr w:type="spellStart"/>
+      <w:r>
+        <w:rPr>
+          <w:rFonts w:cstheme="minorHAnsi"/>
+          <w:bCs/>
+        </w:rPr>
+        <w:t>phylogenomics</w:t>
+      </w:r>
+      <w:proofErr w:type="spellEnd"/>
+      <w:r>
+        <w:rPr>
+          <w:rFonts w:cstheme="minorHAnsi"/>
+          <w:bCs/>
+        </w:rPr>
+        <w:t>, comparative genomics, and population genomics. Weekly discussion of current literature and student driven final project presentations.</w:t>
+      </w:r>
+    </w:p>
+    <w:p>
+      <w:pPr>
+        <w:pStyle w:val="ListParagraph"/>
+        <w:numPr>
+          <w:ilvl w:val="1"/>
+          <w:numId w:val="2"/>
+        </w:numPr>
+        <w:spacing w:after="0" w:line="240" w:lineRule="auto"/>
+        <w:ind w:left="450" w:hanging="270"/>
+        <w:rPr>
+          <w:rFonts w:cstheme="minorHAnsi"/>
+          <w:bCs/>
+        </w:rPr>
+      </w:pPr>
+      <w:r>
+        <w:rPr>
+          <w:rFonts w:cstheme="minorHAnsi"/>
+          <w:bCs/>
+        </w:rPr>
+        <w:t>Fall 202</w:t>
+      </w:r>
+      <w:r>
+        <w:rPr>
+          <w:rFonts w:cstheme="minorHAnsi"/>
+          <w:bCs/>
+        </w:rPr>
+        <w:t>2</w:t>
+      </w:r>
+      <w:r>
+        <w:rPr>
+          <w:rFonts w:cstheme="minorHAnsi"/>
+          <w:bCs/>
+        </w:rPr>
+        <w:t>—</w:t>
+      </w:r>
+      <w:r>
+        <w:rPr>
+          <w:rFonts w:cstheme="minorHAnsi"/>
+          <w:bCs/>
+        </w:rPr>
+        <w:t>15</w:t>
+      </w:r>
+      <w:r>
+        <w:rPr>
+          <w:rFonts w:cstheme="minorHAnsi"/>
+          <w:bCs/>
+        </w:rPr>
+        <w:t xml:space="preserve"> students</w:t>
+      </w:r>
+    </w:p>
+    <w:p>
+      <w:pPr>
+        <w:pStyle w:val="ListParagraph"/>
+        <w:numPr>
+          <w:ilvl w:val="0"/>
+          <w:numId w:val="2"/>
+        </w:numPr>
+        <w:spacing w:after="0" w:line="240" w:lineRule="auto"/>
+        <w:ind w:left="180" w:hanging="180"/>
+        <w:rPr>
+          <w:rFonts w:cstheme="minorHAnsi"/>
+          <w:bCs/>
+        </w:rPr>
+      </w:pPr>
+      <w:r>
+        <w:rPr>
+          <w:rFonts w:cstheme="minorHAnsi"/>
+          <w:b/>
+          <w:bCs/>
+          <w:smallCaps/>
+        </w:rPr>
+        <w:t>Student Seminar</w:t>
+      </w:r>
+      <w:r>
+        <w:rPr>
+          <w:rFonts w:cstheme="minorHAnsi"/>
+          <w:bCs/>
+        </w:rPr>
+        <w:t xml:space="preserve"> (Utah Valley University, BIOL 3500)—Instructor of Record</w:t>
+      </w:r>
+    </w:p>
+    <w:p>
+      <w:pPr>
+        <w:pStyle w:val="ListParagraph"/>
+        <w:spacing w:after="0" w:line="240" w:lineRule="auto"/>
+        <w:ind w:left="180"/>
+        <w:rPr>
+          <w:rFonts w:cstheme="minorHAnsi"/>
+          <w:bCs/>
+        </w:rPr>
+      </w:pPr>
+      <w:r>
+        <w:rPr>
+          <w:rFonts w:cstheme="minorHAnsi"/>
+          <w:bCs/>
+        </w:rPr>
+        <w:t>Upper-level seminar course. Students focus on writing a term paper of their interest.</w:t>
+      </w:r>
+    </w:p>
+    <w:p>
+      <w:pPr>
+        <w:pStyle w:val="ListParagraph"/>
+        <w:numPr>
+          <w:ilvl w:val="1"/>
+          <w:numId w:val="2"/>
+        </w:numPr>
+        <w:spacing w:after="0" w:line="240" w:lineRule="auto"/>
+        <w:ind w:left="450" w:hanging="270"/>
+        <w:rPr>
+          <w:rFonts w:cstheme="minorHAnsi"/>
+          <w:bCs/>
+        </w:rPr>
+      </w:pPr>
+      <w:r>
+        <w:rPr>
+          <w:rFonts w:cstheme="minorHAnsi"/>
+          <w:bCs/>
+        </w:rPr>
+        <w:t>Fall 2022—</w:t>
+      </w:r>
+      <w:r>
+        <w:rPr>
+          <w:rFonts w:cstheme="minorHAnsi"/>
+          <w:bCs/>
+        </w:rPr>
+        <w:t>12</w:t>
+      </w:r>
+      <w:r>
+        <w:rPr>
+          <w:rFonts w:cstheme="minorHAnsi"/>
+          <w:bCs/>
+        </w:rPr>
+        <w:t xml:space="preserve"> students</w:t>
+      </w:r>
+    </w:p>
+    <w:p>
+      <w:pPr>
+        <w:pStyle w:val="ListParagraph"/>
+        <w:numPr>
+          <w:ilvl w:val="0"/>
+          <w:numId w:val="2"/>
+        </w:numPr>
+        <w:spacing w:after="0" w:line="240" w:lineRule="auto"/>
+        <w:ind w:left="180" w:hanging="180"/>
+        <w:rPr>
+          <w:rFonts w:cstheme="minorHAnsi"/>
+          <w:bCs/>
+        </w:rPr>
+      </w:pPr>
+      <w:r>
+        <w:rPr>
+          <w:rFonts w:cstheme="minorHAnsi"/>
+          <w:b/>
+          <w:bCs/>
+          <w:smallCaps/>
+        </w:rPr>
         <w:t>The Science of Forensic Entomology</w:t>
       </w:r>
       <w:r>
@@ -7602,17 +8041,8 @@
           <w:rFonts w:cstheme="minorHAnsi"/>
           <w:bCs/>
         </w:rPr>
-        <w:t xml:space="preserve">Texas A&amp;M </w:t>
-      </w:r>
-      <w:proofErr w:type="spellStart"/>
-      <w:r>
-        <w:rPr>
-          <w:rFonts w:cstheme="minorHAnsi"/>
-          <w:bCs/>
-        </w:rPr>
-        <w:t xml:space="preserve">University, </w:t>
-      </w:r>
-      <w:proofErr w:type="spellEnd"/>
+        <w:t xml:space="preserve">Texas A&amp;M University, </w:t>
+      </w:r>
       <w:r>
         <w:rPr>
           <w:rFonts w:cstheme="minorHAnsi"/>
@@ -7657,7 +8087,6 @@
           <w:rFonts w:cstheme="minorHAnsi"/>
           <w:bCs/>
         </w:rPr>
-        <w:lastRenderedPageBreak/>
         <w:t>Spring 2017—100 Students</w:t>
       </w:r>
     </w:p>
@@ -8380,6 +8809,7 @@
           <w:rFonts w:cstheme="minorHAnsi"/>
           <w:bCs/>
         </w:rPr>
+        <w:lastRenderedPageBreak/>
         <w:t>Basic Statistical Analyses in R—Developed and instructed module for introduction to R.  Covered statistics such as T-tests, ANOVA, MANOVA, Regression, PCA and their non-parametric alternatives</w:t>
       </w:r>
     </w:p>
@@ -8758,7 +9188,6 @@
           <w:rFonts w:cstheme="minorHAnsi"/>
           <w:bCs/>
         </w:rPr>
-        <w:lastRenderedPageBreak/>
         <w:t>Zoe Ward—(Current Undergraduate)</w:t>
       </w:r>
     </w:p>
@@ -9474,7 +9903,21 @@
           <w:rFonts w:cstheme="minorHAnsi"/>
           <w:bCs/>
         </w:rPr>
-        <w:t>Mitochondrial DNA Part B (2)</w:t>
+        <w:t>Mitochondrial DNA Part B (</w:t>
+      </w:r>
+      <w:r>
+        <w:rPr>
+          <w:rFonts w:cstheme="minorHAnsi"/>
+          <w:bCs/>
+        </w:rPr>
+        <w:t>3</w:t>
+      </w:r>
+      <w:r>
+        <w:rPr>
+          <w:rFonts w:cstheme="minorHAnsi"/>
+          <w:bCs/>
+        </w:rPr>
+        <w:t>)</w:t>
       </w:r>
     </w:p>
     <w:p>
@@ -9498,6 +9941,81 @@
         </w:rPr>
         <w:t>Journal of Heredity (1)</w:t>
       </w:r>
+    </w:p>
+    <w:p>
+      <w:pPr>
+        <w:numPr>
+          <w:ilvl w:val="0"/>
+          <w:numId w:val="18"/>
+        </w:numPr>
+        <w:spacing w:after="80" w:line="240" w:lineRule="auto"/>
+        <w:ind w:left="180" w:hanging="180"/>
+        <w:contextualSpacing/>
+        <w:rPr>
+          <w:rFonts w:cstheme="minorHAnsi"/>
+          <w:bCs/>
+        </w:rPr>
+      </w:pPr>
+      <w:r>
+        <w:rPr>
+          <w:rFonts w:cstheme="minorHAnsi"/>
+          <w:bCs/>
+        </w:rPr>
+        <w:t>Western North American Naturalist (1)</w:t>
+      </w:r>
+    </w:p>
+    <w:p>
+      <w:pPr>
+        <w:numPr>
+          <w:ilvl w:val="0"/>
+          <w:numId w:val="18"/>
+        </w:numPr>
+        <w:spacing w:after="80" w:line="240" w:lineRule="auto"/>
+        <w:ind w:left="180" w:hanging="180"/>
+        <w:contextualSpacing/>
+        <w:rPr>
+          <w:rFonts w:cstheme="minorHAnsi"/>
+          <w:bCs/>
+        </w:rPr>
+      </w:pPr>
+      <w:r>
+        <w:rPr>
+          <w:rFonts w:cstheme="minorHAnsi"/>
+          <w:bCs/>
+        </w:rPr>
+        <w:t>Genetics (1)</w:t>
+      </w:r>
+    </w:p>
+    <w:p>
+      <w:pPr>
+        <w:numPr>
+          <w:ilvl w:val="0"/>
+          <w:numId w:val="18"/>
+        </w:numPr>
+        <w:spacing w:after="80" w:line="240" w:lineRule="auto"/>
+        <w:ind w:left="180" w:hanging="180"/>
+        <w:contextualSpacing/>
+        <w:rPr>
+          <w:rFonts w:cstheme="minorHAnsi"/>
+          <w:bCs/>
+        </w:rPr>
+      </w:pPr>
+      <w:r>
+        <w:rPr>
+          <w:rFonts w:cstheme="minorHAnsi"/>
+          <w:bCs/>
+        </w:rPr>
+        <w:t>Genome (1)</w:t>
+      </w:r>
+    </w:p>
+    <w:p>
+      <w:pPr>
+        <w:spacing w:after="80" w:line="240" w:lineRule="auto"/>
+        <w:contextualSpacing/>
+        <w:rPr>
+          <w:rFonts w:cstheme="minorHAnsi"/>
+        </w:rPr>
+      </w:pPr>
     </w:p>
     <w:p>
       <w:pPr>
@@ -9583,6 +10101,13 @@
         <w:tab/>
         <w:t>Hiring Committee—Department of Biology, Utah Valley University</w:t>
       </w:r>
+      <w:r>
+        <w:rPr>
+          <w:rFonts w:cstheme="minorHAnsi"/>
+          <w:bCs/>
+        </w:rPr>
+        <w:t xml:space="preserve"> (Chair 2022-)</w:t>
+      </w:r>
     </w:p>
     <w:p>
       <w:pPr>
@@ -10013,6 +10538,7 @@
           <w:rFonts w:cstheme="minorHAnsi"/>
           <w:bCs/>
         </w:rPr>
+        <w:lastRenderedPageBreak/>
         <w:t>2016-2017</w:t>
       </w:r>
       <w:r>
@@ -10569,7 +11095,6 @@
           <w:rFonts w:cstheme="minorHAnsi"/>
           <w:bCs/>
         </w:rPr>
-        <w:lastRenderedPageBreak/>
         <w:t>Oct. 2014 “Boonville Days” Outreach Event</w:t>
       </w:r>
     </w:p>
@@ -11711,6 +12236,7 @@
         <w:rPr>
           <w:rFonts w:cstheme="minorHAnsi"/>
         </w:rPr>
+        <w:lastRenderedPageBreak/>
         <w:t>2011</w:t>
       </w:r>
       <w:r>
@@ -12148,81 +12674,6 @@
           <w:bottom w:val="single" w:sz="6" w:space="1" w:color="auto"/>
         </w:pBdr>
         <w:spacing w:after="80" w:line="240" w:lineRule="auto"/>
-        <w:ind w:left="180" w:hanging="180"/>
-        <w:contextualSpacing/>
-        <w:rPr>
-          <w:rFonts w:cstheme="minorHAnsi"/>
-          <w:b/>
-          <w:sz w:val="12"/>
-        </w:rPr>
-      </w:pPr>
-    </w:p>
-    <w:p>
-      <w:pPr>
-        <w:pBdr>
-          <w:bottom w:val="single" w:sz="6" w:space="1" w:color="auto"/>
-        </w:pBdr>
-        <w:spacing w:after="80" w:line="240" w:lineRule="auto"/>
-        <w:ind w:left="180" w:hanging="180"/>
-        <w:contextualSpacing/>
-        <w:rPr>
-          <w:rFonts w:cstheme="minorHAnsi"/>
-          <w:b/>
-          <w:sz w:val="12"/>
-        </w:rPr>
-      </w:pPr>
-    </w:p>
-    <w:p>
-      <w:pPr>
-        <w:pBdr>
-          <w:bottom w:val="single" w:sz="6" w:space="1" w:color="auto"/>
-        </w:pBdr>
-        <w:spacing w:after="80" w:line="240" w:lineRule="auto"/>
-        <w:ind w:left="180" w:hanging="180"/>
-        <w:contextualSpacing/>
-        <w:rPr>
-          <w:rFonts w:cstheme="minorHAnsi"/>
-          <w:b/>
-          <w:sz w:val="12"/>
-        </w:rPr>
-      </w:pPr>
-    </w:p>
-    <w:p>
-      <w:pPr>
-        <w:pBdr>
-          <w:bottom w:val="single" w:sz="6" w:space="1" w:color="auto"/>
-        </w:pBdr>
-        <w:spacing w:after="80" w:line="240" w:lineRule="auto"/>
-        <w:ind w:left="180" w:hanging="180"/>
-        <w:contextualSpacing/>
-        <w:rPr>
-          <w:rFonts w:cstheme="minorHAnsi"/>
-          <w:b/>
-          <w:sz w:val="12"/>
-        </w:rPr>
-      </w:pPr>
-    </w:p>
-    <w:p>
-      <w:pPr>
-        <w:pBdr>
-          <w:bottom w:val="single" w:sz="6" w:space="1" w:color="auto"/>
-        </w:pBdr>
-        <w:spacing w:after="80" w:line="240" w:lineRule="auto"/>
-        <w:ind w:left="180" w:hanging="180"/>
-        <w:contextualSpacing/>
-        <w:rPr>
-          <w:rFonts w:cstheme="minorHAnsi"/>
-          <w:b/>
-          <w:sz w:val="12"/>
-        </w:rPr>
-      </w:pPr>
-    </w:p>
-    <w:p>
-      <w:pPr>
-        <w:pBdr>
-          <w:bottom w:val="single" w:sz="6" w:space="1" w:color="auto"/>
-        </w:pBdr>
-        <w:spacing w:after="80" w:line="240" w:lineRule="auto"/>
         <w:contextualSpacing/>
         <w:rPr>
           <w:rFonts w:cstheme="minorHAnsi"/>
@@ -12236,7 +12687,6 @@
           <w:b/>
           <w:sz w:val="28"/>
         </w:rPr>
-        <w:lastRenderedPageBreak/>
         <w:t>References:</w:t>
       </w:r>
     </w:p>
@@ -16319,6 +16769,7 @@
     <w:lsdException w:name="HTML Sample" w:semiHidden="1" w:unhideWhenUsed="1"/>
     <w:lsdException w:name="HTML Typewriter" w:semiHidden="1" w:unhideWhenUsed="1"/>
     <w:lsdException w:name="HTML Variable" w:semiHidden="1" w:unhideWhenUsed="1"/>
+    <w:lsdException w:name="Normal Table" w:semiHidden="1" w:unhideWhenUsed="1"/>
     <w:lsdException w:name="annotation subject" w:semiHidden="1" w:unhideWhenUsed="1"/>
     <w:lsdException w:name="No List" w:semiHidden="1" w:unhideWhenUsed="1"/>
     <w:lsdException w:name="Outline List 1" w:semiHidden="1" w:unhideWhenUsed="1"/>
@@ -16361,8 +16812,11 @@
     <w:lsdException w:name="Table Contemporary" w:semiHidden="1" w:unhideWhenUsed="1"/>
     <w:lsdException w:name="Table Elegant" w:semiHidden="1" w:unhideWhenUsed="1"/>
     <w:lsdException w:name="Table Professional" w:semiHidden="1" w:unhideWhenUsed="1"/>
+    <w:lsdException w:name="Table Subtle 1" w:semiHidden="1" w:unhideWhenUsed="1"/>
     <w:lsdException w:name="Table Subtle 2" w:semiHidden="1" w:unhideWhenUsed="1"/>
     <w:lsdException w:name="Table Web 1" w:semiHidden="1" w:unhideWhenUsed="1"/>
+    <w:lsdException w:name="Table Web 2" w:semiHidden="1" w:unhideWhenUsed="1"/>
+    <w:lsdException w:name="Table Web 3" w:semiHidden="1" w:unhideWhenUsed="1"/>
     <w:lsdException w:name="Balloon Text" w:semiHidden="1" w:unhideWhenUsed="1"/>
     <w:lsdException w:name="Table Grid" w:uiPriority="39"/>
     <w:lsdException w:name="Table Theme" w:semiHidden="1" w:unhideWhenUsed="1"/>
@@ -16684,6 +17138,18 @@
     <w:uiPriority w:val="99"/>
     <w:rsid w:val="00210021"/>
   </w:style>
+  <w:style w:type="character" w:styleId="FollowedHyperlink">
+    <w:name w:val="FollowedHyperlink"/>
+    <w:basedOn w:val="DefaultParagraphFont"/>
+    <w:uiPriority w:val="99"/>
+    <w:semiHidden/>
+    <w:unhideWhenUsed/>
+    <w:rsid w:val="0062797E"/>
+    <w:rPr>
+      <w:color w:val="954F72" w:themeColor="followedHyperlink"/>
+      <w:u w:val="single"/>
+    </w:rPr>
+  </w:style>
 </w:styles>
 </file>
 

</xml_diff>

<commit_message>
update pubs and cv
</commit_message>
<xml_diff>
--- a/assets/publications/CV.docx
+++ b/assets/publications/CV.docx
@@ -593,7 +593,16 @@
           <w:b/>
           <w:sz w:val="18"/>
         </w:rPr>
-        <w:t xml:space="preserve">Mentored Student, </w:t>
+        <w:t>Mentored Student</w:t>
+      </w:r>
+      <w:proofErr w:type="gramStart"/>
+      <w:r>
+        <w:rPr>
+          <w:rFonts w:cstheme="minorHAnsi"/>
+          <w:b/>
+          <w:sz w:val="18"/>
+        </w:rPr>
+        <w:t xml:space="preserve">, </w:t>
       </w:r>
       <w:r>
         <w:rPr>
@@ -610,7 +619,225 @@
           <w:b/>
           <w:sz w:val="18"/>
         </w:rPr>
-        <w:t>Undergraduate Author</w:t>
+        <w:t>Undergraduate</w:t>
+      </w:r>
+      <w:proofErr w:type="gramEnd"/>
+      <w:r>
+        <w:rPr>
+          <w:rFonts w:cstheme="minorHAnsi"/>
+          <w:b/>
+          <w:sz w:val="18"/>
+        </w:rPr>
+        <w:t xml:space="preserve"> Author</w:t>
+      </w:r>
+    </w:p>
+    <w:p>
+      <w:pPr>
+        <w:spacing w:after="80" w:line="240" w:lineRule="auto"/>
+        <w:ind w:left="900" w:hanging="900"/>
+        <w:contextualSpacing/>
+        <w:rPr>
+          <w:rFonts w:cstheme="minorHAnsi"/>
+        </w:rPr>
+      </w:pPr>
+      <w:r>
+        <w:rPr>
+          <w:rFonts w:cstheme="minorHAnsi"/>
+        </w:rPr>
+        <w:t xml:space="preserve">22.    </w:t>
+      </w:r>
+      <w:r>
+        <w:rPr>
+          <w:rFonts w:cstheme="minorHAnsi"/>
+          <w:b/>
+          <w:bCs/>
+        </w:rPr>
+        <w:t>Hjelmen CE</w:t>
+      </w:r>
+      <w:r>
+        <w:rPr>
+          <w:rFonts w:cstheme="minorHAnsi"/>
+        </w:rPr>
+        <w:t>.</w:t>
+      </w:r>
+      <w:r>
+        <w:rPr>
+          <w:rFonts w:cstheme="minorHAnsi"/>
+        </w:rPr>
+        <w:t xml:space="preserve"> </w:t>
+      </w:r>
+      <w:r>
+        <w:rPr>
+          <w:rFonts w:cstheme="minorHAnsi"/>
+        </w:rPr>
+        <w:t xml:space="preserve">2024. </w:t>
+      </w:r>
+      <w:r>
+        <w:rPr>
+          <w:rFonts w:cstheme="minorHAnsi"/>
+        </w:rPr>
+        <w:t>Genome size and chromosome number are critical metrics for accurate genome assembly assessment in Eukaryota</w:t>
+      </w:r>
+      <w:r>
+        <w:rPr>
+          <w:rFonts w:cstheme="minorHAnsi"/>
+        </w:rPr>
+        <w:t xml:space="preserve">. </w:t>
+      </w:r>
+      <w:r>
+        <w:rPr>
+          <w:rFonts w:cstheme="minorHAnsi"/>
+          <w:i/>
+          <w:iCs/>
+        </w:rPr>
+        <w:t>Genetics</w:t>
+      </w:r>
+      <w:r>
+        <w:rPr>
+          <w:rFonts w:cstheme="minorHAnsi"/>
+        </w:rPr>
+        <w:t xml:space="preserve">. </w:t>
+      </w:r>
+      <w:r>
+        <w:rPr>
+          <w:rFonts w:cstheme="minorHAnsi"/>
+        </w:rPr>
+        <w:t>doi</w:t>
+      </w:r>
+      <w:r>
+        <w:rPr>
+          <w:rFonts w:cstheme="minorHAnsi"/>
+        </w:rPr>
+        <w:t xml:space="preserve">: </w:t>
+      </w:r>
+      <w:r>
+        <w:rPr>
+          <w:rFonts w:cstheme="minorHAnsi"/>
+        </w:rPr>
+        <w:t>10.1093/genetics/iyae099</w:t>
+      </w:r>
+    </w:p>
+    <w:p>
+      <w:pPr>
+        <w:spacing w:after="80" w:line="240" w:lineRule="auto"/>
+        <w:ind w:left="900" w:hanging="900"/>
+        <w:contextualSpacing/>
+        <w:rPr>
+          <w:rFonts w:cstheme="minorHAnsi"/>
+        </w:rPr>
+      </w:pPr>
+      <w:r>
+        <w:rPr>
+          <w:rFonts w:cstheme="minorHAnsi"/>
+        </w:rPr>
+        <w:t xml:space="preserve">21.    </w:t>
+      </w:r>
+      <w:r>
+        <w:rPr>
+          <w:rFonts w:cstheme="minorHAnsi"/>
+        </w:rPr>
+        <w:t xml:space="preserve">Sylvester T, Hoover Z, </w:t>
+      </w:r>
+      <w:r>
+        <w:rPr>
+          <w:rFonts w:cstheme="minorHAnsi"/>
+          <w:b/>
+          <w:bCs/>
+        </w:rPr>
+        <w:t>Hjelmen CE</w:t>
+      </w:r>
+      <w:r>
+        <w:rPr>
+          <w:rFonts w:cstheme="minorHAnsi"/>
+        </w:rPr>
+        <w:t xml:space="preserve">, Jonika MM, Blackmon LT, Alfieri JM, Johnston JS, Chien S, </w:t>
+      </w:r>
+      <w:proofErr w:type="spellStart"/>
+      <w:r>
+        <w:rPr>
+          <w:rFonts w:cstheme="minorHAnsi"/>
+        </w:rPr>
+        <w:t>Esfandani</w:t>
+      </w:r>
+      <w:proofErr w:type="spellEnd"/>
+      <w:r>
+        <w:rPr>
+          <w:rFonts w:cstheme="minorHAnsi"/>
+        </w:rPr>
+        <w:t xml:space="preserve"> T, Blackmon H. </w:t>
+      </w:r>
+      <w:r>
+        <w:rPr>
+          <w:rFonts w:cstheme="minorHAnsi"/>
+        </w:rPr>
+        <w:t xml:space="preserve">(2024). </w:t>
+      </w:r>
+      <w:r>
+        <w:rPr>
+          <w:rFonts w:cstheme="minorHAnsi"/>
+        </w:rPr>
+        <w:t xml:space="preserve">A reference quality genome assembly for the Jewel scarab </w:t>
+      </w:r>
+      <w:r>
+        <w:rPr>
+          <w:rFonts w:cstheme="minorHAnsi"/>
+          <w:i/>
+          <w:iCs/>
+        </w:rPr>
+        <w:t>Chrysina gloriosa</w:t>
+      </w:r>
+      <w:proofErr w:type="gramStart"/>
+      <w:r>
+        <w:rPr>
+          <w:rFonts w:cstheme="minorHAnsi"/>
+        </w:rPr>
+        <w:t xml:space="preserve">. </w:t>
+      </w:r>
+      <w:r>
+        <w:rPr>
+          <w:rFonts w:cstheme="minorHAnsi"/>
+          <w:i/>
+        </w:rPr>
+        <w:t>:</w:t>
+      </w:r>
+      <w:proofErr w:type="gramEnd"/>
+      <w:r>
+        <w:rPr>
+          <w:rFonts w:cstheme="minorHAnsi"/>
+          <w:i/>
+        </w:rPr>
+        <w:t xml:space="preserve">  Genes, Genomes, Genetics</w:t>
+      </w:r>
+      <w:r>
+        <w:rPr>
+          <w:rFonts w:cstheme="minorHAnsi"/>
+          <w:i/>
+        </w:rPr>
+        <w:t>.</w:t>
+      </w:r>
+      <w:r>
+        <w:rPr>
+          <w:rFonts w:cstheme="minorHAnsi"/>
+        </w:rPr>
+        <w:t xml:space="preserve"> </w:t>
+      </w:r>
+      <w:r>
+        <w:rPr>
+          <w:rFonts w:cstheme="minorHAnsi"/>
+        </w:rPr>
+        <w:t>doi</w:t>
+      </w:r>
+      <w:r>
+        <w:rPr>
+          <w:rFonts w:cstheme="minorHAnsi"/>
+        </w:rPr>
+        <w:t xml:space="preserve">: </w:t>
+      </w:r>
+      <w:r>
+        <w:rPr>
+          <w:rFonts w:cstheme="minorHAnsi"/>
+        </w:rPr>
+        <w:t>10.1093/g3journal/jkae084</w:t>
       </w:r>
     </w:p>
     <w:p>
@@ -640,7 +867,14 @@
         <w:rPr>
           <w:rFonts w:cstheme="minorHAnsi"/>
         </w:rPr>
-        <w:t xml:space="preserve">, Yuan Y, Parrot JJ, </w:t>
+        <w:t>, Yuan Y, Parrot JJ</w:t>
+      </w:r>
+      <w:proofErr w:type="gramStart"/>
+      <w:r>
+        <w:rPr>
+          <w:rFonts w:cstheme="minorHAnsi"/>
+        </w:rPr>
+        <w:t xml:space="preserve">, </w:t>
       </w:r>
       <w:r>
         <w:rPr>
@@ -655,7 +889,14 @@
         <w:rPr>
           <w:rFonts w:cstheme="minorHAnsi"/>
         </w:rPr>
-        <w:t>McGuane AS, Srivastav SP, Purcell AC, Pimsler ML, Sze, S-H, Tarone AM.</w:t>
+        <w:t>McGuane</w:t>
+      </w:r>
+      <w:proofErr w:type="gramEnd"/>
+      <w:r>
+        <w:rPr>
+          <w:rFonts w:cstheme="minorHAnsi"/>
+        </w:rPr>
+        <w:t xml:space="preserve"> AS, Srivastav SP, Purcell AC, Pimsler ML, Sze, S-H, Tarone AM.</w:t>
       </w:r>
       <w:r>
         <w:rPr>
@@ -1135,6 +1376,7 @@
         <w:rPr>
           <w:rFonts w:cstheme="minorHAnsi"/>
         </w:rPr>
+        <w:lastRenderedPageBreak/>
         <w:t xml:space="preserve">13.    </w:t>
       </w:r>
       <w:r>
@@ -1432,7 +1674,6 @@
         <w:rPr>
           <w:rFonts w:cstheme="minorHAnsi"/>
         </w:rPr>
-        <w:lastRenderedPageBreak/>
         <w:t xml:space="preserve">10.    </w:t>
       </w:r>
       <w:r>
@@ -2250,66 +2491,6 @@
       <w:r>
         <w:rPr>
           <w:rFonts w:cstheme="minorHAnsi"/>
-          <w:bCs/>
-        </w:rPr>
-        <w:t xml:space="preserve">Sylvester T, Hoover Z, </w:t>
-      </w:r>
-      <w:r>
-        <w:rPr>
-          <w:rFonts w:cstheme="minorHAnsi"/>
-          <w:b/>
-        </w:rPr>
-        <w:t>Hjelmen CE</w:t>
-      </w:r>
-      <w:r>
-        <w:rPr>
-          <w:rFonts w:cstheme="minorHAnsi"/>
-          <w:bCs/>
-        </w:rPr>
-        <w:t xml:space="preserve">, Jonika MM, Blackmon LT, Alfieri JM, Johnston JS, Chien S, Esfandani T, Blackmon H. A reference quality genome assembly for the Jewel scarab </w:t>
-      </w:r>
-      <w:r>
-        <w:rPr>
-          <w:rFonts w:cstheme="minorHAnsi"/>
-          <w:bCs/>
-          <w:i/>
-          <w:iCs/>
-        </w:rPr>
-        <w:t>Chrysina gloriosa</w:t>
-      </w:r>
-      <w:r>
-        <w:rPr>
-          <w:rFonts w:cstheme="minorHAnsi"/>
-          <w:bCs/>
-        </w:rPr>
-        <w:t xml:space="preserve">. </w:t>
-      </w:r>
-      <w:r>
-        <w:rPr>
-          <w:rFonts w:cstheme="minorHAnsi"/>
-          <w:bCs/>
-          <w:i/>
-          <w:iCs/>
-        </w:rPr>
-        <w:t>Accepted to G3 with revisions</w:t>
-      </w:r>
-    </w:p>
-    <w:p>
-      <w:pPr>
-        <w:numPr>
-          <w:ilvl w:val="0"/>
-          <w:numId w:val="1"/>
-        </w:numPr>
-        <w:spacing w:after="80" w:line="240" w:lineRule="auto"/>
-        <w:ind w:left="180" w:hanging="180"/>
-        <w:contextualSpacing/>
-        <w:rPr>
-          <w:rFonts w:cstheme="minorHAnsi"/>
-        </w:rPr>
-      </w:pPr>
-      <w:r>
-        <w:rPr>
-          <w:rFonts w:cstheme="minorHAnsi"/>
           <w:b/>
         </w:rPr>
         <w:t>Hjelmen CE</w:t>
@@ -2662,6 +2843,7 @@
           <w:b/>
           <w:i/>
         </w:rPr>
+        <w:lastRenderedPageBreak/>
         <w:t>2021</w:t>
       </w:r>
     </w:p>
@@ -2762,7 +2944,6 @@
         <w:rPr>
           <w:rFonts w:cstheme="minorHAnsi"/>
         </w:rPr>
-        <w:lastRenderedPageBreak/>
         <w:t>Website Design and Professional Presence Q&amp;A</w:t>
       </w:r>
     </w:p>
@@ -3816,6 +3997,7 @@
         <w:rPr>
           <w:rFonts w:cstheme="minorHAnsi"/>
         </w:rPr>
+        <w:lastRenderedPageBreak/>
         <w:t>Utah Valley University, Department of Biology Colloquium Series</w:t>
       </w:r>
     </w:p>
@@ -3966,7 +4148,6 @@
         <w:rPr>
           <w:rFonts w:cstheme="minorHAnsi"/>
         </w:rPr>
-        <w:lastRenderedPageBreak/>
         <w:t>Rutgers University, Department of Entomology Invited Seminar</w:t>
       </w:r>
     </w:p>
@@ -5222,6 +5403,7 @@
           <w:rFonts w:cstheme="minorHAnsi"/>
           <w:bCs/>
         </w:rPr>
+        <w:lastRenderedPageBreak/>
         <w:t>Utah Conference on Undergraduate Research 202</w:t>
       </w:r>
       <w:r>
@@ -5471,7 +5653,6 @@
         <w:rPr>
           <w:rFonts w:cstheme="minorHAnsi"/>
         </w:rPr>
-        <w:lastRenderedPageBreak/>
         <w:t>Entomological Society of America Annual Meeting, National Harbor, MD.</w:t>
       </w:r>
     </w:p>
@@ -6850,6 +7031,7 @@
         <w:rPr>
           <w:rFonts w:cstheme="minorHAnsi"/>
         </w:rPr>
+        <w:lastRenderedPageBreak/>
         <w:t>Time flies: Chromosomes number changes in the evolutionary history of Drosophila</w:t>
       </w:r>
       <w:r>
@@ -7190,7 +7372,6 @@
           <w:rFonts w:cstheme="minorHAnsi"/>
           <w:bCs/>
         </w:rPr>
-        <w:lastRenderedPageBreak/>
         <w:t>Utah Conference on Undergraduate Research 2023 Meeting, University of Utah, Salt Lake City, UT</w:t>
       </w:r>
     </w:p>
@@ -8558,6 +8739,7 @@
         <w:rPr>
           <w:rFonts w:cstheme="minorHAnsi"/>
         </w:rPr>
+        <w:lastRenderedPageBreak/>
         <w:t xml:space="preserve">Transcriptomics must take into account unexpected levels of endoreduplication and underreplication.  </w:t>
       </w:r>
       <w:r>
@@ -8716,7 +8898,6 @@
         <w:rPr>
           <w:rFonts w:cstheme="minorHAnsi"/>
         </w:rPr>
-        <w:lastRenderedPageBreak/>
         <w:t xml:space="preserve">Genome size variation within and among the sexual and asexual generations of the gall wasp </w:t>
       </w:r>
       <w:r>
@@ -9335,17 +9516,8 @@
           <w:rFonts w:cstheme="minorHAnsi"/>
           <w:bCs/>
         </w:rPr>
-        <w:t xml:space="preserve">Fall 2023—2 sections, 45 </w:t>
-      </w:r>
-      <w:proofErr w:type="gramStart"/>
-      <w:r>
-        <w:rPr>
-          <w:rFonts w:cstheme="minorHAnsi"/>
-          <w:bCs/>
-        </w:rPr>
-        <w:t>students</w:t>
-      </w:r>
-      <w:proofErr w:type="gramEnd"/>
+        <w:t>Fall 2023—2 sections, 45 students</w:t>
+      </w:r>
     </w:p>
     <w:p>
       <w:pPr>
@@ -9660,55 +9832,6 @@
       <w:pPr>
         <w:pStyle w:val="ListParagraph"/>
         <w:numPr>
-          <w:ilvl w:val="0"/>
-          <w:numId w:val="2"/>
-        </w:numPr>
-        <w:spacing w:after="0" w:line="240" w:lineRule="auto"/>
-        <w:ind w:left="180" w:hanging="180"/>
-        <w:rPr>
-          <w:rFonts w:cstheme="minorHAnsi"/>
-          <w:bCs/>
-        </w:rPr>
-      </w:pPr>
-      <w:r>
-        <w:rPr>
-          <w:rFonts w:cstheme="minorHAnsi"/>
-          <w:b/>
-          <w:bCs/>
-          <w:smallCaps/>
-        </w:rPr>
-        <w:t>Genomics</w:t>
-      </w:r>
-      <w:r>
-        <w:rPr>
-          <w:rFonts w:cstheme="minorHAnsi"/>
-          <w:bCs/>
-        </w:rPr>
-        <w:t xml:space="preserve"> (Utah Valley University, BIOL 3500)—Instructor of Record</w:t>
-      </w:r>
-    </w:p>
-    <w:p>
-      <w:pPr>
-        <w:pStyle w:val="ListParagraph"/>
-        <w:spacing w:after="0" w:line="240" w:lineRule="auto"/>
-        <w:ind w:left="180"/>
-        <w:rPr>
-          <w:rFonts w:cstheme="minorHAnsi"/>
-          <w:bCs/>
-        </w:rPr>
-      </w:pPr>
-      <w:r>
-        <w:rPr>
-          <w:rFonts w:cstheme="minorHAnsi"/>
-          <w:bCs/>
-        </w:rPr>
-        <w:t>Instruct upper-level students in genomics topics, including sequencing, assembly, annotation, phylogenomics, comparative genomics, and population genomics. Weekly discussion of current literature and student driven final project presentations.</w:t>
-      </w:r>
-    </w:p>
-    <w:p>
-      <w:pPr>
-        <w:pStyle w:val="ListParagraph"/>
-        <w:numPr>
           <w:ilvl w:val="1"/>
           <w:numId w:val="2"/>
         </w:numPr>
@@ -9724,7 +9847,56 @@
           <w:rFonts w:cstheme="minorHAnsi"/>
           <w:bCs/>
         </w:rPr>
-        <w:t>Fall 2022—15 students</w:t>
+        <w:t>Summer 2024—37 students</w:t>
+      </w:r>
+    </w:p>
+    <w:p>
+      <w:pPr>
+        <w:pStyle w:val="ListParagraph"/>
+        <w:numPr>
+          <w:ilvl w:val="0"/>
+          <w:numId w:val="2"/>
+        </w:numPr>
+        <w:spacing w:after="0" w:line="240" w:lineRule="auto"/>
+        <w:ind w:left="180" w:hanging="180"/>
+        <w:rPr>
+          <w:rFonts w:cstheme="minorHAnsi"/>
+          <w:bCs/>
+        </w:rPr>
+      </w:pPr>
+      <w:r>
+        <w:rPr>
+          <w:rFonts w:cstheme="minorHAnsi"/>
+          <w:b/>
+          <w:bCs/>
+          <w:smallCaps/>
+        </w:rPr>
+        <w:t>Genomics</w:t>
+      </w:r>
+      <w:r>
+        <w:rPr>
+          <w:rFonts w:cstheme="minorHAnsi"/>
+          <w:bCs/>
+        </w:rPr>
+        <w:t xml:space="preserve"> (Utah Valley University, BIOL 3500)—Instructor of Record</w:t>
+      </w:r>
+    </w:p>
+    <w:p>
+      <w:pPr>
+        <w:pStyle w:val="ListParagraph"/>
+        <w:spacing w:after="0" w:line="240" w:lineRule="auto"/>
+        <w:ind w:left="180"/>
+        <w:rPr>
+          <w:rFonts w:cstheme="minorHAnsi"/>
+          <w:bCs/>
+        </w:rPr>
+      </w:pPr>
+      <w:r>
+        <w:rPr>
+          <w:rFonts w:cstheme="minorHAnsi"/>
+          <w:bCs/>
+        </w:rPr>
+        <w:t>Instruct upper-level students in genomics topics, including sequencing, assembly, annotation, phylogenomics, comparative genomics, and population genomics. Weekly discussion of current literature and student driven final project presentations.</w:t>
       </w:r>
     </w:p>
     <w:p>
@@ -9746,56 +9918,7 @@
           <w:rFonts w:cstheme="minorHAnsi"/>
           <w:bCs/>
         </w:rPr>
-        <w:t>Fall 2023—13 students</w:t>
-      </w:r>
-    </w:p>
-    <w:p>
-      <w:pPr>
-        <w:pStyle w:val="ListParagraph"/>
-        <w:numPr>
-          <w:ilvl w:val="0"/>
-          <w:numId w:val="2"/>
-        </w:numPr>
-        <w:spacing w:after="0" w:line="240" w:lineRule="auto"/>
-        <w:ind w:left="180" w:hanging="180"/>
-        <w:rPr>
-          <w:rFonts w:cstheme="minorHAnsi"/>
-          <w:bCs/>
-        </w:rPr>
-      </w:pPr>
-      <w:r>
-        <w:rPr>
-          <w:rFonts w:cstheme="minorHAnsi"/>
-          <w:b/>
-          <w:bCs/>
-          <w:smallCaps/>
-        </w:rPr>
-        <w:t>Principles of Evolution</w:t>
-      </w:r>
-      <w:r>
-        <w:rPr>
-          <w:rFonts w:cstheme="minorHAnsi"/>
-          <w:bCs/>
-        </w:rPr>
-        <w:t xml:space="preserve"> (Utah Valley University, BIOL 4500)—Instructor of Record</w:t>
-      </w:r>
-    </w:p>
-    <w:p>
-      <w:pPr>
-        <w:pStyle w:val="ListParagraph"/>
-        <w:spacing w:after="0" w:line="240" w:lineRule="auto"/>
-        <w:ind w:left="180"/>
-        <w:rPr>
-          <w:rFonts w:cstheme="minorHAnsi"/>
-          <w:bCs/>
-        </w:rPr>
-      </w:pPr>
-      <w:r>
-        <w:rPr>
-          <w:rFonts w:cstheme="minorHAnsi"/>
-          <w:bCs/>
-        </w:rPr>
-        <w:t>Instruct upper-level students in the principles of evolution, including the mechanisms of evolution, sexual selection, Hardy-Weinberg and speciation.  Weekly discussion of classic literature and student driven final project presentations</w:t>
+        <w:t>Fall 2022—15 students</w:t>
       </w:r>
     </w:p>
     <w:p>
@@ -9817,7 +9940,57 @@
           <w:rFonts w:cstheme="minorHAnsi"/>
           <w:bCs/>
         </w:rPr>
-        <w:t>Spring 2023—10 students</w:t>
+        <w:lastRenderedPageBreak/>
+        <w:t>Fall 2023—13 students</w:t>
+      </w:r>
+    </w:p>
+    <w:p>
+      <w:pPr>
+        <w:pStyle w:val="ListParagraph"/>
+        <w:numPr>
+          <w:ilvl w:val="0"/>
+          <w:numId w:val="2"/>
+        </w:numPr>
+        <w:spacing w:after="0" w:line="240" w:lineRule="auto"/>
+        <w:ind w:left="180" w:hanging="180"/>
+        <w:rPr>
+          <w:rFonts w:cstheme="minorHAnsi"/>
+          <w:bCs/>
+        </w:rPr>
+      </w:pPr>
+      <w:r>
+        <w:rPr>
+          <w:rFonts w:cstheme="minorHAnsi"/>
+          <w:b/>
+          <w:bCs/>
+          <w:smallCaps/>
+        </w:rPr>
+        <w:t>Principles of Evolution</w:t>
+      </w:r>
+      <w:r>
+        <w:rPr>
+          <w:rFonts w:cstheme="minorHAnsi"/>
+          <w:bCs/>
+        </w:rPr>
+        <w:t xml:space="preserve"> (Utah Valley University, BIOL 4500)—Instructor of Record</w:t>
+      </w:r>
+    </w:p>
+    <w:p>
+      <w:pPr>
+        <w:pStyle w:val="ListParagraph"/>
+        <w:spacing w:after="0" w:line="240" w:lineRule="auto"/>
+        <w:ind w:left="180"/>
+        <w:rPr>
+          <w:rFonts w:cstheme="minorHAnsi"/>
+          <w:bCs/>
+        </w:rPr>
+      </w:pPr>
+      <w:r>
+        <w:rPr>
+          <w:rFonts w:cstheme="minorHAnsi"/>
+          <w:bCs/>
+        </w:rPr>
+        <w:t>Instruct upper-level students in the principles of evolution, including the mechanisms of evolution, sexual selection, Hardy-Weinberg and speciation.  Weekly discussion of classic literature and student driven final project presentations</w:t>
       </w:r>
     </w:p>
     <w:p>
@@ -9839,17 +10012,8 @@
           <w:rFonts w:cstheme="minorHAnsi"/>
           <w:bCs/>
         </w:rPr>
-        <w:t xml:space="preserve">Fall 2023—20 </w:t>
-      </w:r>
-      <w:proofErr w:type="gramStart"/>
-      <w:r>
-        <w:rPr>
-          <w:rFonts w:cstheme="minorHAnsi"/>
-          <w:bCs/>
-        </w:rPr>
-        <w:t>students</w:t>
-      </w:r>
-      <w:proofErr w:type="gramEnd"/>
+        <w:t>Spring 2023—10 students</w:t>
+      </w:r>
     </w:p>
     <w:p>
       <w:pPr>
@@ -9870,6 +10034,28 @@
           <w:rFonts w:cstheme="minorHAnsi"/>
           <w:bCs/>
         </w:rPr>
+        <w:t>Fall 2023—20 students</w:t>
+      </w:r>
+    </w:p>
+    <w:p>
+      <w:pPr>
+        <w:pStyle w:val="ListParagraph"/>
+        <w:numPr>
+          <w:ilvl w:val="1"/>
+          <w:numId w:val="2"/>
+        </w:numPr>
+        <w:spacing w:after="0" w:line="240" w:lineRule="auto"/>
+        <w:ind w:left="450" w:hanging="270"/>
+        <w:rPr>
+          <w:rFonts w:cstheme="minorHAnsi"/>
+          <w:bCs/>
+        </w:rPr>
+      </w:pPr>
+      <w:r>
+        <w:rPr>
+          <w:rFonts w:cstheme="minorHAnsi"/>
+          <w:bCs/>
+        </w:rPr>
         <w:t>Spring 2024—19 students</w:t>
       </w:r>
     </w:p>
@@ -9894,7 +10080,6 @@
           <w:bCs/>
           <w:smallCaps/>
         </w:rPr>
-        <w:lastRenderedPageBreak/>
         <w:t>Molecular Evolution and Bioinformatics</w:t>
       </w:r>
       <w:r>
@@ -10776,6 +10961,7 @@
           <w:smallCaps/>
           <w:sz w:val="28"/>
         </w:rPr>
+        <w:lastRenderedPageBreak/>
         <w:t>Workshops</w:t>
       </w:r>
       <w:r>
@@ -10897,7 +11083,6 @@
           <w:rFonts w:cstheme="minorHAnsi"/>
           <w:bCs/>
         </w:rPr>
-        <w:lastRenderedPageBreak/>
         <w:t>Basic Statistical Analyses in R—Developed and instructed module for introduction to R.  Covered statistics such as T-tests, ANOVA, MANOVA, Regression, PCA and their non-parametric alternatives</w:t>
       </w:r>
     </w:p>
@@ -12438,6 +12623,7 @@
           <w:rFonts w:cstheme="minorHAnsi"/>
           <w:bCs/>
         </w:rPr>
+        <w:lastRenderedPageBreak/>
         <w:t>Insects (</w:t>
       </w:r>
       <w:r>
@@ -14275,6 +14461,7 @@
           <w:rFonts w:cstheme="minorHAnsi"/>
           <w:bCs/>
         </w:rPr>
+        <w:lastRenderedPageBreak/>
         <w:t>2014-2015</w:t>
       </w:r>
       <w:r>
@@ -14578,7 +14765,6 @@
           <w:rFonts w:cstheme="minorHAnsi"/>
           <w:bCs/>
         </w:rPr>
-        <w:lastRenderedPageBreak/>
         <w:t>Fall 2022. Office of Teaching and Learning, Utah Valley University</w:t>
       </w:r>
     </w:p>
@@ -15253,6 +15439,28 @@
           <w:rFonts w:cstheme="minorHAnsi"/>
           <w:bCs/>
         </w:rPr>
+        <w:t>June 2024, Salt Lake Oasis talk</w:t>
+      </w:r>
+    </w:p>
+    <w:p>
+      <w:pPr>
+        <w:numPr>
+          <w:ilvl w:val="0"/>
+          <w:numId w:val="20"/>
+        </w:numPr>
+        <w:spacing w:after="80" w:line="240" w:lineRule="auto"/>
+        <w:ind w:left="180" w:hanging="180"/>
+        <w:contextualSpacing/>
+        <w:rPr>
+          <w:rFonts w:cstheme="minorHAnsi"/>
+          <w:bCs/>
+        </w:rPr>
+      </w:pPr>
+      <w:r>
+        <w:rPr>
+          <w:rFonts w:cstheme="minorHAnsi"/>
+          <w:bCs/>
+        </w:rPr>
         <w:t>June 2023, Springville Library Outreach</w:t>
       </w:r>
     </w:p>
@@ -15988,6 +16196,34 @@
         <w:rPr>
           <w:rFonts w:cstheme="minorHAnsi"/>
         </w:rPr>
+        <w:t>2024</w:t>
+      </w:r>
+      <w:r>
+        <w:rPr>
+          <w:rFonts w:cstheme="minorHAnsi"/>
+        </w:rPr>
+        <w:tab/>
+        <w:t>UVU Scholarly Activities Committee Dissemination Grant $1953</w:t>
+      </w:r>
+    </w:p>
+    <w:p>
+      <w:pPr>
+        <w:numPr>
+          <w:ilvl w:val="0"/>
+          <w:numId w:val="22"/>
+        </w:numPr>
+        <w:spacing w:after="80" w:line="240" w:lineRule="auto"/>
+        <w:ind w:left="180" w:hanging="180"/>
+        <w:contextualSpacing/>
+        <w:rPr>
+          <w:rFonts w:cstheme="minorHAnsi"/>
+        </w:rPr>
+      </w:pPr>
+      <w:r>
+        <w:rPr>
+          <w:rFonts w:cstheme="minorHAnsi"/>
+        </w:rPr>
+        <w:lastRenderedPageBreak/>
         <w:t>2023</w:t>
       </w:r>
       <w:r>
@@ -16230,7 +16466,6 @@
         <w:rPr>
           <w:rFonts w:cstheme="minorHAnsi"/>
         </w:rPr>
-        <w:lastRenderedPageBreak/>
         <w:t>2016</w:t>
       </w:r>
       <w:r>
@@ -21768,7 +22003,6 @@
   <w:style w:type="character" w:default="1" w:styleId="DefaultParagraphFont">
     <w:name w:val="Default Paragraph Font"/>
     <w:uiPriority w:val="1"/>
-    <w:semiHidden/>
     <w:unhideWhenUsed/>
   </w:style>
   <w:style w:type="table" w:default="1" w:styleId="TableNormal">

</xml_diff>

<commit_message>
Update photos, CV, and pubs
</commit_message>
<xml_diff>
--- a/assets/publications/CV.docx
+++ b/assets/publications/CV.docx
@@ -1,6 +1,6 @@
 
 <file path=word/document.xml><?xml version="1.0" encoding="utf-8"?>
-<w:document xmlns:wpc="http://schemas.microsoft.com/office/word/2010/wordprocessingCanvas" xmlns:cx="http://schemas.microsoft.com/office/drawing/2014/chartex" xmlns:cx1="http://schemas.microsoft.com/office/drawing/2015/9/8/chartex" xmlns:cx2="http://schemas.microsoft.com/office/drawing/2015/10/21/chartex" xmlns:cx3="http://schemas.microsoft.com/office/drawing/2016/5/9/chartex" xmlns:cx4="http://schemas.microsoft.com/office/drawing/2016/5/10/chartex" xmlns:cx5="http://schemas.microsoft.com/office/drawing/2016/5/11/chartex" xmlns:cx6="http://schemas.microsoft.com/office/drawing/2016/5/12/chartex" xmlns:cx7="http://schemas.microsoft.com/office/drawing/2016/5/13/chartex" xmlns:cx8="http://schemas.microsoft.com/office/drawing/2016/5/14/chartex" xmlns:mc="http://schemas.openxmlformats.org/markup-compatibility/2006" xmlns:aink="http://schemas.microsoft.com/office/drawing/2016/ink" xmlns:am3d="http://schemas.microsoft.com/office/drawing/2017/model3d" xmlns:o="urn:schemas-microsoft-com:office:office" xmlns:oel="http://schemas.microsoft.com/office/2019/extlst" xmlns:r="http://schemas.openxmlformats.org/officeDocument/2006/relationships" xmlns:m="http://schemas.openxmlformats.org/officeDocument/2006/math" xmlns:v="urn:schemas-microsoft-com:vml" xmlns:wp14="http://schemas.microsoft.com/office/word/2010/wordprocessingDrawing" xmlns:wp="http://schemas.openxmlformats.org/drawingml/2006/wordprocessingDrawing" xmlns:w10="urn:schemas-microsoft-com:office:word" xmlns:w="http://schemas.openxmlformats.org/wordprocessingml/2006/main" xmlns:w14="http://schemas.microsoft.com/office/word/2010/wordml" xmlns:w15="http://schemas.microsoft.com/office/word/2012/wordml" xmlns:w16cex="http://schemas.microsoft.com/office/word/2018/wordml/cex" xmlns:w16cid="http://schemas.microsoft.com/office/word/2016/wordml/cid" xmlns:w16="http://schemas.microsoft.com/office/word/2018/wordml" xmlns:w16sdtdh="http://schemas.microsoft.com/office/word/2020/wordml/sdtdatahash" xmlns:w16se="http://schemas.microsoft.com/office/word/2015/wordml/symex" xmlns:wpg="http://schemas.microsoft.com/office/word/2010/wordprocessingGroup" xmlns:wpi="http://schemas.microsoft.com/office/word/2010/wordprocessingInk" xmlns:wne="http://schemas.microsoft.com/office/word/2006/wordml" xmlns:wps="http://schemas.microsoft.com/office/word/2010/wordprocessingShape" mc:Ignorable="w14 w15 w16se w16cid w16 w16cex w16sdtdh wp14">
+<w:document xmlns:wpc="http://schemas.microsoft.com/office/word/2010/wordprocessingCanvas" xmlns:cx="http://schemas.microsoft.com/office/drawing/2014/chartex" xmlns:cx1="http://schemas.microsoft.com/office/drawing/2015/9/8/chartex" xmlns:cx2="http://schemas.microsoft.com/office/drawing/2015/10/21/chartex" xmlns:cx3="http://schemas.microsoft.com/office/drawing/2016/5/9/chartex" xmlns:cx4="http://schemas.microsoft.com/office/drawing/2016/5/10/chartex" xmlns:cx5="http://schemas.microsoft.com/office/drawing/2016/5/11/chartex" xmlns:cx6="http://schemas.microsoft.com/office/drawing/2016/5/12/chartex" xmlns:cx7="http://schemas.microsoft.com/office/drawing/2016/5/13/chartex" xmlns:cx8="http://schemas.microsoft.com/office/drawing/2016/5/14/chartex" xmlns:mc="http://schemas.openxmlformats.org/markup-compatibility/2006" xmlns:aink="http://schemas.microsoft.com/office/drawing/2016/ink" xmlns:am3d="http://schemas.microsoft.com/office/drawing/2017/model3d" xmlns:o="urn:schemas-microsoft-com:office:office" xmlns:oel="http://schemas.microsoft.com/office/2019/extlst" xmlns:r="http://schemas.openxmlformats.org/officeDocument/2006/relationships" xmlns:m="http://schemas.openxmlformats.org/officeDocument/2006/math" xmlns:v="urn:schemas-microsoft-com:vml" xmlns:wp14="http://schemas.microsoft.com/office/word/2010/wordprocessingDrawing" xmlns:wp="http://schemas.openxmlformats.org/drawingml/2006/wordprocessingDrawing" xmlns:w10="urn:schemas-microsoft-com:office:word" xmlns:w="http://schemas.openxmlformats.org/wordprocessingml/2006/main" xmlns:w14="http://schemas.microsoft.com/office/word/2010/wordml" xmlns:w15="http://schemas.microsoft.com/office/word/2012/wordml" xmlns:w16cex="http://schemas.microsoft.com/office/word/2018/wordml/cex" xmlns:w16cid="http://schemas.microsoft.com/office/word/2016/wordml/cid" xmlns:w16="http://schemas.microsoft.com/office/word/2018/wordml" xmlns:w16du="http://schemas.microsoft.com/office/word/2023/wordml/word16du" xmlns:w16sdtdh="http://schemas.microsoft.com/office/word/2020/wordml/sdtdatahash" xmlns:w16se="http://schemas.microsoft.com/office/word/2015/wordml/symex" xmlns:wpg="http://schemas.microsoft.com/office/word/2010/wordprocessingGroup" xmlns:wpi="http://schemas.microsoft.com/office/word/2010/wordprocessingInk" xmlns:wne="http://schemas.microsoft.com/office/word/2006/wordml" xmlns:wps="http://schemas.microsoft.com/office/word/2010/wordprocessingShape" mc:Ignorable="w14 w15 w16se w16cid w16 w16cex w16sdtdh w16du wp14">
   <w:body>
     <w:p>
       <w:pPr>
@@ -644,7 +644,35 @@
         <w:rPr>
           <w:rFonts w:cstheme="minorHAnsi"/>
         </w:rPr>
-        <w:t xml:space="preserve">22.    </w:t>
+        <w:t xml:space="preserve">23.    Copeland M, Landa S, </w:t>
+      </w:r>
+      <w:proofErr w:type="spellStart"/>
+      <w:r>
+        <w:rPr>
+          <w:rFonts w:cstheme="minorHAnsi"/>
+        </w:rPr>
+        <w:t>Owoyemi</w:t>
+      </w:r>
+      <w:proofErr w:type="spellEnd"/>
+      <w:r>
+        <w:rPr>
+          <w:rFonts w:cstheme="minorHAnsi"/>
+        </w:rPr>
+        <w:t xml:space="preserve"> AO, Jonika MM, Alfieri JM, Johnston JS, Sylvester TP, </w:t>
+      </w:r>
+      <w:proofErr w:type="spellStart"/>
+      <w:r>
+        <w:rPr>
+          <w:rFonts w:cstheme="minorHAnsi"/>
+        </w:rPr>
+        <w:t>Kyre</w:t>
+      </w:r>
+      <w:proofErr w:type="spellEnd"/>
+      <w:r>
+        <w:rPr>
+          <w:rFonts w:cstheme="minorHAnsi"/>
+        </w:rPr>
+        <w:t xml:space="preserve"> BR, Hoover Z, </w:t>
       </w:r>
       <w:r>
         <w:rPr>
@@ -658,132 +686,262 @@
         <w:rPr>
           <w:rFonts w:cstheme="minorHAnsi"/>
         </w:rPr>
-        <w:t>.</w:t>
-      </w:r>
-      <w:r>
-        <w:rPr>
-          <w:rFonts w:cstheme="minorHAnsi"/>
-        </w:rPr>
-        <w:t xml:space="preserve"> </w:t>
-      </w:r>
-      <w:r>
-        <w:rPr>
-          <w:rFonts w:cstheme="minorHAnsi"/>
-        </w:rPr>
-        <w:t xml:space="preserve">2024. </w:t>
-      </w:r>
-      <w:r>
-        <w:rPr>
-          <w:rFonts w:cstheme="minorHAnsi"/>
-        </w:rPr>
-        <w:t>Genome size and chromosome number are critical metrics for accurate genome assembly assessment in Eukaryota</w:t>
-      </w:r>
-      <w:r>
-        <w:rPr>
-          <w:rFonts w:cstheme="minorHAnsi"/>
-        </w:rPr>
-        <w:t xml:space="preserve">. </w:t>
-      </w:r>
+        <w:t xml:space="preserve">, </w:t>
+      </w:r>
+      <w:proofErr w:type="spellStart"/>
+      <w:r>
+        <w:rPr>
+          <w:rFonts w:cstheme="minorHAnsi"/>
+        </w:rPr>
+        <w:t>Rieski</w:t>
+      </w:r>
+      <w:proofErr w:type="spellEnd"/>
+      <w:r>
+        <w:rPr>
+          <w:rFonts w:cstheme="minorHAnsi"/>
+        </w:rPr>
+        <w:t xml:space="preserve"> LK, Blackmon H, Casola C. (2024). Genome assembly of the southern pine beetle (</w:t>
+      </w:r>
+      <w:proofErr w:type="spellStart"/>
       <w:r>
         <w:rPr>
           <w:rFonts w:cstheme="minorHAnsi"/>
           <w:i/>
           <w:iCs/>
         </w:rPr>
-        <w:t>Genetics</w:t>
-      </w:r>
-      <w:r>
-        <w:rPr>
-          <w:rFonts w:cstheme="minorHAnsi"/>
-        </w:rPr>
-        <w:t xml:space="preserve">. </w:t>
-      </w:r>
-      <w:r>
-        <w:rPr>
-          <w:rFonts w:cstheme="minorHAnsi"/>
-        </w:rPr>
-        <w:t>doi</w:t>
-      </w:r>
-      <w:r>
-        <w:rPr>
-          <w:rFonts w:cstheme="minorHAnsi"/>
-        </w:rPr>
-        <w:t xml:space="preserve">: </w:t>
-      </w:r>
-      <w:r>
-        <w:rPr>
-          <w:rFonts w:cstheme="minorHAnsi"/>
-        </w:rPr>
-        <w:t>10.1093/genetics/iyae099</w:t>
-      </w:r>
-    </w:p>
-    <w:p>
-      <w:pPr>
-        <w:spacing w:after="80" w:line="240" w:lineRule="auto"/>
-        <w:ind w:left="900" w:hanging="900"/>
-        <w:contextualSpacing/>
-        <w:rPr>
-          <w:rFonts w:cstheme="minorHAnsi"/>
-        </w:rPr>
-      </w:pPr>
-      <w:r>
-        <w:rPr>
-          <w:rFonts w:cstheme="minorHAnsi"/>
-        </w:rPr>
-        <w:t xml:space="preserve">21.    </w:t>
-      </w:r>
-      <w:r>
-        <w:rPr>
-          <w:rFonts w:cstheme="minorHAnsi"/>
-        </w:rPr>
-        <w:t xml:space="preserve">Sylvester T, Hoover Z, </w:t>
-      </w:r>
-      <w:r>
-        <w:rPr>
-          <w:rFonts w:cstheme="minorHAnsi"/>
-          <w:b/>
-          <w:bCs/>
-        </w:rPr>
-        <w:t>Hjelmen CE</w:t>
-      </w:r>
-      <w:r>
-        <w:rPr>
-          <w:rFonts w:cstheme="minorHAnsi"/>
-        </w:rPr>
-        <w:t xml:space="preserve">, Jonika MM, Blackmon LT, Alfieri JM, Johnston JS, Chien S, </w:t>
-      </w:r>
-      <w:proofErr w:type="spellStart"/>
-      <w:r>
-        <w:rPr>
-          <w:rFonts w:cstheme="minorHAnsi"/>
-        </w:rPr>
-        <w:t>Esfandani</w:t>
+        <w:t>Dendroctonus</w:t>
       </w:r>
       <w:proofErr w:type="spellEnd"/>
-      <w:r>
-        <w:rPr>
-          <w:rFonts w:cstheme="minorHAnsi"/>
-        </w:rPr>
-        <w:t xml:space="preserve"> T, Blackmon H. </w:t>
-      </w:r>
-      <w:r>
-        <w:rPr>
-          <w:rFonts w:cstheme="minorHAnsi"/>
-        </w:rPr>
-        <w:t xml:space="preserve">(2024). </w:t>
-      </w:r>
-      <w:r>
-        <w:rPr>
-          <w:rFonts w:cstheme="minorHAnsi"/>
-        </w:rPr>
-        <w:t xml:space="preserve">A reference quality genome assembly for the Jewel scarab </w:t>
-      </w:r>
       <w:r>
         <w:rPr>
           <w:rFonts w:cstheme="minorHAnsi"/>
           <w:i/>
           <w:iCs/>
         </w:rPr>
+        <w:t xml:space="preserve"> frontalis</w:t>
+      </w:r>
+      <w:r>
+        <w:rPr>
+          <w:rFonts w:cstheme="minorHAnsi"/>
+        </w:rPr>
+        <w:t xml:space="preserve"> </w:t>
+      </w:r>
+      <w:proofErr w:type="spellStart"/>
+      <w:r>
+        <w:rPr>
+          <w:rFonts w:cstheme="minorHAnsi"/>
+        </w:rPr>
+        <w:t>Zimmeran</w:t>
+      </w:r>
+      <w:proofErr w:type="spellEnd"/>
+      <w:r>
+        <w:rPr>
+          <w:rFonts w:cstheme="minorHAnsi"/>
+        </w:rPr>
+        <w:t xml:space="preserve">) reveals the origins of gene content reduction in </w:t>
+      </w:r>
+      <w:proofErr w:type="spellStart"/>
+      <w:r>
+        <w:rPr>
+          <w:rFonts w:cstheme="minorHAnsi"/>
+          <w:i/>
+          <w:iCs/>
+        </w:rPr>
+        <w:t>Dendroctonus</w:t>
+      </w:r>
+      <w:proofErr w:type="spellEnd"/>
+      <w:r>
+        <w:rPr>
+          <w:rFonts w:cstheme="minorHAnsi"/>
+        </w:rPr>
+        <w:t xml:space="preserve">. </w:t>
+      </w:r>
+      <w:r>
+        <w:rPr>
+          <w:rFonts w:cstheme="minorHAnsi"/>
+          <w:i/>
+          <w:iCs/>
+        </w:rPr>
+        <w:t xml:space="preserve">R. Soc. Open Sci. </w:t>
+      </w:r>
+      <w:r>
+        <w:rPr>
+          <w:rFonts w:cstheme="minorHAnsi"/>
+        </w:rPr>
+        <w:t>11: 240755. doi:10.1098/rsos.240755</w:t>
+      </w:r>
+    </w:p>
+    <w:p>
+      <w:pPr>
+        <w:spacing w:after="80" w:line="240" w:lineRule="auto"/>
+        <w:ind w:left="900" w:hanging="900"/>
+        <w:contextualSpacing/>
+        <w:rPr>
+          <w:rFonts w:cstheme="minorHAnsi"/>
+        </w:rPr>
+      </w:pPr>
+      <w:r>
+        <w:rPr>
+          <w:rFonts w:cstheme="minorHAnsi"/>
+        </w:rPr>
+        <w:t xml:space="preserve">22.    </w:t>
+      </w:r>
+      <w:r>
+        <w:rPr>
+          <w:rFonts w:cstheme="minorHAnsi"/>
+          <w:b/>
+          <w:bCs/>
+        </w:rPr>
+        <w:t>Hjelmen CE</w:t>
+      </w:r>
+      <w:r>
+        <w:rPr>
+          <w:rFonts w:cstheme="minorHAnsi"/>
+        </w:rPr>
+        <w:t>.</w:t>
+      </w:r>
+      <w:r>
+        <w:rPr>
+          <w:rFonts w:cstheme="minorHAnsi"/>
+        </w:rPr>
+        <w:t xml:space="preserve"> </w:t>
+      </w:r>
+      <w:r>
+        <w:rPr>
+          <w:rFonts w:cstheme="minorHAnsi"/>
+        </w:rPr>
+        <w:t>(</w:t>
+      </w:r>
+      <w:r>
+        <w:rPr>
+          <w:rFonts w:cstheme="minorHAnsi"/>
+        </w:rPr>
+        <w:t>2024</w:t>
+      </w:r>
+      <w:r>
+        <w:rPr>
+          <w:rFonts w:cstheme="minorHAnsi"/>
+        </w:rPr>
+        <w:t>)</w:t>
+      </w:r>
+      <w:r>
+        <w:rPr>
+          <w:rFonts w:cstheme="minorHAnsi"/>
+        </w:rPr>
+        <w:t xml:space="preserve">. </w:t>
+      </w:r>
+      <w:r>
+        <w:rPr>
+          <w:rFonts w:cstheme="minorHAnsi"/>
+        </w:rPr>
+        <w:t>Genome size and chromosome number are critical metrics for accurate genome assembly assessment in Eukaryota</w:t>
+      </w:r>
+      <w:r>
+        <w:rPr>
+          <w:rFonts w:cstheme="minorHAnsi"/>
+        </w:rPr>
+        <w:t xml:space="preserve">. </w:t>
+      </w:r>
+      <w:r>
+        <w:rPr>
+          <w:rFonts w:cstheme="minorHAnsi"/>
+          <w:i/>
+          <w:iCs/>
+        </w:rPr>
+        <w:t>Genetics</w:t>
+      </w:r>
+      <w:r>
+        <w:rPr>
+          <w:rFonts w:cstheme="minorHAnsi"/>
+        </w:rPr>
+        <w:t xml:space="preserve">. </w:t>
+      </w:r>
+      <w:r>
+        <w:rPr>
+          <w:rFonts w:cstheme="minorHAnsi"/>
+        </w:rPr>
+        <w:t>doi</w:t>
+      </w:r>
+      <w:r>
+        <w:rPr>
+          <w:rFonts w:cstheme="minorHAnsi"/>
+        </w:rPr>
+        <w:t xml:space="preserve">: </w:t>
+      </w:r>
+      <w:r>
+        <w:rPr>
+          <w:rFonts w:cstheme="minorHAnsi"/>
+        </w:rPr>
+        <w:t>10.1093/genetics/iyae099</w:t>
+      </w:r>
+    </w:p>
+    <w:p>
+      <w:pPr>
+        <w:spacing w:after="80" w:line="240" w:lineRule="auto"/>
+        <w:ind w:left="900" w:hanging="900"/>
+        <w:contextualSpacing/>
+        <w:rPr>
+          <w:rFonts w:cstheme="minorHAnsi"/>
+        </w:rPr>
+      </w:pPr>
+      <w:r>
+        <w:rPr>
+          <w:rFonts w:cstheme="minorHAnsi"/>
+        </w:rPr>
+        <w:t xml:space="preserve">21.    </w:t>
+      </w:r>
+      <w:r>
+        <w:rPr>
+          <w:rFonts w:cstheme="minorHAnsi"/>
+        </w:rPr>
+        <w:t xml:space="preserve">Sylvester T, Hoover Z, </w:t>
+      </w:r>
+      <w:r>
+        <w:rPr>
+          <w:rFonts w:cstheme="minorHAnsi"/>
+          <w:b/>
+          <w:bCs/>
+        </w:rPr>
+        <w:t>Hjelmen CE</w:t>
+      </w:r>
+      <w:r>
+        <w:rPr>
+          <w:rFonts w:cstheme="minorHAnsi"/>
+        </w:rPr>
+        <w:t xml:space="preserve">, Jonika MM, Blackmon LT, Alfieri JM, Johnston JS, Chien S, </w:t>
+      </w:r>
+      <w:proofErr w:type="spellStart"/>
+      <w:r>
+        <w:rPr>
+          <w:rFonts w:cstheme="minorHAnsi"/>
+        </w:rPr>
+        <w:t>Esfandani</w:t>
+      </w:r>
+      <w:proofErr w:type="spellEnd"/>
+      <w:r>
+        <w:rPr>
+          <w:rFonts w:cstheme="minorHAnsi"/>
+        </w:rPr>
+        <w:t xml:space="preserve"> T, Blackmon H. </w:t>
+      </w:r>
+      <w:r>
+        <w:rPr>
+          <w:rFonts w:cstheme="minorHAnsi"/>
+        </w:rPr>
+        <w:t xml:space="preserve">(2024). </w:t>
+      </w:r>
+      <w:r>
+        <w:rPr>
+          <w:rFonts w:cstheme="minorHAnsi"/>
+        </w:rPr>
+        <w:t xml:space="preserve">A reference quality genome assembly for the Jewel scarab </w:t>
+      </w:r>
+      <w:r>
+        <w:rPr>
+          <w:rFonts w:cstheme="minorHAnsi"/>
+          <w:i/>
+          <w:iCs/>
+        </w:rPr>
         <w:t>Chrysina gloriosa</w:t>
       </w:r>
       <w:proofErr w:type="gramStart"/>
@@ -806,14 +964,7 @@
           <w:rFonts w:cstheme="minorHAnsi"/>
           <w:i/>
         </w:rPr>
-        <w:t xml:space="preserve">  Genes, Genomes, Genetics</w:t>
-      </w:r>
-      <w:r>
-        <w:rPr>
-          <w:rFonts w:cstheme="minorHAnsi"/>
-          <w:i/>
-        </w:rPr>
-        <w:t>.</w:t>
+        <w:t xml:space="preserve">  Genes, Genomes, Genetics.</w:t>
       </w:r>
       <w:r>
         <w:rPr>
@@ -1347,7 +1498,14 @@
         <w:rPr>
           <w:rFonts w:cstheme="minorHAnsi"/>
         </w:rPr>
-        <w:t xml:space="preserve">, Delclos PJ, Rangel J, Zheng L, Cai M, Yu Z, Tarone AM, Zhang J, Tomberlin JK. (2020). Interaction of age and temperature on heat shock protein expression, sperm count and sperm viability of the Adult Black Soldier Fly. </w:t>
+        <w:t xml:space="preserve">, Delclos PJ, Rangel J, Zheng L, Cai M, Yu Z, Tarone AM, Zhang J, Tomberlin JK. (2020). Interaction of age and temperature on heat shock protein </w:t>
+      </w:r>
+      <w:r>
+        <w:rPr>
+          <w:rFonts w:cstheme="minorHAnsi"/>
+        </w:rPr>
+        <w:lastRenderedPageBreak/>
+        <w:t xml:space="preserve">expression, sperm count and sperm viability of the Adult Black Soldier Fly. </w:t>
       </w:r>
       <w:r>
         <w:rPr>
@@ -1376,7 +1534,6 @@
         <w:rPr>
           <w:rFonts w:cstheme="minorHAnsi"/>
         </w:rPr>
-        <w:lastRenderedPageBreak/>
         <w:t xml:space="preserve">13.    </w:t>
       </w:r>
       <w:r>
@@ -2843,7 +3000,6 @@
           <w:b/>
           <w:i/>
         </w:rPr>
-        <w:lastRenderedPageBreak/>
         <w:t>2021</w:t>
       </w:r>
     </w:p>
@@ -3161,6 +3317,88 @@
           <w:b/>
           <w:i/>
         </w:rPr>
+        <w:t>2024</w:t>
+      </w:r>
+    </w:p>
+    <w:p>
+      <w:pPr>
+        <w:pStyle w:val="ListParagraph"/>
+        <w:numPr>
+          <w:ilvl w:val="0"/>
+          <w:numId w:val="30"/>
+        </w:numPr>
+        <w:shd w:val="clear" w:color="auto" w:fill="FFFFFF"/>
+        <w:spacing w:after="0" w:line="240" w:lineRule="auto"/>
+        <w:ind w:left="180" w:hanging="180"/>
+        <w:rPr>
+          <w:rFonts w:cstheme="minorHAnsi"/>
+        </w:rPr>
+      </w:pPr>
+      <w:r>
+        <w:rPr>
+          <w:rFonts w:cstheme="minorHAnsi"/>
+        </w:rPr>
+        <w:t>How to Be a Vector for Entomophilia: Infecting the Future</w:t>
+      </w:r>
+    </w:p>
+    <w:p>
+      <w:pPr>
+        <w:pStyle w:val="ListParagraph"/>
+        <w:numPr>
+          <w:ilvl w:val="1"/>
+          <w:numId w:val="30"/>
+        </w:numPr>
+        <w:shd w:val="clear" w:color="auto" w:fill="FFFFFF"/>
+        <w:spacing w:after="0" w:line="240" w:lineRule="auto"/>
+        <w:ind w:left="360" w:hanging="180"/>
+        <w:rPr>
+          <w:rFonts w:cstheme="minorHAnsi"/>
+        </w:rPr>
+      </w:pPr>
+      <w:r>
+        <w:rPr>
+          <w:rFonts w:cstheme="minorHAnsi"/>
+        </w:rPr>
+        <w:t>Entomological Society of America Annual Meeting, Phoenix, Arizona (Nov. 2024)</w:t>
+      </w:r>
+    </w:p>
+    <w:p>
+      <w:pPr>
+        <w:pStyle w:val="ListParagraph"/>
+        <w:numPr>
+          <w:ilvl w:val="1"/>
+          <w:numId w:val="30"/>
+        </w:numPr>
+        <w:shd w:val="clear" w:color="auto" w:fill="FFFFFF"/>
+        <w:spacing w:after="0" w:line="240" w:lineRule="auto"/>
+        <w:ind w:left="360" w:hanging="180"/>
+        <w:rPr>
+          <w:rFonts w:cstheme="minorHAnsi"/>
+        </w:rPr>
+      </w:pPr>
+      <w:r>
+        <w:rPr>
+          <w:rFonts w:cstheme="minorHAnsi"/>
+        </w:rPr>
+        <w:t>Co-Organized with: David Serrano (Broward College)</w:t>
+      </w:r>
+    </w:p>
+    <w:p>
+      <w:pPr>
+        <w:spacing w:after="0" w:line="240" w:lineRule="auto"/>
+        <w:contextualSpacing/>
+        <w:rPr>
+          <w:rFonts w:cstheme="minorHAnsi"/>
+          <w:b/>
+          <w:i/>
+        </w:rPr>
+      </w:pPr>
+      <w:r>
+        <w:rPr>
+          <w:rFonts w:cstheme="minorHAnsi"/>
+          <w:b/>
+          <w:i/>
+        </w:rPr>
         <w:t>2023</w:t>
       </w:r>
     </w:p>
@@ -3451,49 +3689,33 @@
         <w:ind w:left="180" w:hanging="180"/>
         <w:rPr>
           <w:rFonts w:cstheme="minorHAnsi"/>
-          <w:bCs/>
+        </w:rPr>
+      </w:pPr>
+      <w:r>
+        <w:rPr>
+          <w:rFonts w:cstheme="minorHAnsi"/>
+        </w:rPr>
+        <w:t xml:space="preserve">Evolution of genome size and structures in the </w:t>
+      </w:r>
+      <w:r>
+        <w:rPr>
+          <w:rFonts w:cstheme="minorHAnsi"/>
+          <w:i/>
           <w:iCs/>
         </w:rPr>
-      </w:pPr>
-      <w:r>
-        <w:rPr>
-          <w:rFonts w:cstheme="minorHAnsi"/>
-          <w:bCs/>
-          <w:iCs/>
-        </w:rPr>
-        <w:t xml:space="preserve">Insect Genome Size Evolution: What Do We Know and Where Do We Go from </w:t>
-      </w:r>
-      <w:proofErr w:type="gramStart"/>
-      <w:r>
-        <w:rPr>
-          <w:rFonts w:cstheme="minorHAnsi"/>
-          <w:bCs/>
-          <w:iCs/>
-        </w:rPr>
-        <w:t>Here?</w:t>
-      </w:r>
-      <w:r>
-        <w:rPr>
-          <w:rFonts w:cstheme="minorHAnsi"/>
-          <w:bCs/>
-          <w:iCs/>
-        </w:rPr>
-        <w:t>.</w:t>
-      </w:r>
-      <w:proofErr w:type="gramEnd"/>
-      <w:r>
-        <w:rPr>
-          <w:rFonts w:cstheme="minorHAnsi"/>
-          <w:bCs/>
-          <w:iCs/>
-        </w:rPr>
-        <w:t xml:space="preserve"> </w:t>
-      </w:r>
-      <w:r>
-        <w:rPr>
-          <w:rFonts w:cstheme="minorHAnsi"/>
-          <w:b/>
-          <w:iCs/>
+        <w:t xml:space="preserve">Drosophila </w:t>
+      </w:r>
+      <w:r>
+        <w:rPr>
+          <w:rFonts w:cstheme="minorHAnsi"/>
+        </w:rPr>
+        <w:t xml:space="preserve">genus. </w:t>
+      </w:r>
+      <w:r>
+        <w:rPr>
+          <w:rFonts w:cstheme="minorHAnsi"/>
+          <w:b/>
+          <w:bCs/>
         </w:rPr>
         <w:t>*Hjelmen CE.</w:t>
       </w:r>
@@ -3509,36 +3731,13 @@
         <w:ind w:left="360" w:hanging="180"/>
         <w:rPr>
           <w:rFonts w:cstheme="minorHAnsi"/>
-          <w:bCs/>
-          <w:iCs/>
-        </w:rPr>
-      </w:pPr>
-      <w:r>
-        <w:rPr>
-          <w:rFonts w:cstheme="minorHAnsi"/>
-          <w:bCs/>
-          <w:iCs/>
-        </w:rPr>
-        <w:t>International Plant and Animal Genome Conference, San Diego, CA</w:t>
-      </w:r>
-    </w:p>
-    <w:p>
-      <w:pPr>
-        <w:spacing w:after="0" w:line="240" w:lineRule="auto"/>
-        <w:contextualSpacing/>
-        <w:rPr>
-          <w:rFonts w:cstheme="minorHAnsi"/>
-          <w:b/>
-          <w:i/>
-        </w:rPr>
-      </w:pPr>
-      <w:r>
-        <w:rPr>
-          <w:rFonts w:cstheme="minorHAnsi"/>
-          <w:b/>
-          <w:i/>
-        </w:rPr>
-        <w:t>2023</w:t>
+        </w:rPr>
+      </w:pPr>
+      <w:r>
+        <w:rPr>
+          <w:rFonts w:cstheme="minorHAnsi"/>
+        </w:rPr>
+        <w:t>Utah Drosophila Fall Symposium, University of Utah, Salt Lake City, UT</w:t>
       </w:r>
     </w:p>
     <w:p>
@@ -3558,7 +3757,7 @@
         <w:rPr>
           <w:rFonts w:cstheme="minorHAnsi"/>
         </w:rPr>
-        <w:t>Implementing bioinformatics and biotechnology in the classroom: An interdisciplinary approach for impacting first-year non-majors in a general education course</w:t>
+        <w:t>Bugs in the system: A computational biologist’s first semester teaching entomology</w:t>
       </w:r>
       <w:r>
         <w:rPr>
@@ -3598,7 +3797,31 @@
         <w:rPr>
           <w:rFonts w:cstheme="minorHAnsi"/>
         </w:rPr>
-        <w:t>Entomological Society of America Annual Meeting, National Harbor, MD.</w:t>
+        <w:t xml:space="preserve">Entomological Society of America Annual Meeting, </w:t>
+      </w:r>
+      <w:r>
+        <w:rPr>
+          <w:rFonts w:cstheme="minorHAnsi"/>
+        </w:rPr>
+        <w:t>Phoenix</w:t>
+      </w:r>
+      <w:r>
+        <w:rPr>
+          <w:rFonts w:cstheme="minorHAnsi"/>
+        </w:rPr>
+        <w:t xml:space="preserve">, </w:t>
+      </w:r>
+      <w:r>
+        <w:rPr>
+          <w:rFonts w:cstheme="minorHAnsi"/>
+        </w:rPr>
+        <w:t>AZ</w:t>
+      </w:r>
+      <w:r>
+        <w:rPr>
+          <w:rFonts w:cstheme="minorHAnsi"/>
+        </w:rPr>
+        <w:t>.</w:t>
       </w:r>
     </w:p>
     <w:p>
@@ -3612,27 +3835,51 @@
         <w:ind w:left="180" w:hanging="180"/>
         <w:rPr>
           <w:rFonts w:cstheme="minorHAnsi"/>
-        </w:rPr>
-      </w:pPr>
-      <w:r>
-        <w:rPr>
-          <w:rFonts w:cstheme="minorHAnsi"/>
-        </w:rPr>
-        <w:t xml:space="preserve">A Tale of the other guy: The story of Alfred Russel Wallace. </w:t>
-      </w:r>
-      <w:r>
-        <w:rPr>
-          <w:rFonts w:cstheme="minorHAnsi"/>
-          <w:b/>
-          <w:bCs/>
-        </w:rPr>
-        <w:t>*Hjelmen CE</w:t>
-      </w:r>
-      <w:r>
-        <w:rPr>
-          <w:rFonts w:cstheme="minorHAnsi"/>
+          <w:bCs/>
+          <w:iCs/>
+        </w:rPr>
+      </w:pPr>
+      <w:r>
+        <w:rPr>
+          <w:rFonts w:cstheme="minorHAnsi"/>
+          <w:bCs/>
+          <w:iCs/>
+        </w:rPr>
+        <w:t xml:space="preserve">Insect Genome Size Evolution: What Do We Know and Where Do We Go from </w:t>
+      </w:r>
+      <w:proofErr w:type="gramStart"/>
+      <w:r>
+        <w:rPr>
+          <w:rFonts w:cstheme="minorHAnsi"/>
+          <w:bCs/>
+          <w:iCs/>
+        </w:rPr>
+        <w:t>Here?</w:t>
+      </w:r>
+      <w:r>
+        <w:rPr>
+          <w:rFonts w:cstheme="minorHAnsi"/>
+          <w:bCs/>
+          <w:iCs/>
         </w:rPr>
         <w:t>.</w:t>
+      </w:r>
+      <w:proofErr w:type="gramEnd"/>
+      <w:r>
+        <w:rPr>
+          <w:rFonts w:cstheme="minorHAnsi"/>
+          <w:bCs/>
+          <w:iCs/>
+        </w:rPr>
+        <w:t xml:space="preserve"> </w:t>
+      </w:r>
+      <w:r>
+        <w:rPr>
+          <w:rFonts w:cstheme="minorHAnsi"/>
+          <w:b/>
+          <w:iCs/>
+        </w:rPr>
+        <w:t>*Hjelmen CE.</w:t>
       </w:r>
     </w:p>
     <w:p>
@@ -3646,13 +3893,36 @@
         <w:ind w:left="360" w:hanging="180"/>
         <w:rPr>
           <w:rFonts w:cstheme="minorHAnsi"/>
-        </w:rPr>
-      </w:pPr>
-      <w:r>
-        <w:rPr>
-          <w:rFonts w:cstheme="minorHAnsi"/>
-        </w:rPr>
-        <w:t>Utah Valley University, Department of Biology Colloquium Series</w:t>
+          <w:bCs/>
+          <w:iCs/>
+        </w:rPr>
+      </w:pPr>
+      <w:r>
+        <w:rPr>
+          <w:rFonts w:cstheme="minorHAnsi"/>
+          <w:bCs/>
+          <w:iCs/>
+        </w:rPr>
+        <w:t>International Plant and Animal Genome Conference, San Diego, CA</w:t>
+      </w:r>
+    </w:p>
+    <w:p>
+      <w:pPr>
+        <w:spacing w:after="0" w:line="240" w:lineRule="auto"/>
+        <w:contextualSpacing/>
+        <w:rPr>
+          <w:rFonts w:cstheme="minorHAnsi"/>
+          <w:b/>
+          <w:i/>
+        </w:rPr>
+      </w:pPr>
+      <w:r>
+        <w:rPr>
+          <w:rFonts w:cstheme="minorHAnsi"/>
+          <w:b/>
+          <w:i/>
+        </w:rPr>
+        <w:t>2023</w:t>
       </w:r>
     </w:p>
     <w:p>
@@ -3672,15 +3942,27 @@
         <w:rPr>
           <w:rFonts w:cstheme="minorHAnsi"/>
         </w:rPr>
-        <w:t xml:space="preserve">Developing open-source databases for facilitating undergraduate research. </w:t>
-      </w:r>
-      <w:r>
-        <w:rPr>
-          <w:rFonts w:cstheme="minorHAnsi"/>
-          <w:b/>
-          <w:bCs/>
-        </w:rPr>
-        <w:t>*Hjelmen CE.</w:t>
+        <w:t>Implementing bioinformatics and biotechnology in the classroom: An interdisciplinary approach for impacting first-year non-majors in a general education course</w:t>
+      </w:r>
+      <w:r>
+        <w:rPr>
+          <w:rFonts w:cstheme="minorHAnsi"/>
+        </w:rPr>
+        <w:t xml:space="preserve">. </w:t>
+      </w:r>
+      <w:r>
+        <w:rPr>
+          <w:rFonts w:cstheme="minorHAnsi"/>
+          <w:b/>
+          <w:bCs/>
+        </w:rPr>
+        <w:t>*Hjelmen CE</w:t>
+      </w:r>
+      <w:r>
+        <w:rPr>
+          <w:rFonts w:cstheme="minorHAnsi"/>
+        </w:rPr>
+        <w:t>.</w:t>
       </w:r>
     </w:p>
     <w:p>
@@ -3700,7 +3982,7 @@
         <w:rPr>
           <w:rFonts w:cstheme="minorHAnsi"/>
         </w:rPr>
-        <w:t>Bioinformatics and Computational Biology in the Liberal Arts Workshop, Reed College, Portland, OR</w:t>
+        <w:t>Entomological Society of America Annual Meeting, National Harbor, MD.</w:t>
       </w:r>
     </w:p>
     <w:p>
@@ -3720,21 +4002,21 @@
         <w:rPr>
           <w:rFonts w:cstheme="minorHAnsi"/>
         </w:rPr>
-        <w:t>Application of Phylogenetic Analyses. *</w:t>
-      </w:r>
-      <w:r>
-        <w:rPr>
-          <w:rFonts w:cstheme="minorHAnsi"/>
-          <w:b/>
-          <w:bCs/>
-        </w:rPr>
-        <w:t xml:space="preserve">Hjelmen CE. </w:t>
-      </w:r>
-      <w:r>
-        <w:rPr>
-          <w:rFonts w:cstheme="minorHAnsi"/>
-        </w:rPr>
-        <w:t>(Virtual Workshop talk)</w:t>
+        <w:t xml:space="preserve">A Tale of the other guy: The story of Alfred Russel Wallace. </w:t>
+      </w:r>
+      <w:r>
+        <w:rPr>
+          <w:rFonts w:cstheme="minorHAnsi"/>
+          <w:b/>
+          <w:bCs/>
+        </w:rPr>
+        <w:t>*Hjelmen CE</w:t>
+      </w:r>
+      <w:r>
+        <w:rPr>
+          <w:rFonts w:cstheme="minorHAnsi"/>
+        </w:rPr>
+        <w:t>.</w:t>
       </w:r>
     </w:p>
     <w:p>
@@ -3754,6 +4036,108 @@
         <w:rPr>
           <w:rFonts w:cstheme="minorHAnsi"/>
         </w:rPr>
+        <w:t>Utah Valley University, Department of Biology Colloquium Series</w:t>
+      </w:r>
+    </w:p>
+    <w:p>
+      <w:pPr>
+        <w:pStyle w:val="ListParagraph"/>
+        <w:numPr>
+          <w:ilvl w:val="0"/>
+          <w:numId w:val="2"/>
+        </w:numPr>
+        <w:spacing w:after="0" w:line="240" w:lineRule="auto"/>
+        <w:ind w:left="180" w:hanging="180"/>
+        <w:rPr>
+          <w:rFonts w:cstheme="minorHAnsi"/>
+        </w:rPr>
+      </w:pPr>
+      <w:r>
+        <w:rPr>
+          <w:rFonts w:cstheme="minorHAnsi"/>
+        </w:rPr>
+        <w:t xml:space="preserve">Developing open-source databases for facilitating undergraduate research. </w:t>
+      </w:r>
+      <w:r>
+        <w:rPr>
+          <w:rFonts w:cstheme="minorHAnsi"/>
+          <w:b/>
+          <w:bCs/>
+        </w:rPr>
+        <w:t>*Hjelmen CE.</w:t>
+      </w:r>
+    </w:p>
+    <w:p>
+      <w:pPr>
+        <w:pStyle w:val="ListParagraph"/>
+        <w:numPr>
+          <w:ilvl w:val="1"/>
+          <w:numId w:val="2"/>
+        </w:numPr>
+        <w:spacing w:after="0" w:line="240" w:lineRule="auto"/>
+        <w:ind w:left="360" w:hanging="180"/>
+        <w:rPr>
+          <w:rFonts w:cstheme="minorHAnsi"/>
+        </w:rPr>
+      </w:pPr>
+      <w:r>
+        <w:rPr>
+          <w:rFonts w:cstheme="minorHAnsi"/>
+        </w:rPr>
+        <w:t>Bioinformatics and Computational Biology in the Liberal Arts Workshop, Reed College, Portland, OR</w:t>
+      </w:r>
+    </w:p>
+    <w:p>
+      <w:pPr>
+        <w:pStyle w:val="ListParagraph"/>
+        <w:numPr>
+          <w:ilvl w:val="0"/>
+          <w:numId w:val="2"/>
+        </w:numPr>
+        <w:spacing w:after="0" w:line="240" w:lineRule="auto"/>
+        <w:ind w:left="180" w:hanging="180"/>
+        <w:rPr>
+          <w:rFonts w:cstheme="minorHAnsi"/>
+        </w:rPr>
+      </w:pPr>
+      <w:r>
+        <w:rPr>
+          <w:rFonts w:cstheme="minorHAnsi"/>
+        </w:rPr>
+        <w:t>Application of Phylogenetic Analyses. *</w:t>
+      </w:r>
+      <w:r>
+        <w:rPr>
+          <w:rFonts w:cstheme="minorHAnsi"/>
+          <w:b/>
+          <w:bCs/>
+        </w:rPr>
+        <w:t xml:space="preserve">Hjelmen CE. </w:t>
+      </w:r>
+      <w:r>
+        <w:rPr>
+          <w:rFonts w:cstheme="minorHAnsi"/>
+        </w:rPr>
+        <w:t>(Virtual Workshop talk)</w:t>
+      </w:r>
+    </w:p>
+    <w:p>
+      <w:pPr>
+        <w:pStyle w:val="ListParagraph"/>
+        <w:numPr>
+          <w:ilvl w:val="1"/>
+          <w:numId w:val="2"/>
+        </w:numPr>
+        <w:spacing w:after="0" w:line="240" w:lineRule="auto"/>
+        <w:ind w:left="360" w:hanging="180"/>
+        <w:rPr>
+          <w:rFonts w:cstheme="minorHAnsi"/>
+        </w:rPr>
+      </w:pPr>
+      <w:r>
+        <w:rPr>
+          <w:rFonts w:cstheme="minorHAnsi"/>
+        </w:rPr>
         <w:t>Annual North American Forensic Entomology Association Meeting, Arizona State University</w:t>
       </w:r>
     </w:p>
@@ -3774,6 +4158,7 @@
         <w:rPr>
           <w:rFonts w:cstheme="minorHAnsi"/>
         </w:rPr>
+        <w:lastRenderedPageBreak/>
         <w:t xml:space="preserve">Sifting through the mess of heterochromatin: An attempt at assembling heterochromatic </w:t>
       </w:r>
       <w:r>
@@ -3997,7 +4382,6 @@
         <w:rPr>
           <w:rFonts w:cstheme="minorHAnsi"/>
         </w:rPr>
-        <w:lastRenderedPageBreak/>
         <w:t>Utah Valley University, Department of Biology Colloquium Series</w:t>
       </w:r>
     </w:p>
@@ -5093,6 +5477,7 @@
         <w:rPr>
           <w:rFonts w:cstheme="minorHAnsi"/>
         </w:rPr>
+        <w:lastRenderedPageBreak/>
         <w:t>Ecological Integration Symposium, Texas A&amp;M University (1</w:t>
       </w:r>
       <w:r>
@@ -5338,36 +5723,42 @@
         <w:rPr>
           <w:rFonts w:cstheme="minorHAnsi"/>
         </w:rPr>
-        <w:t>The “fly”-</w:t>
+        <w:t>A phylogenetic analysis of genome size evolution and social structure in Hymenoptera</w:t>
+      </w:r>
+      <w:r>
+        <w:rPr>
+          <w:rFonts w:cstheme="minorHAnsi"/>
+        </w:rPr>
+        <w:t xml:space="preserve">. </w:t>
+      </w:r>
+      <w:proofErr w:type="gramStart"/>
+      <w:r>
+        <w:rPr>
+          <w:rFonts w:cstheme="minorHAnsi"/>
+          <w:vertAlign w:val="superscript"/>
+        </w:rPr>
+        <w:t>!*</w:t>
       </w:r>
       <w:proofErr w:type="spellStart"/>
-      <w:r>
-        <w:rPr>
-          <w:rFonts w:cstheme="minorHAnsi"/>
-        </w:rPr>
-        <w:t>logeny</w:t>
+      <w:proofErr w:type="gramEnd"/>
+      <w:r>
+        <w:rPr>
+          <w:rFonts w:cstheme="minorHAnsi"/>
+        </w:rPr>
+        <w:t>Frary</w:t>
       </w:r>
       <w:proofErr w:type="spellEnd"/>
       <w:r>
         <w:rPr>
           <w:rFonts w:cstheme="minorHAnsi"/>
         </w:rPr>
-        <w:t xml:space="preserve"> of Drosophila Chromosome Evolution. </w:t>
-      </w:r>
-      <w:proofErr w:type="gramStart"/>
-      <w:r>
-        <w:rPr>
-          <w:rFonts w:cstheme="minorHAnsi"/>
-          <w:vertAlign w:val="superscript"/>
-        </w:rPr>
-        <w:t>!*</w:t>
-      </w:r>
-      <w:proofErr w:type="gramEnd"/>
-      <w:r>
-        <w:rPr>
-          <w:rFonts w:cstheme="minorHAnsi"/>
-        </w:rPr>
-        <w:t xml:space="preserve">French A, </w:t>
+        <w:t xml:space="preserve"> O</w:t>
+      </w:r>
+      <w:r>
+        <w:rPr>
+          <w:rFonts w:cstheme="minorHAnsi"/>
+        </w:rPr>
+        <w:t xml:space="preserve">, </w:t>
       </w:r>
       <w:r>
         <w:rPr>
@@ -5391,19 +5782,221 @@
           <w:ilvl w:val="1"/>
           <w:numId w:val="2"/>
         </w:numPr>
-        <w:spacing w:after="0" w:line="240" w:lineRule="auto"/>
+        <w:spacing w:after="0"/>
         <w:ind w:left="360" w:hanging="180"/>
         <w:rPr>
           <w:rFonts w:cstheme="minorHAnsi"/>
-          <w:bCs/>
-        </w:rPr>
-      </w:pPr>
-      <w:r>
-        <w:rPr>
-          <w:rFonts w:cstheme="minorHAnsi"/>
-          <w:bCs/>
-        </w:rPr>
-        <w:lastRenderedPageBreak/>
+        </w:rPr>
+      </w:pPr>
+      <w:r>
+        <w:rPr>
+          <w:rFonts w:cstheme="minorHAnsi"/>
+        </w:rPr>
+        <w:t xml:space="preserve">Entomological Society of America Annual Meeting, </w:t>
+      </w:r>
+      <w:r>
+        <w:rPr>
+          <w:rFonts w:cstheme="minorHAnsi"/>
+        </w:rPr>
+        <w:t>Phoenix, AZ</w:t>
+      </w:r>
+      <w:r>
+        <w:rPr>
+          <w:rFonts w:cstheme="minorHAnsi"/>
+        </w:rPr>
+        <w:t>.</w:t>
+      </w:r>
+    </w:p>
+    <w:p>
+      <w:pPr>
+        <w:pStyle w:val="ListParagraph"/>
+        <w:numPr>
+          <w:ilvl w:val="0"/>
+          <w:numId w:val="2"/>
+        </w:numPr>
+        <w:spacing w:after="0"/>
+        <w:ind w:left="180" w:hanging="180"/>
+        <w:rPr>
+          <w:rFonts w:cstheme="minorHAnsi"/>
+        </w:rPr>
+      </w:pPr>
+      <w:r>
+        <w:rPr>
+          <w:rFonts w:cstheme="minorHAnsi"/>
+        </w:rPr>
+        <w:t xml:space="preserve">Counting chromosomes: Exploring evolutionary insights from </w:t>
+      </w:r>
+      <w:r>
+        <w:rPr>
+          <w:rFonts w:cstheme="minorHAnsi"/>
+          <w:i/>
+          <w:iCs/>
+        </w:rPr>
+        <w:t>Drosophila</w:t>
+      </w:r>
+      <w:r>
+        <w:rPr>
+          <w:rFonts w:cstheme="minorHAnsi"/>
+          <w:iCs/>
+        </w:rPr>
+        <w:t xml:space="preserve"> karyotypes</w:t>
+      </w:r>
+      <w:r>
+        <w:rPr>
+          <w:rFonts w:cstheme="minorHAnsi"/>
+        </w:rPr>
+        <w:t xml:space="preserve">. </w:t>
+      </w:r>
+      <w:proofErr w:type="gramStart"/>
+      <w:r>
+        <w:rPr>
+          <w:rFonts w:cstheme="minorHAnsi"/>
+          <w:vertAlign w:val="superscript"/>
+        </w:rPr>
+        <w:t>!*</w:t>
+      </w:r>
+      <w:proofErr w:type="gramEnd"/>
+      <w:r>
+        <w:rPr>
+          <w:rFonts w:cstheme="minorHAnsi"/>
+        </w:rPr>
+        <w:t>French A</w:t>
+      </w:r>
+      <w:r>
+        <w:rPr>
+          <w:rFonts w:cstheme="minorHAnsi"/>
+        </w:rPr>
+        <w:t xml:space="preserve">, </w:t>
+      </w:r>
+      <w:r>
+        <w:rPr>
+          <w:rFonts w:cstheme="minorHAnsi"/>
+          <w:b/>
+          <w:bCs/>
+        </w:rPr>
+        <w:t>Hjelmen CE</w:t>
+      </w:r>
+      <w:r>
+        <w:rPr>
+          <w:rFonts w:cstheme="minorHAnsi"/>
+        </w:rPr>
+        <w:t>.</w:t>
+      </w:r>
+    </w:p>
+    <w:p>
+      <w:pPr>
+        <w:pStyle w:val="ListParagraph"/>
+        <w:numPr>
+          <w:ilvl w:val="1"/>
+          <w:numId w:val="2"/>
+        </w:numPr>
+        <w:spacing w:after="0"/>
+        <w:ind w:left="360" w:hanging="180"/>
+        <w:rPr>
+          <w:rFonts w:cstheme="minorHAnsi"/>
+        </w:rPr>
+      </w:pPr>
+      <w:r>
+        <w:rPr>
+          <w:rFonts w:cstheme="minorHAnsi"/>
+        </w:rPr>
+        <w:t xml:space="preserve">Entomological Society of America Annual Meeting, </w:t>
+      </w:r>
+      <w:r>
+        <w:rPr>
+          <w:rFonts w:cstheme="minorHAnsi"/>
+        </w:rPr>
+        <w:t>Phoenix, AZ</w:t>
+      </w:r>
+      <w:r>
+        <w:rPr>
+          <w:rFonts w:cstheme="minorHAnsi"/>
+        </w:rPr>
+        <w:t>.</w:t>
+      </w:r>
+    </w:p>
+    <w:p>
+      <w:pPr>
+        <w:pStyle w:val="ListParagraph"/>
+        <w:numPr>
+          <w:ilvl w:val="0"/>
+          <w:numId w:val="2"/>
+        </w:numPr>
+        <w:spacing w:after="0"/>
+        <w:ind w:left="180" w:hanging="180"/>
+        <w:rPr>
+          <w:rFonts w:cstheme="minorHAnsi"/>
+        </w:rPr>
+      </w:pPr>
+      <w:r>
+        <w:rPr>
+          <w:rFonts w:cstheme="minorHAnsi"/>
+        </w:rPr>
+        <w:t>The “fly”-</w:t>
+      </w:r>
+      <w:proofErr w:type="spellStart"/>
+      <w:r>
+        <w:rPr>
+          <w:rFonts w:cstheme="minorHAnsi"/>
+        </w:rPr>
+        <w:t>logeny</w:t>
+      </w:r>
+      <w:proofErr w:type="spellEnd"/>
+      <w:r>
+        <w:rPr>
+          <w:rFonts w:cstheme="minorHAnsi"/>
+        </w:rPr>
+        <w:t xml:space="preserve"> of Drosophila Chromosome Evolution. </w:t>
+      </w:r>
+      <w:proofErr w:type="gramStart"/>
+      <w:r>
+        <w:rPr>
+          <w:rFonts w:cstheme="minorHAnsi"/>
+          <w:vertAlign w:val="superscript"/>
+        </w:rPr>
+        <w:t>!*</w:t>
+      </w:r>
+      <w:proofErr w:type="gramEnd"/>
+      <w:r>
+        <w:rPr>
+          <w:rFonts w:cstheme="minorHAnsi"/>
+        </w:rPr>
+        <w:t xml:space="preserve">French A, </w:t>
+      </w:r>
+      <w:r>
+        <w:rPr>
+          <w:rFonts w:cstheme="minorHAnsi"/>
+          <w:b/>
+          <w:bCs/>
+        </w:rPr>
+        <w:t>Hjelmen CE</w:t>
+      </w:r>
+      <w:r>
+        <w:rPr>
+          <w:rFonts w:cstheme="minorHAnsi"/>
+        </w:rPr>
+        <w:t>.</w:t>
+      </w:r>
+    </w:p>
+    <w:p>
+      <w:pPr>
+        <w:pStyle w:val="ListParagraph"/>
+        <w:numPr>
+          <w:ilvl w:val="1"/>
+          <w:numId w:val="2"/>
+        </w:numPr>
+        <w:spacing w:after="0" w:line="240" w:lineRule="auto"/>
+        <w:ind w:left="360" w:hanging="180"/>
+        <w:rPr>
+          <w:rFonts w:cstheme="minorHAnsi"/>
+          <w:bCs/>
+        </w:rPr>
+      </w:pPr>
+      <w:r>
+        <w:rPr>
+          <w:rFonts w:cstheme="minorHAnsi"/>
+          <w:bCs/>
+        </w:rPr>
         <w:t>Utah Conference on Undergraduate Research 202</w:t>
       </w:r>
       <w:r>
@@ -6405,7 +6998,13 @@
         <w:rPr>
           <w:rFonts w:cstheme="minorHAnsi"/>
         </w:rPr>
-        <w:t xml:space="preserve">Do the differences in size between heteromorphic sex chromosomes influence organism longevity? </w:t>
+        <w:t>Decoding Diptera: Unraveling chromosome evolution across fly families</w:t>
+      </w:r>
+      <w:r>
+        <w:rPr>
+          <w:rFonts w:cstheme="minorHAnsi"/>
+        </w:rPr>
+        <w:t xml:space="preserve">. </w:t>
       </w:r>
       <w:r>
         <w:rPr>
@@ -6430,7 +7029,7 @@
           <w:rFonts w:cstheme="minorHAnsi"/>
           <w:bCs/>
         </w:rPr>
-        <w:t>Frary</w:t>
+        <w:t>Jetton</w:t>
       </w:r>
       <w:proofErr w:type="spellEnd"/>
       <w:proofErr w:type="gramEnd"/>
@@ -6439,21 +7038,14 @@
           <w:rFonts w:cstheme="minorHAnsi"/>
           <w:bCs/>
         </w:rPr>
-        <w:t xml:space="preserve"> O</w:t>
-      </w:r>
-      <w:r>
-        <w:rPr>
-          <w:rFonts w:cstheme="minorHAnsi"/>
-          <w:b/>
-        </w:rPr>
-        <w:t xml:space="preserve">, </w:t>
-      </w:r>
-      <w:r>
-        <w:rPr>
-          <w:rFonts w:cstheme="minorHAnsi"/>
-          <w:b/>
-        </w:rPr>
-        <w:t>Hjelmen CE</w:t>
+        <w:t xml:space="preserve"> B</w:t>
+      </w:r>
+      <w:r>
+        <w:rPr>
+          <w:rFonts w:cstheme="minorHAnsi"/>
+          <w:b/>
+        </w:rPr>
+        <w:t>, Hjelmen CE</w:t>
       </w:r>
     </w:p>
     <w:p>
@@ -6467,57 +7059,13 @@
         <w:ind w:left="360" w:hanging="180"/>
         <w:rPr>
           <w:rFonts w:cstheme="minorHAnsi"/>
-          <w:bCs/>
-        </w:rPr>
-      </w:pPr>
-      <w:r>
-        <w:rPr>
-          <w:rFonts w:cstheme="minorHAnsi"/>
-          <w:bCs/>
-        </w:rPr>
-        <w:t>Utah Conference on Undergraduate Research 202</w:t>
-      </w:r>
-      <w:r>
-        <w:rPr>
-          <w:rFonts w:cstheme="minorHAnsi"/>
-          <w:bCs/>
-        </w:rPr>
-        <w:t>4</w:t>
-      </w:r>
-      <w:r>
-        <w:rPr>
-          <w:rFonts w:cstheme="minorHAnsi"/>
-          <w:bCs/>
-        </w:rPr>
-        <w:t xml:space="preserve"> Meeting, </w:t>
-      </w:r>
-      <w:r>
-        <w:rPr>
-          <w:rFonts w:cstheme="minorHAnsi"/>
-          <w:bCs/>
-        </w:rPr>
-        <w:t>Utah Valley University</w:t>
-      </w:r>
-      <w:r>
-        <w:rPr>
-          <w:rFonts w:cstheme="minorHAnsi"/>
-          <w:bCs/>
-        </w:rPr>
-        <w:t xml:space="preserve">, </w:t>
-      </w:r>
-      <w:r>
-        <w:rPr>
-          <w:rFonts w:cstheme="minorHAnsi"/>
-          <w:bCs/>
-        </w:rPr>
-        <w:t>Orem</w:t>
-      </w:r>
-      <w:r>
-        <w:rPr>
-          <w:rFonts w:cstheme="minorHAnsi"/>
-          <w:bCs/>
-        </w:rPr>
-        <w:t>, UT</w:t>
+        </w:rPr>
+      </w:pPr>
+      <w:r>
+        <w:rPr>
+          <w:rFonts w:cstheme="minorHAnsi"/>
+        </w:rPr>
+        <w:t>Entomological Society of America Annual Meeting, Phoenix, AZ</w:t>
       </w:r>
     </w:p>
     <w:p>
@@ -6537,7 +7085,7 @@
         <w:rPr>
           <w:rFonts w:cstheme="minorHAnsi"/>
         </w:rPr>
-        <w:t xml:space="preserve">Creating a universal framework for reconstructing phylogenies: Building trees at your fingertips using R. </w:t>
+        <w:t xml:space="preserve">Preliminary survey of blow fly species (Diptera: Calliphoridae) across Utah. </w:t>
       </w:r>
       <w:r>
         <w:rPr>
@@ -6562,7 +7110,7 @@
           <w:rFonts w:cstheme="minorHAnsi"/>
           <w:bCs/>
         </w:rPr>
-        <w:t>Jetton</w:t>
+        <w:t>Beck</w:t>
       </w:r>
       <w:proofErr w:type="spellEnd"/>
       <w:proofErr w:type="gramEnd"/>
@@ -6571,21 +7119,21 @@
           <w:rFonts w:cstheme="minorHAnsi"/>
           <w:bCs/>
         </w:rPr>
-        <w:t xml:space="preserve"> B</w:t>
-      </w:r>
-      <w:r>
-        <w:rPr>
-          <w:rFonts w:cstheme="minorHAnsi"/>
-          <w:b/>
-        </w:rPr>
-        <w:t xml:space="preserve">, </w:t>
-      </w:r>
-      <w:r>
-        <w:rPr>
-          <w:rFonts w:cstheme="minorHAnsi"/>
-          <w:b/>
-        </w:rPr>
-        <w:t>Hjelmen CE</w:t>
+        <w:t xml:space="preserve"> H</w:t>
+      </w:r>
+      <w:r>
+        <w:rPr>
+          <w:rFonts w:cstheme="minorHAnsi"/>
+          <w:b/>
+        </w:rPr>
+        <w:t>,</w:t>
+      </w:r>
+      <w:r>
+        <w:rPr>
+          <w:rFonts w:cstheme="minorHAnsi"/>
+          <w:b/>
+        </w:rPr>
+        <w:t xml:space="preserve"> Hjelmen CE</w:t>
       </w:r>
     </w:p>
     <w:p>
@@ -6599,57 +7147,14 @@
         <w:ind w:left="360" w:hanging="180"/>
         <w:rPr>
           <w:rFonts w:cstheme="minorHAnsi"/>
-          <w:bCs/>
-        </w:rPr>
-      </w:pPr>
-      <w:r>
-        <w:rPr>
-          <w:rFonts w:cstheme="minorHAnsi"/>
-          <w:bCs/>
-        </w:rPr>
-        <w:t>Utah Conference on Undergraduate Research 202</w:t>
-      </w:r>
-      <w:r>
-        <w:rPr>
-          <w:rFonts w:cstheme="minorHAnsi"/>
-          <w:bCs/>
-        </w:rPr>
-        <w:t>4</w:t>
-      </w:r>
-      <w:r>
-        <w:rPr>
-          <w:rFonts w:cstheme="minorHAnsi"/>
-          <w:bCs/>
-        </w:rPr>
-        <w:t xml:space="preserve"> Meeting, </w:t>
-      </w:r>
-      <w:r>
-        <w:rPr>
-          <w:rFonts w:cstheme="minorHAnsi"/>
-          <w:bCs/>
-        </w:rPr>
-        <w:t>Utah Valley University</w:t>
-      </w:r>
-      <w:r>
-        <w:rPr>
-          <w:rFonts w:cstheme="minorHAnsi"/>
-          <w:bCs/>
-        </w:rPr>
-        <w:t xml:space="preserve">, </w:t>
-      </w:r>
-      <w:r>
-        <w:rPr>
-          <w:rFonts w:cstheme="minorHAnsi"/>
-          <w:bCs/>
-        </w:rPr>
-        <w:t>Orem</w:t>
-      </w:r>
-      <w:r>
-        <w:rPr>
-          <w:rFonts w:cstheme="minorHAnsi"/>
-          <w:bCs/>
-        </w:rPr>
-        <w:t>, UT</w:t>
+        </w:rPr>
+      </w:pPr>
+      <w:r>
+        <w:rPr>
+          <w:rFonts w:cstheme="minorHAnsi"/>
+        </w:rPr>
+        <w:lastRenderedPageBreak/>
+        <w:t>Entomological Society of America Annual Meeting, Phoenix, AZ</w:t>
       </w:r>
     </w:p>
     <w:p>
@@ -6669,7 +7174,7 @@
         <w:rPr>
           <w:rFonts w:cstheme="minorHAnsi"/>
         </w:rPr>
-        <w:t xml:space="preserve">Survey of Blow Fly (Diptera: Calliphoridae) Species Across Utah and Salt Lake Counties </w:t>
+        <w:t xml:space="preserve">Do the differences in size between heteromorphic sex chromosomes influence organism longevity? </w:t>
       </w:r>
       <w:r>
         <w:rPr>
@@ -6694,7 +7199,7 @@
           <w:rFonts w:cstheme="minorHAnsi"/>
           <w:bCs/>
         </w:rPr>
-        <w:t>Beck</w:t>
+        <w:t>Frary</w:t>
       </w:r>
       <w:proofErr w:type="spellEnd"/>
       <w:proofErr w:type="gramEnd"/>
@@ -6703,7 +7208,7 @@
           <w:rFonts w:cstheme="minorHAnsi"/>
           <w:bCs/>
         </w:rPr>
-        <w:t xml:space="preserve"> H, Weidner LM</w:t>
+        <w:t xml:space="preserve"> O</w:t>
       </w:r>
       <w:r>
         <w:rPr>
@@ -6801,21 +7306,7 @@
         <w:rPr>
           <w:rFonts w:cstheme="minorHAnsi"/>
         </w:rPr>
-        <w:t xml:space="preserve">Investigating the relationship between natural environment and </w:t>
-      </w:r>
-      <w:proofErr w:type="spellStart"/>
-      <w:r>
-        <w:rPr>
-          <w:rFonts w:cstheme="minorHAnsi"/>
-        </w:rPr>
-        <w:t>drosophilid</w:t>
-      </w:r>
-      <w:proofErr w:type="spellEnd"/>
-      <w:r>
-        <w:rPr>
-          <w:rFonts w:cstheme="minorHAnsi"/>
-        </w:rPr>
-        <w:t xml:space="preserve"> genome size. </w:t>
+        <w:t xml:space="preserve">Creating a universal framework for reconstructing phylogenies: Building trees at your fingertips using R. </w:t>
       </w:r>
       <w:r>
         <w:rPr>
@@ -6840,7 +7331,7 @@
           <w:rFonts w:cstheme="minorHAnsi"/>
           <w:bCs/>
         </w:rPr>
-        <w:t>Curnow</w:t>
+        <w:t>Jetton</w:t>
       </w:r>
       <w:proofErr w:type="spellEnd"/>
       <w:proofErr w:type="gramEnd"/>
@@ -6849,7 +7340,7 @@
           <w:rFonts w:cstheme="minorHAnsi"/>
           <w:bCs/>
         </w:rPr>
-        <w:t xml:space="preserve"> S</w:t>
+        <w:t xml:space="preserve"> B</w:t>
       </w:r>
       <w:r>
         <w:rPr>
@@ -6932,36 +7423,6 @@
     </w:p>
     <w:p>
       <w:pPr>
-        <w:spacing w:after="0" w:line="240" w:lineRule="auto"/>
-        <w:contextualSpacing/>
-        <w:rPr>
-          <w:rFonts w:cstheme="minorHAnsi"/>
-          <w:b/>
-          <w:i/>
-        </w:rPr>
-      </w:pPr>
-    </w:p>
-    <w:p>
-      <w:pPr>
-        <w:spacing w:after="0" w:line="240" w:lineRule="auto"/>
-        <w:contextualSpacing/>
-        <w:rPr>
-          <w:rFonts w:cstheme="minorHAnsi"/>
-          <w:b/>
-          <w:i/>
-        </w:rPr>
-      </w:pPr>
-      <w:r>
-        <w:rPr>
-          <w:rFonts w:cstheme="minorHAnsi"/>
-          <w:b/>
-          <w:i/>
-        </w:rPr>
-        <w:t>2023</w:t>
-      </w:r>
-    </w:p>
-    <w:p>
-      <w:pPr>
         <w:pStyle w:val="ListParagraph"/>
         <w:numPr>
           <w:ilvl w:val="0"/>
@@ -6977,21 +7438,55 @@
         <w:rPr>
           <w:rFonts w:cstheme="minorHAnsi"/>
         </w:rPr>
-        <w:t xml:space="preserve">Morphometrics of Jewel Scarabs of the Southwest. *Blackmon LT, Jonika MM, Sylvester T, Alfieri J, </w:t>
-      </w:r>
-      <w:r>
-        <w:rPr>
-          <w:rFonts w:cstheme="minorHAnsi"/>
-          <w:b/>
-          <w:bCs/>
+        <w:t xml:space="preserve">Survey of Blow Fly (Diptera: Calliphoridae) Species Across Utah and Salt Lake Counties </w:t>
+      </w:r>
+      <w:r>
+        <w:rPr>
+          <w:rFonts w:cstheme="minorHAnsi"/>
+          <w:b/>
+        </w:rPr>
+        <w:t>*</w:t>
+      </w:r>
+      <w:proofErr w:type="spellStart"/>
+      <w:proofErr w:type="gramStart"/>
+      <w:r>
+        <w:rPr>
+          <w:rFonts w:cstheme="minorHAnsi"/>
+          <w:b/>
+          <w:sz w:val="18"/>
+          <w:vertAlign w:val="superscript"/>
+        </w:rPr>
+        <w:t>Ϯ!</w:t>
+      </w:r>
+      <w:r>
+        <w:rPr>
+          <w:rFonts w:cstheme="minorHAnsi"/>
+          <w:bCs/>
+        </w:rPr>
+        <w:t>Beck</w:t>
+      </w:r>
+      <w:proofErr w:type="spellEnd"/>
+      <w:proofErr w:type="gramEnd"/>
+      <w:r>
+        <w:rPr>
+          <w:rFonts w:cstheme="minorHAnsi"/>
+          <w:bCs/>
+        </w:rPr>
+        <w:t xml:space="preserve"> H, Weidner LM</w:t>
+      </w:r>
+      <w:r>
+        <w:rPr>
+          <w:rFonts w:cstheme="minorHAnsi"/>
+          <w:b/>
+        </w:rPr>
+        <w:t xml:space="preserve">, </w:t>
+      </w:r>
+      <w:r>
+        <w:rPr>
+          <w:rFonts w:cstheme="minorHAnsi"/>
+          <w:b/>
         </w:rPr>
         <w:t>Hjelmen CE</w:t>
-      </w:r>
-      <w:r>
-        <w:rPr>
-          <w:rFonts w:cstheme="minorHAnsi"/>
-        </w:rPr>
-        <w:t>, Blackmon H</w:t>
       </w:r>
     </w:p>
     <w:p>
@@ -7005,13 +7500,57 @@
         <w:ind w:left="360" w:hanging="180"/>
         <w:rPr>
           <w:rFonts w:cstheme="minorHAnsi"/>
-        </w:rPr>
-      </w:pPr>
-      <w:r>
-        <w:rPr>
-          <w:rFonts w:cstheme="minorHAnsi"/>
-        </w:rPr>
-        <w:t>Evolution Annual Meeting, Albuquerque, NM</w:t>
+          <w:bCs/>
+        </w:rPr>
+      </w:pPr>
+      <w:r>
+        <w:rPr>
+          <w:rFonts w:cstheme="minorHAnsi"/>
+          <w:bCs/>
+        </w:rPr>
+        <w:t>Utah Conference on Undergraduate Research 202</w:t>
+      </w:r>
+      <w:r>
+        <w:rPr>
+          <w:rFonts w:cstheme="minorHAnsi"/>
+          <w:bCs/>
+        </w:rPr>
+        <w:t>4</w:t>
+      </w:r>
+      <w:r>
+        <w:rPr>
+          <w:rFonts w:cstheme="minorHAnsi"/>
+          <w:bCs/>
+        </w:rPr>
+        <w:t xml:space="preserve"> Meeting, </w:t>
+      </w:r>
+      <w:r>
+        <w:rPr>
+          <w:rFonts w:cstheme="minorHAnsi"/>
+          <w:bCs/>
+        </w:rPr>
+        <w:t>Utah Valley University</w:t>
+      </w:r>
+      <w:r>
+        <w:rPr>
+          <w:rFonts w:cstheme="minorHAnsi"/>
+          <w:bCs/>
+        </w:rPr>
+        <w:t xml:space="preserve">, </w:t>
+      </w:r>
+      <w:r>
+        <w:rPr>
+          <w:rFonts w:cstheme="minorHAnsi"/>
+          <w:bCs/>
+        </w:rPr>
+        <w:t>Orem</w:t>
+      </w:r>
+      <w:r>
+        <w:rPr>
+          <w:rFonts w:cstheme="minorHAnsi"/>
+          <w:bCs/>
+        </w:rPr>
+        <w:t>, UT</w:t>
       </w:r>
     </w:p>
     <w:p>
@@ -7031,14 +7570,21 @@
         <w:rPr>
           <w:rFonts w:cstheme="minorHAnsi"/>
         </w:rPr>
-        <w:lastRenderedPageBreak/>
-        <w:t>Time flies: Chromosomes number changes in the evolutionary history of Drosophila</w:t>
-      </w:r>
-      <w:r>
-        <w:rPr>
-          <w:rFonts w:cstheme="minorHAnsi"/>
-        </w:rPr>
-        <w:t xml:space="preserve">. </w:t>
+        <w:t xml:space="preserve">Investigating the relationship between natural environment and </w:t>
+      </w:r>
+      <w:proofErr w:type="spellStart"/>
+      <w:r>
+        <w:rPr>
+          <w:rFonts w:cstheme="minorHAnsi"/>
+        </w:rPr>
+        <w:t>drosophilid</w:t>
+      </w:r>
+      <w:proofErr w:type="spellEnd"/>
+      <w:r>
+        <w:rPr>
+          <w:rFonts w:cstheme="minorHAnsi"/>
+        </w:rPr>
+        <w:t xml:space="preserve"> genome size. </w:t>
       </w:r>
       <w:r>
         <w:rPr>
@@ -7047,6 +7593,8 @@
         </w:rPr>
         <w:t>*</w:t>
       </w:r>
+      <w:proofErr w:type="spellStart"/>
+      <w:proofErr w:type="gramStart"/>
       <w:r>
         <w:rPr>
           <w:rFonts w:cstheme="minorHAnsi"/>
@@ -7061,7 +7609,16 @@
           <w:rFonts w:cstheme="minorHAnsi"/>
           <w:bCs/>
         </w:rPr>
-        <w:t>French A</w:t>
+        <w:t>Curnow</w:t>
+      </w:r>
+      <w:proofErr w:type="spellEnd"/>
+      <w:proofErr w:type="gramEnd"/>
+      <w:r>
+        <w:rPr>
+          <w:rFonts w:cstheme="minorHAnsi"/>
+          <w:bCs/>
+        </w:rPr>
+        <w:t xml:space="preserve"> S</w:t>
       </w:r>
       <w:r>
         <w:rPr>
@@ -7089,6 +7646,217 @@
         <w:ind w:left="360" w:hanging="180"/>
         <w:rPr>
           <w:rFonts w:cstheme="minorHAnsi"/>
+          <w:bCs/>
+        </w:rPr>
+      </w:pPr>
+      <w:r>
+        <w:rPr>
+          <w:rFonts w:cstheme="minorHAnsi"/>
+          <w:bCs/>
+        </w:rPr>
+        <w:t>Utah Conference on Undergraduate Research 202</w:t>
+      </w:r>
+      <w:r>
+        <w:rPr>
+          <w:rFonts w:cstheme="minorHAnsi"/>
+          <w:bCs/>
+        </w:rPr>
+        <w:t>4</w:t>
+      </w:r>
+      <w:r>
+        <w:rPr>
+          <w:rFonts w:cstheme="minorHAnsi"/>
+          <w:bCs/>
+        </w:rPr>
+        <w:t xml:space="preserve"> Meeting, </w:t>
+      </w:r>
+      <w:r>
+        <w:rPr>
+          <w:rFonts w:cstheme="minorHAnsi"/>
+          <w:bCs/>
+        </w:rPr>
+        <w:t>Utah Valley University</w:t>
+      </w:r>
+      <w:r>
+        <w:rPr>
+          <w:rFonts w:cstheme="minorHAnsi"/>
+          <w:bCs/>
+        </w:rPr>
+        <w:t xml:space="preserve">, </w:t>
+      </w:r>
+      <w:r>
+        <w:rPr>
+          <w:rFonts w:cstheme="minorHAnsi"/>
+          <w:bCs/>
+        </w:rPr>
+        <w:t>Orem</w:t>
+      </w:r>
+      <w:r>
+        <w:rPr>
+          <w:rFonts w:cstheme="minorHAnsi"/>
+          <w:bCs/>
+        </w:rPr>
+        <w:t>, UT</w:t>
+      </w:r>
+    </w:p>
+    <w:p>
+      <w:pPr>
+        <w:spacing w:after="0" w:line="240" w:lineRule="auto"/>
+        <w:contextualSpacing/>
+        <w:rPr>
+          <w:rFonts w:cstheme="minorHAnsi"/>
+          <w:b/>
+          <w:i/>
+        </w:rPr>
+      </w:pPr>
+    </w:p>
+    <w:p>
+      <w:pPr>
+        <w:spacing w:after="0" w:line="240" w:lineRule="auto"/>
+        <w:contextualSpacing/>
+        <w:rPr>
+          <w:rFonts w:cstheme="minorHAnsi"/>
+          <w:b/>
+          <w:i/>
+        </w:rPr>
+      </w:pPr>
+      <w:r>
+        <w:rPr>
+          <w:rFonts w:cstheme="minorHAnsi"/>
+          <w:b/>
+          <w:i/>
+        </w:rPr>
+        <w:t>2023</w:t>
+      </w:r>
+    </w:p>
+    <w:p>
+      <w:pPr>
+        <w:pStyle w:val="ListParagraph"/>
+        <w:numPr>
+          <w:ilvl w:val="0"/>
+          <w:numId w:val="2"/>
+        </w:numPr>
+        <w:spacing w:after="0" w:line="240" w:lineRule="auto"/>
+        <w:ind w:left="180" w:hanging="180"/>
+        <w:rPr>
+          <w:rFonts w:cstheme="minorHAnsi"/>
+        </w:rPr>
+      </w:pPr>
+      <w:r>
+        <w:rPr>
+          <w:rFonts w:cstheme="minorHAnsi"/>
+        </w:rPr>
+        <w:t xml:space="preserve">Morphometrics of Jewel Scarabs of the Southwest. *Blackmon LT, Jonika MM, Sylvester T, Alfieri J, </w:t>
+      </w:r>
+      <w:r>
+        <w:rPr>
+          <w:rFonts w:cstheme="minorHAnsi"/>
+          <w:b/>
+          <w:bCs/>
+        </w:rPr>
+        <w:t>Hjelmen CE</w:t>
+      </w:r>
+      <w:r>
+        <w:rPr>
+          <w:rFonts w:cstheme="minorHAnsi"/>
+        </w:rPr>
+        <w:t>, Blackmon H</w:t>
+      </w:r>
+    </w:p>
+    <w:p>
+      <w:pPr>
+        <w:pStyle w:val="ListParagraph"/>
+        <w:numPr>
+          <w:ilvl w:val="1"/>
+          <w:numId w:val="2"/>
+        </w:numPr>
+        <w:spacing w:after="0" w:line="240" w:lineRule="auto"/>
+        <w:ind w:left="360" w:hanging="180"/>
+        <w:rPr>
+          <w:rFonts w:cstheme="minorHAnsi"/>
+        </w:rPr>
+      </w:pPr>
+      <w:r>
+        <w:rPr>
+          <w:rFonts w:cstheme="minorHAnsi"/>
+        </w:rPr>
+        <w:t>Evolution Annual Meeting, Albuquerque, NM</w:t>
+      </w:r>
+    </w:p>
+    <w:p>
+      <w:pPr>
+        <w:pStyle w:val="ListParagraph"/>
+        <w:numPr>
+          <w:ilvl w:val="0"/>
+          <w:numId w:val="2"/>
+        </w:numPr>
+        <w:spacing w:after="0" w:line="240" w:lineRule="auto"/>
+        <w:ind w:left="180" w:hanging="180"/>
+        <w:rPr>
+          <w:rFonts w:cstheme="minorHAnsi"/>
+        </w:rPr>
+      </w:pPr>
+      <w:r>
+        <w:rPr>
+          <w:rFonts w:cstheme="minorHAnsi"/>
+        </w:rPr>
+        <w:t>Time flies: Chromosomes number changes in the evolutionary history of Drosophila</w:t>
+      </w:r>
+      <w:r>
+        <w:rPr>
+          <w:rFonts w:cstheme="minorHAnsi"/>
+        </w:rPr>
+        <w:t xml:space="preserve">. </w:t>
+      </w:r>
+      <w:r>
+        <w:rPr>
+          <w:rFonts w:cstheme="minorHAnsi"/>
+          <w:b/>
+        </w:rPr>
+        <w:t>*</w:t>
+      </w:r>
+      <w:r>
+        <w:rPr>
+          <w:rFonts w:cstheme="minorHAnsi"/>
+          <w:b/>
+          <w:sz w:val="18"/>
+          <w:vertAlign w:val="superscript"/>
+        </w:rPr>
+        <w:t>Ϯ!</w:t>
+      </w:r>
+      <w:r>
+        <w:rPr>
+          <w:rFonts w:cstheme="minorHAnsi"/>
+          <w:bCs/>
+        </w:rPr>
+        <w:t>French A</w:t>
+      </w:r>
+      <w:r>
+        <w:rPr>
+          <w:rFonts w:cstheme="minorHAnsi"/>
+          <w:b/>
+        </w:rPr>
+        <w:t xml:space="preserve">, </w:t>
+      </w:r>
+      <w:r>
+        <w:rPr>
+          <w:rFonts w:cstheme="minorHAnsi"/>
+          <w:b/>
+        </w:rPr>
+        <w:t>Hjelmen CE</w:t>
+      </w:r>
+    </w:p>
+    <w:p>
+      <w:pPr>
+        <w:pStyle w:val="ListParagraph"/>
+        <w:numPr>
+          <w:ilvl w:val="1"/>
+          <w:numId w:val="2"/>
+        </w:numPr>
+        <w:spacing w:after="0" w:line="240" w:lineRule="auto"/>
+        <w:ind w:left="360" w:hanging="180"/>
+        <w:rPr>
+          <w:rFonts w:cstheme="minorHAnsi"/>
         </w:rPr>
       </w:pPr>
       <w:r>
@@ -8272,6 +9040,7 @@
           <w:b/>
           <w:i/>
         </w:rPr>
+        <w:lastRenderedPageBreak/>
         <w:t>2018</w:t>
       </w:r>
     </w:p>
@@ -8739,7 +9508,6 @@
         <w:rPr>
           <w:rFonts w:cstheme="minorHAnsi"/>
         </w:rPr>
-        <w:lastRenderedPageBreak/>
         <w:t xml:space="preserve">Transcriptomics must take into account unexpected levels of endoreduplication and underreplication.  </w:t>
       </w:r>
       <w:r>
@@ -9545,113 +10313,100 @@
       <w:pPr>
         <w:pStyle w:val="ListParagraph"/>
         <w:numPr>
-          <w:ilvl w:val="0"/>
-          <w:numId w:val="2"/>
-        </w:numPr>
-        <w:spacing w:after="0" w:line="240" w:lineRule="auto"/>
-        <w:ind w:left="180" w:hanging="180"/>
-        <w:rPr>
-          <w:rFonts w:cstheme="minorHAnsi"/>
-          <w:bCs/>
-        </w:rPr>
-      </w:pPr>
-      <w:r>
-        <w:rPr>
-          <w:rFonts w:cstheme="minorHAnsi"/>
-          <w:b/>
-          <w:bCs/>
-          <w:smallCaps/>
-        </w:rPr>
-        <w:t>Genetics</w:t>
-      </w:r>
-      <w:r>
-        <w:rPr>
-          <w:rFonts w:cstheme="minorHAnsi"/>
-          <w:bCs/>
-        </w:rPr>
-        <w:t xml:space="preserve"> (Utah </w:t>
-      </w:r>
-      <w:r>
-        <w:rPr>
-          <w:rFonts w:cstheme="minorHAnsi"/>
-          <w:bCs/>
-        </w:rPr>
-        <w:t>V</w:t>
-      </w:r>
-      <w:r>
-        <w:rPr>
-          <w:rFonts w:cstheme="minorHAnsi"/>
-          <w:bCs/>
-        </w:rPr>
-        <w:t>alley University, BIOL 3500)—Instructor of Record</w:t>
-      </w:r>
-    </w:p>
-    <w:p>
-      <w:pPr>
-        <w:pStyle w:val="ListParagraph"/>
-        <w:spacing w:after="0" w:line="240" w:lineRule="auto"/>
-        <w:ind w:left="180"/>
-        <w:rPr>
-          <w:rFonts w:cstheme="minorHAnsi"/>
-          <w:bCs/>
-        </w:rPr>
-      </w:pPr>
-      <w:r>
-        <w:rPr>
-          <w:rFonts w:cstheme="minorHAnsi"/>
-          <w:bCs/>
-        </w:rPr>
-        <w:t xml:space="preserve">Instruct students in </w:t>
-      </w:r>
-      <w:r>
-        <w:rPr>
-          <w:rFonts w:cstheme="minorHAnsi"/>
-          <w:bCs/>
-        </w:rPr>
-        <w:t>upper-level</w:t>
-      </w:r>
-      <w:r>
-        <w:rPr>
-          <w:rFonts w:cstheme="minorHAnsi"/>
-          <w:bCs/>
-        </w:rPr>
-        <w:t xml:space="preserve"> genetics, including central dogma, regulation of gene expression, genome organization and population genetics</w:t>
-      </w:r>
-    </w:p>
-    <w:p>
-      <w:pPr>
-        <w:pStyle w:val="ListParagraph"/>
-        <w:numPr>
           <w:ilvl w:val="1"/>
           <w:numId w:val="2"/>
         </w:numPr>
         <w:spacing w:after="0" w:line="240" w:lineRule="auto"/>
-        <w:ind w:left="450" w:hanging="270"/>
-        <w:rPr>
-          <w:rFonts w:cstheme="minorHAnsi"/>
-          <w:bCs/>
-        </w:rPr>
-      </w:pPr>
-      <w:r>
-        <w:rPr>
-          <w:rFonts w:cstheme="minorHAnsi"/>
-          <w:bCs/>
-        </w:rPr>
-        <w:t>Fall 2021—3</w:t>
-      </w:r>
-      <w:r>
-        <w:rPr>
-          <w:rFonts w:cstheme="minorHAnsi"/>
-          <w:bCs/>
-        </w:rPr>
-        <w:t>1</w:t>
-      </w:r>
-      <w:r>
-        <w:rPr>
-          <w:rFonts w:cstheme="minorHAnsi"/>
-          <w:bCs/>
-        </w:rPr>
-        <w:t xml:space="preserve"> students</w:t>
+        <w:ind w:left="360" w:hanging="180"/>
+        <w:rPr>
+          <w:rFonts w:cstheme="minorHAnsi"/>
+          <w:bCs/>
+        </w:rPr>
+      </w:pPr>
+      <w:r>
+        <w:rPr>
+          <w:rFonts w:cstheme="minorHAnsi"/>
+          <w:bCs/>
+        </w:rPr>
+        <w:lastRenderedPageBreak/>
+        <w:t>Fall 2024—2 sections, 39 students</w:t>
+      </w:r>
+    </w:p>
+    <w:p>
+      <w:pPr>
+        <w:pStyle w:val="ListParagraph"/>
+        <w:numPr>
+          <w:ilvl w:val="0"/>
+          <w:numId w:val="2"/>
+        </w:numPr>
+        <w:spacing w:after="0" w:line="240" w:lineRule="auto"/>
+        <w:ind w:left="180" w:hanging="180"/>
+        <w:rPr>
+          <w:rFonts w:cstheme="minorHAnsi"/>
+          <w:bCs/>
+        </w:rPr>
+      </w:pPr>
+      <w:r>
+        <w:rPr>
+          <w:rFonts w:cstheme="minorHAnsi"/>
+          <w:b/>
+          <w:bCs/>
+          <w:smallCaps/>
+        </w:rPr>
+        <w:t>Genetics</w:t>
+      </w:r>
+      <w:r>
+        <w:rPr>
+          <w:rFonts w:cstheme="minorHAnsi"/>
+          <w:bCs/>
+        </w:rPr>
+        <w:t xml:space="preserve"> (Utah </w:t>
+      </w:r>
+      <w:r>
+        <w:rPr>
+          <w:rFonts w:cstheme="minorHAnsi"/>
+          <w:bCs/>
+        </w:rPr>
+        <w:t>V</w:t>
+      </w:r>
+      <w:r>
+        <w:rPr>
+          <w:rFonts w:cstheme="minorHAnsi"/>
+          <w:bCs/>
+        </w:rPr>
+        <w:t>alley University, BIOL 3500)—Instructor of Record</w:t>
+      </w:r>
+    </w:p>
+    <w:p>
+      <w:pPr>
+        <w:pStyle w:val="ListParagraph"/>
+        <w:spacing w:after="0" w:line="240" w:lineRule="auto"/>
+        <w:ind w:left="180"/>
+        <w:rPr>
+          <w:rFonts w:cstheme="minorHAnsi"/>
+          <w:bCs/>
+        </w:rPr>
+      </w:pPr>
+      <w:r>
+        <w:rPr>
+          <w:rFonts w:cstheme="minorHAnsi"/>
+          <w:bCs/>
+        </w:rPr>
+        <w:t xml:space="preserve">Instruct students in </w:t>
+      </w:r>
+      <w:r>
+        <w:rPr>
+          <w:rFonts w:cstheme="minorHAnsi"/>
+          <w:bCs/>
+        </w:rPr>
+        <w:t>upper-level</w:t>
+      </w:r>
+      <w:r>
+        <w:rPr>
+          <w:rFonts w:cstheme="minorHAnsi"/>
+          <w:bCs/>
+        </w:rPr>
+        <w:t xml:space="preserve"> genetics, including central dogma, regulation of gene expression, genome organization and population genetics</w:t>
       </w:r>
     </w:p>
     <w:p>
@@ -9673,14 +10428,14 @@
           <w:rFonts w:cstheme="minorHAnsi"/>
           <w:bCs/>
         </w:rPr>
-        <w:t>Spring 2022—3</w:t>
-      </w:r>
-      <w:r>
-        <w:rPr>
-          <w:rFonts w:cstheme="minorHAnsi"/>
-          <w:bCs/>
-        </w:rPr>
-        <w:t>9</w:t>
+        <w:t>Fall 2021—3</w:t>
+      </w:r>
+      <w:r>
+        <w:rPr>
+          <w:rFonts w:cstheme="minorHAnsi"/>
+          <w:bCs/>
+        </w:rPr>
+        <w:t>1</w:t>
       </w:r>
       <w:r>
         <w:rPr>
@@ -9709,21 +10464,21 @@
           <w:rFonts w:cstheme="minorHAnsi"/>
           <w:bCs/>
         </w:rPr>
-        <w:t>Summer 2022—</w:t>
-      </w:r>
-      <w:r>
-        <w:rPr>
-          <w:rFonts w:cstheme="minorHAnsi"/>
-          <w:bCs/>
-        </w:rPr>
-        <w:t>32</w:t>
-      </w:r>
-      <w:r>
-        <w:rPr>
-          <w:rFonts w:cstheme="minorHAnsi"/>
-          <w:bCs/>
-        </w:rPr>
-        <w:t xml:space="preserve"> Students</w:t>
+        <w:t>Spring 2022—3</w:t>
+      </w:r>
+      <w:r>
+        <w:rPr>
+          <w:rFonts w:cstheme="minorHAnsi"/>
+          <w:bCs/>
+        </w:rPr>
+        <w:t>9</w:t>
+      </w:r>
+      <w:r>
+        <w:rPr>
+          <w:rFonts w:cstheme="minorHAnsi"/>
+          <w:bCs/>
+        </w:rPr>
+        <w:t xml:space="preserve"> students</w:t>
       </w:r>
     </w:p>
     <w:p>
@@ -9745,7 +10500,21 @@
           <w:rFonts w:cstheme="minorHAnsi"/>
           <w:bCs/>
         </w:rPr>
-        <w:t>Fall 2022—41 Students</w:t>
+        <w:t>Summer 2022—</w:t>
+      </w:r>
+      <w:r>
+        <w:rPr>
+          <w:rFonts w:cstheme="minorHAnsi"/>
+          <w:bCs/>
+        </w:rPr>
+        <w:t>32</w:t>
+      </w:r>
+      <w:r>
+        <w:rPr>
+          <w:rFonts w:cstheme="minorHAnsi"/>
+          <w:bCs/>
+        </w:rPr>
+        <w:t xml:space="preserve"> Students</w:t>
       </w:r>
     </w:p>
     <w:p>
@@ -9767,7 +10536,7 @@
           <w:rFonts w:cstheme="minorHAnsi"/>
           <w:bCs/>
         </w:rPr>
-        <w:t>Spring 2023—52 students</w:t>
+        <w:t>Fall 2022—41 Students</w:t>
       </w:r>
     </w:p>
     <w:p>
@@ -9789,21 +10558,7 @@
           <w:rFonts w:cstheme="minorHAnsi"/>
           <w:bCs/>
         </w:rPr>
-        <w:t>Summer 2023--</w:t>
-      </w:r>
-      <w:r>
-        <w:rPr>
-          <w:rFonts w:cstheme="minorHAnsi"/>
-          <w:bCs/>
-        </w:rPr>
-        <w:t>30</w:t>
-      </w:r>
-      <w:r>
-        <w:rPr>
-          <w:rFonts w:cstheme="minorHAnsi"/>
-          <w:bCs/>
-        </w:rPr>
-        <w:t xml:space="preserve"> students</w:t>
+        <w:t>Spring 2023—52 students</w:t>
       </w:r>
     </w:p>
     <w:p>
@@ -9825,7 +10580,21 @@
           <w:rFonts w:cstheme="minorHAnsi"/>
           <w:bCs/>
         </w:rPr>
-        <w:t>Fall 2023—48 Students</w:t>
+        <w:t>Summer 2023--</w:t>
+      </w:r>
+      <w:r>
+        <w:rPr>
+          <w:rFonts w:cstheme="minorHAnsi"/>
+          <w:bCs/>
+        </w:rPr>
+        <w:t>30</w:t>
+      </w:r>
+      <w:r>
+        <w:rPr>
+          <w:rFonts w:cstheme="minorHAnsi"/>
+          <w:bCs/>
+        </w:rPr>
+        <w:t xml:space="preserve"> students</w:t>
       </w:r>
     </w:p>
     <w:p>
@@ -9847,56 +10616,7 @@
           <w:rFonts w:cstheme="minorHAnsi"/>
           <w:bCs/>
         </w:rPr>
-        <w:t>Summer 2024—37 students</w:t>
-      </w:r>
-    </w:p>
-    <w:p>
-      <w:pPr>
-        <w:pStyle w:val="ListParagraph"/>
-        <w:numPr>
-          <w:ilvl w:val="0"/>
-          <w:numId w:val="2"/>
-        </w:numPr>
-        <w:spacing w:after="0" w:line="240" w:lineRule="auto"/>
-        <w:ind w:left="180" w:hanging="180"/>
-        <w:rPr>
-          <w:rFonts w:cstheme="minorHAnsi"/>
-          <w:bCs/>
-        </w:rPr>
-      </w:pPr>
-      <w:r>
-        <w:rPr>
-          <w:rFonts w:cstheme="minorHAnsi"/>
-          <w:b/>
-          <w:bCs/>
-          <w:smallCaps/>
-        </w:rPr>
-        <w:t>Genomics</w:t>
-      </w:r>
-      <w:r>
-        <w:rPr>
-          <w:rFonts w:cstheme="minorHAnsi"/>
-          <w:bCs/>
-        </w:rPr>
-        <w:t xml:space="preserve"> (Utah Valley University, BIOL 3500)—Instructor of Record</w:t>
-      </w:r>
-    </w:p>
-    <w:p>
-      <w:pPr>
-        <w:pStyle w:val="ListParagraph"/>
-        <w:spacing w:after="0" w:line="240" w:lineRule="auto"/>
-        <w:ind w:left="180"/>
-        <w:rPr>
-          <w:rFonts w:cstheme="minorHAnsi"/>
-          <w:bCs/>
-        </w:rPr>
-      </w:pPr>
-      <w:r>
-        <w:rPr>
-          <w:rFonts w:cstheme="minorHAnsi"/>
-          <w:bCs/>
-        </w:rPr>
-        <w:t>Instruct upper-level students in genomics topics, including sequencing, assembly, annotation, phylogenomics, comparative genomics, and population genomics. Weekly discussion of current literature and student driven final project presentations.</w:t>
+        <w:t>Fall 2023—48 Students</w:t>
       </w:r>
     </w:p>
     <w:p>
@@ -9918,7 +10638,56 @@
           <w:rFonts w:cstheme="minorHAnsi"/>
           <w:bCs/>
         </w:rPr>
-        <w:t>Fall 2022—15 students</w:t>
+        <w:t>Summer 2024—37 students</w:t>
+      </w:r>
+    </w:p>
+    <w:p>
+      <w:pPr>
+        <w:pStyle w:val="ListParagraph"/>
+        <w:numPr>
+          <w:ilvl w:val="0"/>
+          <w:numId w:val="2"/>
+        </w:numPr>
+        <w:spacing w:after="0" w:line="240" w:lineRule="auto"/>
+        <w:ind w:left="180" w:hanging="180"/>
+        <w:rPr>
+          <w:rFonts w:cstheme="minorHAnsi"/>
+          <w:bCs/>
+        </w:rPr>
+      </w:pPr>
+      <w:r>
+        <w:rPr>
+          <w:rFonts w:cstheme="minorHAnsi"/>
+          <w:b/>
+          <w:bCs/>
+          <w:smallCaps/>
+        </w:rPr>
+        <w:t>Genomics</w:t>
+      </w:r>
+      <w:r>
+        <w:rPr>
+          <w:rFonts w:cstheme="minorHAnsi"/>
+          <w:bCs/>
+        </w:rPr>
+        <w:t xml:space="preserve"> (Utah Valley University, BIOL 3500)—Instructor of Record</w:t>
+      </w:r>
+    </w:p>
+    <w:p>
+      <w:pPr>
+        <w:pStyle w:val="ListParagraph"/>
+        <w:spacing w:after="0" w:line="240" w:lineRule="auto"/>
+        <w:ind w:left="180"/>
+        <w:rPr>
+          <w:rFonts w:cstheme="minorHAnsi"/>
+          <w:bCs/>
+        </w:rPr>
+      </w:pPr>
+      <w:r>
+        <w:rPr>
+          <w:rFonts w:cstheme="minorHAnsi"/>
+          <w:bCs/>
+        </w:rPr>
+        <w:t>Instruct upper-level students in genomics topics, including sequencing, assembly, annotation, phylogenomics, comparative genomics, and population genomics. Weekly discussion of current literature and student driven final project presentations.</w:t>
       </w:r>
     </w:p>
     <w:p>
@@ -9940,57 +10709,7 @@
           <w:rFonts w:cstheme="minorHAnsi"/>
           <w:bCs/>
         </w:rPr>
-        <w:lastRenderedPageBreak/>
-        <w:t>Fall 2023—13 students</w:t>
-      </w:r>
-    </w:p>
-    <w:p>
-      <w:pPr>
-        <w:pStyle w:val="ListParagraph"/>
-        <w:numPr>
-          <w:ilvl w:val="0"/>
-          <w:numId w:val="2"/>
-        </w:numPr>
-        <w:spacing w:after="0" w:line="240" w:lineRule="auto"/>
-        <w:ind w:left="180" w:hanging="180"/>
-        <w:rPr>
-          <w:rFonts w:cstheme="minorHAnsi"/>
-          <w:bCs/>
-        </w:rPr>
-      </w:pPr>
-      <w:r>
-        <w:rPr>
-          <w:rFonts w:cstheme="minorHAnsi"/>
-          <w:b/>
-          <w:bCs/>
-          <w:smallCaps/>
-        </w:rPr>
-        <w:t>Principles of Evolution</w:t>
-      </w:r>
-      <w:r>
-        <w:rPr>
-          <w:rFonts w:cstheme="minorHAnsi"/>
-          <w:bCs/>
-        </w:rPr>
-        <w:t xml:space="preserve"> (Utah Valley University, BIOL 4500)—Instructor of Record</w:t>
-      </w:r>
-    </w:p>
-    <w:p>
-      <w:pPr>
-        <w:pStyle w:val="ListParagraph"/>
-        <w:spacing w:after="0" w:line="240" w:lineRule="auto"/>
-        <w:ind w:left="180"/>
-        <w:rPr>
-          <w:rFonts w:cstheme="minorHAnsi"/>
-          <w:bCs/>
-        </w:rPr>
-      </w:pPr>
-      <w:r>
-        <w:rPr>
-          <w:rFonts w:cstheme="minorHAnsi"/>
-          <w:bCs/>
-        </w:rPr>
-        <w:t>Instruct upper-level students in the principles of evolution, including the mechanisms of evolution, sexual selection, Hardy-Weinberg and speciation.  Weekly discussion of classic literature and student driven final project presentations</w:t>
+        <w:t>Fall 2022—15 students</w:t>
       </w:r>
     </w:p>
     <w:p>
@@ -10012,7 +10731,7 @@
           <w:rFonts w:cstheme="minorHAnsi"/>
           <w:bCs/>
         </w:rPr>
-        <w:t>Spring 2023—10 students</w:t>
+        <w:t>Fall 2023—13 students</w:t>
       </w:r>
     </w:p>
     <w:p>
@@ -10034,7 +10753,56 @@
           <w:rFonts w:cstheme="minorHAnsi"/>
           <w:bCs/>
         </w:rPr>
-        <w:t>Fall 2023—20 students</w:t>
+        <w:t>Fall 2024—13 students</w:t>
+      </w:r>
+    </w:p>
+    <w:p>
+      <w:pPr>
+        <w:pStyle w:val="ListParagraph"/>
+        <w:numPr>
+          <w:ilvl w:val="0"/>
+          <w:numId w:val="2"/>
+        </w:numPr>
+        <w:spacing w:after="0" w:line="240" w:lineRule="auto"/>
+        <w:ind w:left="180" w:hanging="180"/>
+        <w:rPr>
+          <w:rFonts w:cstheme="minorHAnsi"/>
+          <w:bCs/>
+        </w:rPr>
+      </w:pPr>
+      <w:r>
+        <w:rPr>
+          <w:rFonts w:cstheme="minorHAnsi"/>
+          <w:b/>
+          <w:bCs/>
+          <w:smallCaps/>
+        </w:rPr>
+        <w:t>Principles of Evolution</w:t>
+      </w:r>
+      <w:r>
+        <w:rPr>
+          <w:rFonts w:cstheme="minorHAnsi"/>
+          <w:bCs/>
+        </w:rPr>
+        <w:t xml:space="preserve"> (Utah Valley University, BIOL 4500)—Instructor of Record</w:t>
+      </w:r>
+    </w:p>
+    <w:p>
+      <w:pPr>
+        <w:pStyle w:val="ListParagraph"/>
+        <w:spacing w:after="0" w:line="240" w:lineRule="auto"/>
+        <w:ind w:left="180"/>
+        <w:rPr>
+          <w:rFonts w:cstheme="minorHAnsi"/>
+          <w:bCs/>
+        </w:rPr>
+      </w:pPr>
+      <w:r>
+        <w:rPr>
+          <w:rFonts w:cstheme="minorHAnsi"/>
+          <w:bCs/>
+        </w:rPr>
+        <w:t>Instruct upper-level students in the principles of evolution, including the mechanisms of evolution, sexual selection, Hardy-Weinberg and speciation.  Weekly discussion of classic literature and student driven final project presentations</w:t>
       </w:r>
     </w:p>
     <w:p>
@@ -10056,56 +10824,7 @@
           <w:rFonts w:cstheme="minorHAnsi"/>
           <w:bCs/>
         </w:rPr>
-        <w:t>Spring 2024—19 students</w:t>
-      </w:r>
-    </w:p>
-    <w:p>
-      <w:pPr>
-        <w:pStyle w:val="ListParagraph"/>
-        <w:numPr>
-          <w:ilvl w:val="0"/>
-          <w:numId w:val="2"/>
-        </w:numPr>
-        <w:spacing w:after="0" w:line="240" w:lineRule="auto"/>
-        <w:ind w:left="180" w:hanging="180"/>
-        <w:rPr>
-          <w:rFonts w:cstheme="minorHAnsi"/>
-          <w:bCs/>
-        </w:rPr>
-      </w:pPr>
-      <w:r>
-        <w:rPr>
-          <w:rFonts w:cstheme="minorHAnsi"/>
-          <w:b/>
-          <w:bCs/>
-          <w:smallCaps/>
-        </w:rPr>
-        <w:t>Molecular Evolution and Bioinformatics</w:t>
-      </w:r>
-      <w:r>
-        <w:rPr>
-          <w:rFonts w:cstheme="minorHAnsi"/>
-          <w:bCs/>
-        </w:rPr>
-        <w:t xml:space="preserve"> (Utah Valley University, BIOL 4550)</w:t>
-      </w:r>
-    </w:p>
-    <w:p>
-      <w:pPr>
-        <w:pStyle w:val="ListParagraph"/>
-        <w:spacing w:after="0" w:line="240" w:lineRule="auto"/>
-        <w:ind w:left="360"/>
-        <w:rPr>
-          <w:rFonts w:cstheme="minorHAnsi"/>
-          <w:bCs/>
-        </w:rPr>
-      </w:pPr>
-      <w:r>
-        <w:rPr>
-          <w:rFonts w:cstheme="minorHAnsi"/>
-          <w:bCs/>
-        </w:rPr>
-        <w:t>Instruct upper-level bioinformatics and biotechnology students on the principles of molecular evolution, including population genetics and genomics, Hardy-Weinberg, neutral theory, and genome sequencing. Semi-weekly discussions of primary literature and student-driven final proposal projects</w:t>
+        <w:t>Spring 2023—10 students</w:t>
       </w:r>
     </w:p>
     <w:p>
@@ -10127,56 +10846,7 @@
           <w:rFonts w:cstheme="minorHAnsi"/>
           <w:bCs/>
         </w:rPr>
-        <w:t>Spring 2024—15 students</w:t>
-      </w:r>
-    </w:p>
-    <w:p>
-      <w:pPr>
-        <w:pStyle w:val="ListParagraph"/>
-        <w:numPr>
-          <w:ilvl w:val="0"/>
-          <w:numId w:val="2"/>
-        </w:numPr>
-        <w:spacing w:after="0" w:line="240" w:lineRule="auto"/>
-        <w:ind w:left="180" w:hanging="180"/>
-        <w:rPr>
-          <w:rFonts w:cstheme="minorHAnsi"/>
-          <w:bCs/>
-        </w:rPr>
-      </w:pPr>
-      <w:r>
-        <w:rPr>
-          <w:rFonts w:cstheme="minorHAnsi"/>
-          <w:b/>
-          <w:bCs/>
-          <w:smallCaps/>
-        </w:rPr>
-        <w:t>Bioinformatics Capstone</w:t>
-      </w:r>
-      <w:r>
-        <w:rPr>
-          <w:rFonts w:cstheme="minorHAnsi"/>
-          <w:bCs/>
-        </w:rPr>
-        <w:t xml:space="preserve"> (Utah Valley University, BIOL 4600)</w:t>
-      </w:r>
-    </w:p>
-    <w:p>
-      <w:pPr>
-        <w:pStyle w:val="ListParagraph"/>
-        <w:spacing w:after="0" w:line="240" w:lineRule="auto"/>
-        <w:ind w:left="360"/>
-        <w:rPr>
-          <w:rFonts w:cstheme="minorHAnsi"/>
-          <w:bCs/>
-        </w:rPr>
-      </w:pPr>
-      <w:r>
-        <w:rPr>
-          <w:rFonts w:cstheme="minorHAnsi"/>
-          <w:bCs/>
-        </w:rPr>
-        <w:t>Guide upper-level bioinformatics students on implementing and critiquing bioinformatic pipelines. Students complete independent projects and compose a written and oral presentation of their work.</w:t>
+        <w:t>Fall 2023—20 students</w:t>
       </w:r>
     </w:p>
     <w:p>
@@ -10198,7 +10868,7 @@
           <w:rFonts w:cstheme="minorHAnsi"/>
           <w:bCs/>
         </w:rPr>
-        <w:t>Spring 2024—1 student</w:t>
+        <w:t>Spring 2024—19 students</w:t>
       </w:r>
     </w:p>
     <w:p>
@@ -10222,46 +10892,32 @@
           <w:bCs/>
           <w:smallCaps/>
         </w:rPr>
-        <w:t>Student Seminar</w:t>
-      </w:r>
-      <w:r>
-        <w:rPr>
-          <w:rFonts w:cstheme="minorHAnsi"/>
-          <w:bCs/>
-        </w:rPr>
-        <w:t xml:space="preserve"> (Utah Valley University, BIOL </w:t>
-      </w:r>
-      <w:r>
-        <w:rPr>
-          <w:rFonts w:cstheme="minorHAnsi"/>
-          <w:bCs/>
-        </w:rPr>
-        <w:t>494R</w:t>
-      </w:r>
-      <w:r>
-        <w:rPr>
-          <w:rFonts w:cstheme="minorHAnsi"/>
-          <w:bCs/>
-        </w:rPr>
-        <w:t>)—Instructor of Record</w:t>
+        <w:t>Molecular Evolution and Bioinformatics</w:t>
+      </w:r>
+      <w:r>
+        <w:rPr>
+          <w:rFonts w:cstheme="minorHAnsi"/>
+          <w:bCs/>
+        </w:rPr>
+        <w:t xml:space="preserve"> (Utah Valley University, BIOL 4550)</w:t>
       </w:r>
     </w:p>
     <w:p>
       <w:pPr>
         <w:pStyle w:val="ListParagraph"/>
         <w:spacing w:after="0" w:line="240" w:lineRule="auto"/>
-        <w:ind w:left="180"/>
-        <w:rPr>
-          <w:rFonts w:cstheme="minorHAnsi"/>
-          <w:bCs/>
-        </w:rPr>
-      </w:pPr>
-      <w:r>
-        <w:rPr>
-          <w:rFonts w:cstheme="minorHAnsi"/>
-          <w:bCs/>
-        </w:rPr>
-        <w:t>Upper-level seminar course. Students focus on writing a term paper of their interest.</w:t>
+        <w:ind w:left="360"/>
+        <w:rPr>
+          <w:rFonts w:cstheme="minorHAnsi"/>
+          <w:bCs/>
+        </w:rPr>
+      </w:pPr>
+      <w:r>
+        <w:rPr>
+          <w:rFonts w:cstheme="minorHAnsi"/>
+          <w:bCs/>
+        </w:rPr>
+        <w:t>Instruct upper-level bioinformatics and biotechnology students on the principles of molecular evolution, including population genetics and genomics, Hardy-Weinberg, neutral theory, and genome sequencing. Semi-weekly discussions of primary literature and student-driven final proposal projects</w:t>
       </w:r>
     </w:p>
     <w:p>
@@ -10283,6 +10939,252 @@
           <w:rFonts w:cstheme="minorHAnsi"/>
           <w:bCs/>
         </w:rPr>
+        <w:t>Spring 2024—15 students</w:t>
+      </w:r>
+    </w:p>
+    <w:p>
+      <w:pPr>
+        <w:pStyle w:val="ListParagraph"/>
+        <w:numPr>
+          <w:ilvl w:val="0"/>
+          <w:numId w:val="2"/>
+        </w:numPr>
+        <w:spacing w:after="0" w:line="240" w:lineRule="auto"/>
+        <w:ind w:left="180" w:hanging="180"/>
+        <w:rPr>
+          <w:rFonts w:cstheme="minorHAnsi"/>
+          <w:bCs/>
+        </w:rPr>
+      </w:pPr>
+      <w:r>
+        <w:rPr>
+          <w:rFonts w:cstheme="minorHAnsi"/>
+          <w:b/>
+          <w:bCs/>
+          <w:smallCaps/>
+        </w:rPr>
+        <w:t>Bioinformatics Capstone</w:t>
+      </w:r>
+      <w:r>
+        <w:rPr>
+          <w:rFonts w:cstheme="minorHAnsi"/>
+          <w:bCs/>
+        </w:rPr>
+        <w:t xml:space="preserve"> (Utah Valley University, BIOL 4600)</w:t>
+      </w:r>
+    </w:p>
+    <w:p>
+      <w:pPr>
+        <w:pStyle w:val="ListParagraph"/>
+        <w:spacing w:after="0" w:line="240" w:lineRule="auto"/>
+        <w:ind w:left="360"/>
+        <w:rPr>
+          <w:rFonts w:cstheme="minorHAnsi"/>
+          <w:bCs/>
+        </w:rPr>
+      </w:pPr>
+      <w:r>
+        <w:rPr>
+          <w:rFonts w:cstheme="minorHAnsi"/>
+          <w:bCs/>
+        </w:rPr>
+        <w:t>Guide upper-level bioinformatics students on implementing and critiquing bioinformatic pipelines. Students complete independent projects and compose a written and oral presentation of their work.</w:t>
+      </w:r>
+    </w:p>
+    <w:p>
+      <w:pPr>
+        <w:pStyle w:val="ListParagraph"/>
+        <w:numPr>
+          <w:ilvl w:val="1"/>
+          <w:numId w:val="2"/>
+        </w:numPr>
+        <w:spacing w:after="0" w:line="240" w:lineRule="auto"/>
+        <w:ind w:left="450" w:hanging="270"/>
+        <w:rPr>
+          <w:rFonts w:cstheme="minorHAnsi"/>
+          <w:bCs/>
+        </w:rPr>
+      </w:pPr>
+      <w:r>
+        <w:rPr>
+          <w:rFonts w:cstheme="minorHAnsi"/>
+          <w:bCs/>
+        </w:rPr>
+        <w:t>Spring 2024—1 student</w:t>
+      </w:r>
+    </w:p>
+    <w:p>
+      <w:pPr>
+        <w:pStyle w:val="ListParagraph"/>
+        <w:numPr>
+          <w:ilvl w:val="0"/>
+          <w:numId w:val="2"/>
+        </w:numPr>
+        <w:spacing w:after="0" w:line="240" w:lineRule="auto"/>
+        <w:ind w:left="180" w:hanging="180"/>
+        <w:rPr>
+          <w:rFonts w:cstheme="minorHAnsi"/>
+          <w:bCs/>
+        </w:rPr>
+      </w:pPr>
+      <w:r>
+        <w:rPr>
+          <w:rFonts w:cstheme="minorHAnsi"/>
+          <w:bCs/>
+        </w:rPr>
+        <w:t>Entomology (Utah Valley University, ZOOL 3430, ZOOL 3435)</w:t>
+      </w:r>
+    </w:p>
+    <w:p>
+      <w:pPr>
+        <w:pStyle w:val="ListParagraph"/>
+        <w:spacing w:after="0" w:line="240" w:lineRule="auto"/>
+        <w:ind w:left="360"/>
+        <w:rPr>
+          <w:rFonts w:cstheme="minorHAnsi"/>
+          <w:bCs/>
+        </w:rPr>
+      </w:pPr>
+      <w:r>
+        <w:rPr>
+          <w:rFonts w:cstheme="minorHAnsi"/>
+          <w:bCs/>
+        </w:rPr>
+        <w:t>Introduce the study of insects, including insect diversity and classification, anatomy and physiology, etc. Students curate museum quality collections with identifications to family level</w:t>
+      </w:r>
+    </w:p>
+    <w:p>
+      <w:pPr>
+        <w:pStyle w:val="ListParagraph"/>
+        <w:numPr>
+          <w:ilvl w:val="1"/>
+          <w:numId w:val="2"/>
+        </w:numPr>
+        <w:spacing w:after="0" w:line="240" w:lineRule="auto"/>
+        <w:ind w:left="450" w:hanging="270"/>
+        <w:rPr>
+          <w:rFonts w:cstheme="minorHAnsi"/>
+          <w:bCs/>
+        </w:rPr>
+      </w:pPr>
+      <w:r>
+        <w:rPr>
+          <w:rFonts w:cstheme="minorHAnsi"/>
+          <w:bCs/>
+        </w:rPr>
+        <w:t>Fall</w:t>
+      </w:r>
+      <w:r>
+        <w:rPr>
+          <w:rFonts w:cstheme="minorHAnsi"/>
+          <w:bCs/>
+        </w:rPr>
+        <w:t xml:space="preserve"> 2024—1</w:t>
+      </w:r>
+      <w:r>
+        <w:rPr>
+          <w:rFonts w:cstheme="minorHAnsi"/>
+          <w:bCs/>
+        </w:rPr>
+        <w:t>0</w:t>
+      </w:r>
+      <w:r>
+        <w:rPr>
+          <w:rFonts w:cstheme="minorHAnsi"/>
+          <w:bCs/>
+        </w:rPr>
+        <w:t xml:space="preserve"> student</w:t>
+      </w:r>
+      <w:r>
+        <w:rPr>
+          <w:rFonts w:cstheme="minorHAnsi"/>
+          <w:bCs/>
+        </w:rPr>
+        <w:t>s</w:t>
+      </w:r>
+    </w:p>
+    <w:p>
+      <w:pPr>
+        <w:pStyle w:val="ListParagraph"/>
+        <w:numPr>
+          <w:ilvl w:val="0"/>
+          <w:numId w:val="2"/>
+        </w:numPr>
+        <w:spacing w:after="0" w:line="240" w:lineRule="auto"/>
+        <w:ind w:left="180" w:hanging="180"/>
+        <w:rPr>
+          <w:rFonts w:cstheme="minorHAnsi"/>
+          <w:bCs/>
+        </w:rPr>
+      </w:pPr>
+      <w:r>
+        <w:rPr>
+          <w:rFonts w:cstheme="minorHAnsi"/>
+          <w:b/>
+          <w:bCs/>
+          <w:smallCaps/>
+        </w:rPr>
+        <w:t>Student Seminar</w:t>
+      </w:r>
+      <w:r>
+        <w:rPr>
+          <w:rFonts w:cstheme="minorHAnsi"/>
+          <w:bCs/>
+        </w:rPr>
+        <w:t xml:space="preserve"> (Utah Valley University, BIOL </w:t>
+      </w:r>
+      <w:r>
+        <w:rPr>
+          <w:rFonts w:cstheme="minorHAnsi"/>
+          <w:bCs/>
+        </w:rPr>
+        <w:t>494R</w:t>
+      </w:r>
+      <w:r>
+        <w:rPr>
+          <w:rFonts w:cstheme="minorHAnsi"/>
+          <w:bCs/>
+        </w:rPr>
+        <w:t>)—Instructor of Record</w:t>
+      </w:r>
+    </w:p>
+    <w:p>
+      <w:pPr>
+        <w:pStyle w:val="ListParagraph"/>
+        <w:spacing w:after="0" w:line="240" w:lineRule="auto"/>
+        <w:ind w:left="180"/>
+        <w:rPr>
+          <w:rFonts w:cstheme="minorHAnsi"/>
+          <w:bCs/>
+        </w:rPr>
+      </w:pPr>
+      <w:r>
+        <w:rPr>
+          <w:rFonts w:cstheme="minorHAnsi"/>
+          <w:bCs/>
+        </w:rPr>
+        <w:t>Upper-level seminar course. Students focus on writing a term paper of their interest.</w:t>
+      </w:r>
+    </w:p>
+    <w:p>
+      <w:pPr>
+        <w:pStyle w:val="ListParagraph"/>
+        <w:numPr>
+          <w:ilvl w:val="1"/>
+          <w:numId w:val="2"/>
+        </w:numPr>
+        <w:spacing w:after="0" w:line="240" w:lineRule="auto"/>
+        <w:ind w:left="450" w:hanging="270"/>
+        <w:rPr>
+          <w:rFonts w:cstheme="minorHAnsi"/>
+          <w:bCs/>
+        </w:rPr>
+      </w:pPr>
+      <w:r>
+        <w:rPr>
+          <w:rFonts w:cstheme="minorHAnsi"/>
+          <w:bCs/>
+        </w:rPr>
         <w:t>Fall 2022—12 students</w:t>
       </w:r>
     </w:p>
@@ -10514,6 +11416,7 @@
           <w:rFonts w:cstheme="minorHAnsi"/>
           <w:bCs/>
         </w:rPr>
+        <w:lastRenderedPageBreak/>
         <w:t>Assist in online/distance education of students in the field of forensics. Specifically in their ability to identify ability to evaluate evidence, critically analyze information, and implement scientific methods for problem solving</w:t>
       </w:r>
     </w:p>
@@ -10961,7 +11864,6 @@
           <w:smallCaps/>
           <w:sz w:val="28"/>
         </w:rPr>
-        <w:lastRenderedPageBreak/>
         <w:t>Workshops</w:t>
       </w:r>
       <w:r>
@@ -11361,7 +12263,7 @@
           <w:rFonts w:cstheme="minorHAnsi"/>
           <w:bCs/>
         </w:rPr>
-        <w:t>Remington Motte (current student)</w:t>
+        <w:t>Erick Alvarez (former student)</w:t>
       </w:r>
     </w:p>
     <w:p>
@@ -11383,7 +12285,57 @@
           <w:rFonts w:cstheme="minorHAnsi"/>
           <w:bCs/>
         </w:rPr>
-        <w:t>Marissa Ohran (former student)</w:t>
+        <w:t>Remington Motte (</w:t>
+      </w:r>
+      <w:r>
+        <w:rPr>
+          <w:rFonts w:cstheme="minorHAnsi"/>
+          <w:bCs/>
+        </w:rPr>
+        <w:t>PhD Student at U. of Arkansas</w:t>
+      </w:r>
+      <w:r>
+        <w:rPr>
+          <w:rFonts w:cstheme="minorHAnsi"/>
+          <w:bCs/>
+        </w:rPr>
+        <w:t>)</w:t>
+      </w:r>
+    </w:p>
+    <w:p>
+      <w:pPr>
+        <w:numPr>
+          <w:ilvl w:val="0"/>
+          <w:numId w:val="24"/>
+        </w:numPr>
+        <w:spacing w:after="80" w:line="240" w:lineRule="auto"/>
+        <w:ind w:left="180" w:hanging="180"/>
+        <w:contextualSpacing/>
+        <w:rPr>
+          <w:rFonts w:cstheme="minorHAnsi"/>
+          <w:bCs/>
+        </w:rPr>
+      </w:pPr>
+      <w:r>
+        <w:rPr>
+          <w:rFonts w:cstheme="minorHAnsi"/>
+          <w:bCs/>
+        </w:rPr>
+        <w:t>Marissa Ohran (</w:t>
+      </w:r>
+      <w:r>
+        <w:rPr>
+          <w:rFonts w:cstheme="minorHAnsi"/>
+          <w:bCs/>
+        </w:rPr>
+        <w:t>Curiosity Guide, Thanksgiving Point</w:t>
+      </w:r>
+      <w:r>
+        <w:rPr>
+          <w:rFonts w:cstheme="minorHAnsi"/>
+          <w:bCs/>
+        </w:rPr>
+        <w:t>)</w:t>
       </w:r>
     </w:p>
     <w:p>
@@ -11713,6 +12665,7 @@
           <w:rFonts w:cstheme="minorHAnsi"/>
           <w:bCs/>
         </w:rPr>
+        <w:lastRenderedPageBreak/>
         <w:t>Kate Hickman</w:t>
       </w:r>
     </w:p>
@@ -12623,7 +13576,6 @@
           <w:rFonts w:cstheme="minorHAnsi"/>
           <w:bCs/>
         </w:rPr>
-        <w:lastRenderedPageBreak/>
         <w:t>Insects (</w:t>
       </w:r>
       <w:r>
@@ -13633,6 +14585,7 @@
           <w:rFonts w:cstheme="minorHAnsi"/>
           <w:bCs/>
         </w:rPr>
+        <w:lastRenderedPageBreak/>
         <w:t>2021</w:t>
       </w:r>
       <w:r>
@@ -14461,7 +15414,6 @@
           <w:rFonts w:cstheme="minorHAnsi"/>
           <w:bCs/>
         </w:rPr>
-        <w:lastRenderedPageBreak/>
         <w:t>2014-2015</w:t>
       </w:r>
       <w:r>
@@ -15336,6 +16288,7 @@
           <w:rFonts w:cstheme="minorHAnsi"/>
           <w:bCs/>
         </w:rPr>
+        <w:lastRenderedPageBreak/>
         <w:t xml:space="preserve">Fall 2021 Learning Circle, Utah Valley University </w:t>
       </w:r>
     </w:p>
@@ -16223,7 +17176,6 @@
         <w:rPr>
           <w:rFonts w:cstheme="minorHAnsi"/>
         </w:rPr>
-        <w:lastRenderedPageBreak/>
         <w:t>2023</w:t>
       </w:r>
       <w:r>
@@ -17864,7 +18816,7 @@
 </file>
 
 <file path=word/endnotes.xml><?xml version="1.0" encoding="utf-8"?>
-<w:endnotes xmlns:wpc="http://schemas.microsoft.com/office/word/2010/wordprocessingCanvas" xmlns:cx="http://schemas.microsoft.com/office/drawing/2014/chartex" xmlns:cx1="http://schemas.microsoft.com/office/drawing/2015/9/8/chartex" xmlns:cx2="http://schemas.microsoft.com/office/drawing/2015/10/21/chartex" xmlns:cx3="http://schemas.microsoft.com/office/drawing/2016/5/9/chartex" xmlns:cx4="http://schemas.microsoft.com/office/drawing/2016/5/10/chartex" xmlns:cx5="http://schemas.microsoft.com/office/drawing/2016/5/11/chartex" xmlns:cx6="http://schemas.microsoft.com/office/drawing/2016/5/12/chartex" xmlns:cx7="http://schemas.microsoft.com/office/drawing/2016/5/13/chartex" xmlns:cx8="http://schemas.microsoft.com/office/drawing/2016/5/14/chartex" xmlns:mc="http://schemas.openxmlformats.org/markup-compatibility/2006" xmlns:aink="http://schemas.microsoft.com/office/drawing/2016/ink" xmlns:am3d="http://schemas.microsoft.com/office/drawing/2017/model3d" xmlns:o="urn:schemas-microsoft-com:office:office" xmlns:oel="http://schemas.microsoft.com/office/2019/extlst" xmlns:r="http://schemas.openxmlformats.org/officeDocument/2006/relationships" xmlns:m="http://schemas.openxmlformats.org/officeDocument/2006/math" xmlns:v="urn:schemas-microsoft-com:vml" xmlns:wp14="http://schemas.microsoft.com/office/word/2010/wordprocessingDrawing" xmlns:wp="http://schemas.openxmlformats.org/drawingml/2006/wordprocessingDrawing" xmlns:w10="urn:schemas-microsoft-com:office:word" xmlns:w="http://schemas.openxmlformats.org/wordprocessingml/2006/main" xmlns:w14="http://schemas.microsoft.com/office/word/2010/wordml" xmlns:w15="http://schemas.microsoft.com/office/word/2012/wordml" xmlns:w16cex="http://schemas.microsoft.com/office/word/2018/wordml/cex" xmlns:w16cid="http://schemas.microsoft.com/office/word/2016/wordml/cid" xmlns:w16="http://schemas.microsoft.com/office/word/2018/wordml" xmlns:w16sdtdh="http://schemas.microsoft.com/office/word/2020/wordml/sdtdatahash" xmlns:w16se="http://schemas.microsoft.com/office/word/2015/wordml/symex" xmlns:wpg="http://schemas.microsoft.com/office/word/2010/wordprocessingGroup" xmlns:wpi="http://schemas.microsoft.com/office/word/2010/wordprocessingInk" xmlns:wne="http://schemas.microsoft.com/office/word/2006/wordml" xmlns:wps="http://schemas.microsoft.com/office/word/2010/wordprocessingShape" mc:Ignorable="w14 w15 w16se w16cid w16 w16cex w16sdtdh wp14">
+<w:endnotes xmlns:wpc="http://schemas.microsoft.com/office/word/2010/wordprocessingCanvas" xmlns:cx="http://schemas.microsoft.com/office/drawing/2014/chartex" xmlns:cx1="http://schemas.microsoft.com/office/drawing/2015/9/8/chartex" xmlns:cx2="http://schemas.microsoft.com/office/drawing/2015/10/21/chartex" xmlns:cx3="http://schemas.microsoft.com/office/drawing/2016/5/9/chartex" xmlns:cx4="http://schemas.microsoft.com/office/drawing/2016/5/10/chartex" xmlns:cx5="http://schemas.microsoft.com/office/drawing/2016/5/11/chartex" xmlns:cx6="http://schemas.microsoft.com/office/drawing/2016/5/12/chartex" xmlns:cx7="http://schemas.microsoft.com/office/drawing/2016/5/13/chartex" xmlns:cx8="http://schemas.microsoft.com/office/drawing/2016/5/14/chartex" xmlns:mc="http://schemas.openxmlformats.org/markup-compatibility/2006" xmlns:aink="http://schemas.microsoft.com/office/drawing/2016/ink" xmlns:am3d="http://schemas.microsoft.com/office/drawing/2017/model3d" xmlns:o="urn:schemas-microsoft-com:office:office" xmlns:oel="http://schemas.microsoft.com/office/2019/extlst" xmlns:r="http://schemas.openxmlformats.org/officeDocument/2006/relationships" xmlns:m="http://schemas.openxmlformats.org/officeDocument/2006/math" xmlns:v="urn:schemas-microsoft-com:vml" xmlns:wp14="http://schemas.microsoft.com/office/word/2010/wordprocessingDrawing" xmlns:wp="http://schemas.openxmlformats.org/drawingml/2006/wordprocessingDrawing" xmlns:w10="urn:schemas-microsoft-com:office:word" xmlns:w="http://schemas.openxmlformats.org/wordprocessingml/2006/main" xmlns:w14="http://schemas.microsoft.com/office/word/2010/wordml" xmlns:w15="http://schemas.microsoft.com/office/word/2012/wordml" xmlns:w16cex="http://schemas.microsoft.com/office/word/2018/wordml/cex" xmlns:w16cid="http://schemas.microsoft.com/office/word/2016/wordml/cid" xmlns:w16="http://schemas.microsoft.com/office/word/2018/wordml" xmlns:w16du="http://schemas.microsoft.com/office/word/2023/wordml/word16du" xmlns:w16sdtdh="http://schemas.microsoft.com/office/word/2020/wordml/sdtdatahash" xmlns:w16se="http://schemas.microsoft.com/office/word/2015/wordml/symex" xmlns:wpg="http://schemas.microsoft.com/office/word/2010/wordprocessingGroup" xmlns:wpi="http://schemas.microsoft.com/office/word/2010/wordprocessingInk" xmlns:wne="http://schemas.microsoft.com/office/word/2006/wordml" xmlns:wps="http://schemas.microsoft.com/office/word/2010/wordprocessingShape" mc:Ignorable="w14 w15 w16se w16cid w16 w16cex w16sdtdh w16du wp14">
   <w:endnote w:type="separator" w:id="-1">
     <w:p>
       <w:pPr>
@@ -17889,7 +18841,7 @@
 </file>
 
 <file path=word/footer1.xml><?xml version="1.0" encoding="utf-8"?>
-<w:ftr xmlns:wpc="http://schemas.microsoft.com/office/word/2010/wordprocessingCanvas" xmlns:cx="http://schemas.microsoft.com/office/drawing/2014/chartex" xmlns:cx1="http://schemas.microsoft.com/office/drawing/2015/9/8/chartex" xmlns:cx2="http://schemas.microsoft.com/office/drawing/2015/10/21/chartex" xmlns:cx3="http://schemas.microsoft.com/office/drawing/2016/5/9/chartex" xmlns:cx4="http://schemas.microsoft.com/office/drawing/2016/5/10/chartex" xmlns:cx5="http://schemas.microsoft.com/office/drawing/2016/5/11/chartex" xmlns:cx6="http://schemas.microsoft.com/office/drawing/2016/5/12/chartex" xmlns:cx7="http://schemas.microsoft.com/office/drawing/2016/5/13/chartex" xmlns:cx8="http://schemas.microsoft.com/office/drawing/2016/5/14/chartex" xmlns:mc="http://schemas.openxmlformats.org/markup-compatibility/2006" xmlns:aink="http://schemas.microsoft.com/office/drawing/2016/ink" xmlns:am3d="http://schemas.microsoft.com/office/drawing/2017/model3d" xmlns:o="urn:schemas-microsoft-com:office:office" xmlns:oel="http://schemas.microsoft.com/office/2019/extlst" xmlns:r="http://schemas.openxmlformats.org/officeDocument/2006/relationships" xmlns:m="http://schemas.openxmlformats.org/officeDocument/2006/math" xmlns:v="urn:schemas-microsoft-com:vml" xmlns:wp14="http://schemas.microsoft.com/office/word/2010/wordprocessingDrawing" xmlns:wp="http://schemas.openxmlformats.org/drawingml/2006/wordprocessingDrawing" xmlns:w10="urn:schemas-microsoft-com:office:word" xmlns:w="http://schemas.openxmlformats.org/wordprocessingml/2006/main" xmlns:w14="http://schemas.microsoft.com/office/word/2010/wordml" xmlns:w15="http://schemas.microsoft.com/office/word/2012/wordml" xmlns:w16cex="http://schemas.microsoft.com/office/word/2018/wordml/cex" xmlns:w16cid="http://schemas.microsoft.com/office/word/2016/wordml/cid" xmlns:w16="http://schemas.microsoft.com/office/word/2018/wordml" xmlns:w16sdtdh="http://schemas.microsoft.com/office/word/2020/wordml/sdtdatahash" xmlns:w16se="http://schemas.microsoft.com/office/word/2015/wordml/symex" xmlns:wpg="http://schemas.microsoft.com/office/word/2010/wordprocessingGroup" xmlns:wpi="http://schemas.microsoft.com/office/word/2010/wordprocessingInk" xmlns:wne="http://schemas.microsoft.com/office/word/2006/wordml" xmlns:wps="http://schemas.microsoft.com/office/word/2010/wordprocessingShape" mc:Ignorable="w14 w15 w16se w16cid w16 w16cex w16sdtdh wp14">
+<w:ftr xmlns:wpc="http://schemas.microsoft.com/office/word/2010/wordprocessingCanvas" xmlns:cx="http://schemas.microsoft.com/office/drawing/2014/chartex" xmlns:cx1="http://schemas.microsoft.com/office/drawing/2015/9/8/chartex" xmlns:cx2="http://schemas.microsoft.com/office/drawing/2015/10/21/chartex" xmlns:cx3="http://schemas.microsoft.com/office/drawing/2016/5/9/chartex" xmlns:cx4="http://schemas.microsoft.com/office/drawing/2016/5/10/chartex" xmlns:cx5="http://schemas.microsoft.com/office/drawing/2016/5/11/chartex" xmlns:cx6="http://schemas.microsoft.com/office/drawing/2016/5/12/chartex" xmlns:cx7="http://schemas.microsoft.com/office/drawing/2016/5/13/chartex" xmlns:cx8="http://schemas.microsoft.com/office/drawing/2016/5/14/chartex" xmlns:mc="http://schemas.openxmlformats.org/markup-compatibility/2006" xmlns:aink="http://schemas.microsoft.com/office/drawing/2016/ink" xmlns:am3d="http://schemas.microsoft.com/office/drawing/2017/model3d" xmlns:o="urn:schemas-microsoft-com:office:office" xmlns:oel="http://schemas.microsoft.com/office/2019/extlst" xmlns:r="http://schemas.openxmlformats.org/officeDocument/2006/relationships" xmlns:m="http://schemas.openxmlformats.org/officeDocument/2006/math" xmlns:v="urn:schemas-microsoft-com:vml" xmlns:wp14="http://schemas.microsoft.com/office/word/2010/wordprocessingDrawing" xmlns:wp="http://schemas.openxmlformats.org/drawingml/2006/wordprocessingDrawing" xmlns:w10="urn:schemas-microsoft-com:office:word" xmlns:w="http://schemas.openxmlformats.org/wordprocessingml/2006/main" xmlns:w14="http://schemas.microsoft.com/office/word/2010/wordml" xmlns:w15="http://schemas.microsoft.com/office/word/2012/wordml" xmlns:w16cex="http://schemas.microsoft.com/office/word/2018/wordml/cex" xmlns:w16cid="http://schemas.microsoft.com/office/word/2016/wordml/cid" xmlns:w16="http://schemas.microsoft.com/office/word/2018/wordml" xmlns:w16du="http://schemas.microsoft.com/office/word/2023/wordml/word16du" xmlns:w16sdtdh="http://schemas.microsoft.com/office/word/2020/wordml/sdtdatahash" xmlns:w16se="http://schemas.microsoft.com/office/word/2015/wordml/symex" xmlns:wpg="http://schemas.microsoft.com/office/word/2010/wordprocessingGroup" xmlns:wpi="http://schemas.microsoft.com/office/word/2010/wordprocessingInk" xmlns:wne="http://schemas.microsoft.com/office/word/2006/wordml" xmlns:wps="http://schemas.microsoft.com/office/word/2010/wordprocessingShape" mc:Ignorable="w14 w15 w16se w16cid w16 w16cex w16sdtdh w16du wp14">
   <w:sdt>
     <w:sdtPr>
       <w:id w:val="-70585012"/>
@@ -18039,7 +18991,7 @@
 </file>
 
 <file path=word/footnotes.xml><?xml version="1.0" encoding="utf-8"?>
-<w:footnotes xmlns:wpc="http://schemas.microsoft.com/office/word/2010/wordprocessingCanvas" xmlns:cx="http://schemas.microsoft.com/office/drawing/2014/chartex" xmlns:cx1="http://schemas.microsoft.com/office/drawing/2015/9/8/chartex" xmlns:cx2="http://schemas.microsoft.com/office/drawing/2015/10/21/chartex" xmlns:cx3="http://schemas.microsoft.com/office/drawing/2016/5/9/chartex" xmlns:cx4="http://schemas.microsoft.com/office/drawing/2016/5/10/chartex" xmlns:cx5="http://schemas.microsoft.com/office/drawing/2016/5/11/chartex" xmlns:cx6="http://schemas.microsoft.com/office/drawing/2016/5/12/chartex" xmlns:cx7="http://schemas.microsoft.com/office/drawing/2016/5/13/chartex" xmlns:cx8="http://schemas.microsoft.com/office/drawing/2016/5/14/chartex" xmlns:mc="http://schemas.openxmlformats.org/markup-compatibility/2006" xmlns:aink="http://schemas.microsoft.com/office/drawing/2016/ink" xmlns:am3d="http://schemas.microsoft.com/office/drawing/2017/model3d" xmlns:o="urn:schemas-microsoft-com:office:office" xmlns:oel="http://schemas.microsoft.com/office/2019/extlst" xmlns:r="http://schemas.openxmlformats.org/officeDocument/2006/relationships" xmlns:m="http://schemas.openxmlformats.org/officeDocument/2006/math" xmlns:v="urn:schemas-microsoft-com:vml" xmlns:wp14="http://schemas.microsoft.com/office/word/2010/wordprocessingDrawing" xmlns:wp="http://schemas.openxmlformats.org/drawingml/2006/wordprocessingDrawing" xmlns:w10="urn:schemas-microsoft-com:office:word" xmlns:w="http://schemas.openxmlformats.org/wordprocessingml/2006/main" xmlns:w14="http://schemas.microsoft.com/office/word/2010/wordml" xmlns:w15="http://schemas.microsoft.com/office/word/2012/wordml" xmlns:w16cex="http://schemas.microsoft.com/office/word/2018/wordml/cex" xmlns:w16cid="http://schemas.microsoft.com/office/word/2016/wordml/cid" xmlns:w16="http://schemas.microsoft.com/office/word/2018/wordml" xmlns:w16sdtdh="http://schemas.microsoft.com/office/word/2020/wordml/sdtdatahash" xmlns:w16se="http://schemas.microsoft.com/office/word/2015/wordml/symex" xmlns:wpg="http://schemas.microsoft.com/office/word/2010/wordprocessingGroup" xmlns:wpi="http://schemas.microsoft.com/office/word/2010/wordprocessingInk" xmlns:wne="http://schemas.microsoft.com/office/word/2006/wordml" xmlns:wps="http://schemas.microsoft.com/office/word/2010/wordprocessingShape" mc:Ignorable="w14 w15 w16se w16cid w16 w16cex w16sdtdh wp14">
+<w:footnotes xmlns:wpc="http://schemas.microsoft.com/office/word/2010/wordprocessingCanvas" xmlns:cx="http://schemas.microsoft.com/office/drawing/2014/chartex" xmlns:cx1="http://schemas.microsoft.com/office/drawing/2015/9/8/chartex" xmlns:cx2="http://schemas.microsoft.com/office/drawing/2015/10/21/chartex" xmlns:cx3="http://schemas.microsoft.com/office/drawing/2016/5/9/chartex" xmlns:cx4="http://schemas.microsoft.com/office/drawing/2016/5/10/chartex" xmlns:cx5="http://schemas.microsoft.com/office/drawing/2016/5/11/chartex" xmlns:cx6="http://schemas.microsoft.com/office/drawing/2016/5/12/chartex" xmlns:cx7="http://schemas.microsoft.com/office/drawing/2016/5/13/chartex" xmlns:cx8="http://schemas.microsoft.com/office/drawing/2016/5/14/chartex" xmlns:mc="http://schemas.openxmlformats.org/markup-compatibility/2006" xmlns:aink="http://schemas.microsoft.com/office/drawing/2016/ink" xmlns:am3d="http://schemas.microsoft.com/office/drawing/2017/model3d" xmlns:o="urn:schemas-microsoft-com:office:office" xmlns:oel="http://schemas.microsoft.com/office/2019/extlst" xmlns:r="http://schemas.openxmlformats.org/officeDocument/2006/relationships" xmlns:m="http://schemas.openxmlformats.org/officeDocument/2006/math" xmlns:v="urn:schemas-microsoft-com:vml" xmlns:wp14="http://schemas.microsoft.com/office/word/2010/wordprocessingDrawing" xmlns:wp="http://schemas.openxmlformats.org/drawingml/2006/wordprocessingDrawing" xmlns:w10="urn:schemas-microsoft-com:office:word" xmlns:w="http://schemas.openxmlformats.org/wordprocessingml/2006/main" xmlns:w14="http://schemas.microsoft.com/office/word/2010/wordml" xmlns:w15="http://schemas.microsoft.com/office/word/2012/wordml" xmlns:w16cex="http://schemas.microsoft.com/office/word/2018/wordml/cex" xmlns:w16cid="http://schemas.microsoft.com/office/word/2016/wordml/cid" xmlns:w16="http://schemas.microsoft.com/office/word/2018/wordml" xmlns:w16du="http://schemas.microsoft.com/office/word/2023/wordml/word16du" xmlns:w16sdtdh="http://schemas.microsoft.com/office/word/2020/wordml/sdtdatahash" xmlns:w16se="http://schemas.microsoft.com/office/word/2015/wordml/symex" xmlns:wpg="http://schemas.microsoft.com/office/word/2010/wordprocessingGroup" xmlns:wpi="http://schemas.microsoft.com/office/word/2010/wordprocessingInk" xmlns:wne="http://schemas.microsoft.com/office/word/2006/wordml" xmlns:wps="http://schemas.microsoft.com/office/word/2010/wordprocessingShape" mc:Ignorable="w14 w15 w16se w16cid w16 w16cex w16sdtdh w16du wp14">
   <w:footnote w:type="separator" w:id="-1">
     <w:p>
       <w:pPr>
@@ -18064,7 +19016,7 @@
 </file>
 
 <file path=word/numbering.xml><?xml version="1.0" encoding="utf-8"?>
-<w:numbering xmlns:wpc="http://schemas.microsoft.com/office/word/2010/wordprocessingCanvas" xmlns:cx="http://schemas.microsoft.com/office/drawing/2014/chartex" xmlns:cx1="http://schemas.microsoft.com/office/drawing/2015/9/8/chartex" xmlns:cx2="http://schemas.microsoft.com/office/drawing/2015/10/21/chartex" xmlns:cx3="http://schemas.microsoft.com/office/drawing/2016/5/9/chartex" xmlns:cx4="http://schemas.microsoft.com/office/drawing/2016/5/10/chartex" xmlns:cx5="http://schemas.microsoft.com/office/drawing/2016/5/11/chartex" xmlns:cx6="http://schemas.microsoft.com/office/drawing/2016/5/12/chartex" xmlns:cx7="http://schemas.microsoft.com/office/drawing/2016/5/13/chartex" xmlns:cx8="http://schemas.microsoft.com/office/drawing/2016/5/14/chartex" xmlns:mc="http://schemas.openxmlformats.org/markup-compatibility/2006" xmlns:aink="http://schemas.microsoft.com/office/drawing/2016/ink" xmlns:am3d="http://schemas.microsoft.com/office/drawing/2017/model3d" xmlns:o="urn:schemas-microsoft-com:office:office" xmlns:oel="http://schemas.microsoft.com/office/2019/extlst" xmlns:r="http://schemas.openxmlformats.org/officeDocument/2006/relationships" xmlns:m="http://schemas.openxmlformats.org/officeDocument/2006/math" xmlns:v="urn:schemas-microsoft-com:vml" xmlns:wp14="http://schemas.microsoft.com/office/word/2010/wordprocessingDrawing" xmlns:wp="http://schemas.openxmlformats.org/drawingml/2006/wordprocessingDrawing" xmlns:w10="urn:schemas-microsoft-com:office:word" xmlns:w="http://schemas.openxmlformats.org/wordprocessingml/2006/main" xmlns:w14="http://schemas.microsoft.com/office/word/2010/wordml" xmlns:w15="http://schemas.microsoft.com/office/word/2012/wordml" xmlns:w16cex="http://schemas.microsoft.com/office/word/2018/wordml/cex" xmlns:w16cid="http://schemas.microsoft.com/office/word/2016/wordml/cid" xmlns:w16="http://schemas.microsoft.com/office/word/2018/wordml" xmlns:w16sdtdh="http://schemas.microsoft.com/office/word/2020/wordml/sdtdatahash" xmlns:w16se="http://schemas.microsoft.com/office/word/2015/wordml/symex" xmlns:wpg="http://schemas.microsoft.com/office/word/2010/wordprocessingGroup" xmlns:wpi="http://schemas.microsoft.com/office/word/2010/wordprocessingInk" xmlns:wne="http://schemas.microsoft.com/office/word/2006/wordml" xmlns:wps="http://schemas.microsoft.com/office/word/2010/wordprocessingShape" mc:Ignorable="w14 w15 w16se w16cid w16 w16cex w16sdtdh wp14">
+<w:numbering xmlns:wpc="http://schemas.microsoft.com/office/word/2010/wordprocessingCanvas" xmlns:cx="http://schemas.microsoft.com/office/drawing/2014/chartex" xmlns:cx1="http://schemas.microsoft.com/office/drawing/2015/9/8/chartex" xmlns:cx2="http://schemas.microsoft.com/office/drawing/2015/10/21/chartex" xmlns:cx3="http://schemas.microsoft.com/office/drawing/2016/5/9/chartex" xmlns:cx4="http://schemas.microsoft.com/office/drawing/2016/5/10/chartex" xmlns:cx5="http://schemas.microsoft.com/office/drawing/2016/5/11/chartex" xmlns:cx6="http://schemas.microsoft.com/office/drawing/2016/5/12/chartex" xmlns:cx7="http://schemas.microsoft.com/office/drawing/2016/5/13/chartex" xmlns:cx8="http://schemas.microsoft.com/office/drawing/2016/5/14/chartex" xmlns:mc="http://schemas.openxmlformats.org/markup-compatibility/2006" xmlns:aink="http://schemas.microsoft.com/office/drawing/2016/ink" xmlns:am3d="http://schemas.microsoft.com/office/drawing/2017/model3d" xmlns:o="urn:schemas-microsoft-com:office:office" xmlns:oel="http://schemas.microsoft.com/office/2019/extlst" xmlns:r="http://schemas.openxmlformats.org/officeDocument/2006/relationships" xmlns:m="http://schemas.openxmlformats.org/officeDocument/2006/math" xmlns:v="urn:schemas-microsoft-com:vml" xmlns:wp14="http://schemas.microsoft.com/office/word/2010/wordprocessingDrawing" xmlns:wp="http://schemas.openxmlformats.org/drawingml/2006/wordprocessingDrawing" xmlns:w10="urn:schemas-microsoft-com:office:word" xmlns:w="http://schemas.openxmlformats.org/wordprocessingml/2006/main" xmlns:w14="http://schemas.microsoft.com/office/word/2010/wordml" xmlns:w15="http://schemas.microsoft.com/office/word/2012/wordml" xmlns:w16cex="http://schemas.microsoft.com/office/word/2018/wordml/cex" xmlns:w16cid="http://schemas.microsoft.com/office/word/2016/wordml/cid" xmlns:w16="http://schemas.microsoft.com/office/word/2018/wordml" xmlns:w16du="http://schemas.microsoft.com/office/word/2023/wordml/word16du" xmlns:w16sdtdh="http://schemas.microsoft.com/office/word/2020/wordml/sdtdatahash" xmlns:w16se="http://schemas.microsoft.com/office/word/2015/wordml/symex" xmlns:wpg="http://schemas.microsoft.com/office/word/2010/wordprocessingGroup" xmlns:wpi="http://schemas.microsoft.com/office/word/2010/wordprocessingInk" xmlns:wne="http://schemas.microsoft.com/office/word/2006/wordml" xmlns:wps="http://schemas.microsoft.com/office/word/2010/wordprocessingShape" mc:Ignorable="w14 w15 w16se w16cid w16 w16cex w16sdtdh w16du wp14">
   <w:abstractNum w:abstractNumId="0" w15:restartNumberingAfterBreak="0">
     <w:nsid w:val="0641260C"/>
     <w:multiLevelType w:val="hybridMultilevel"/>
@@ -21493,6 +22445,119 @@
       </w:pPr>
       <w:rPr>
         <w:rFonts w:ascii="Courier New" w:hAnsi="Courier New" w:cs="Courier New" w:hint="default"/>
+      </w:rPr>
+    </w:lvl>
+    <w:lvl w:ilvl="8" w:tplc="04090005" w:tentative="1">
+      <w:start w:val="1"/>
+      <w:numFmt w:val="bullet"/>
+      <w:lvlText w:val=""/>
+      <w:lvlJc w:val="left"/>
+      <w:pPr>
+        <w:ind w:left="6480" w:hanging="360"/>
+      </w:pPr>
+      <w:rPr>
+        <w:rFonts w:ascii="Wingdings" w:hAnsi="Wingdings" w:hint="default"/>
+      </w:rPr>
+    </w:lvl>
+  </w:abstractNum>
+  <w:abstractNum w:abstractNumId="30" w15:restartNumberingAfterBreak="0">
+    <w:nsid w:val="7B6519C8"/>
+    <w:multiLevelType w:val="hybridMultilevel"/>
+    <w:tmpl w:val="75A4B9AC"/>
+    <w:lvl w:ilvl="0" w:tplc="04090001">
+      <w:start w:val="1"/>
+      <w:numFmt w:val="bullet"/>
+      <w:lvlText w:val=""/>
+      <w:lvlJc w:val="left"/>
+      <w:pPr>
+        <w:ind w:left="720" w:hanging="360"/>
+      </w:pPr>
+      <w:rPr>
+        <w:rFonts w:ascii="Symbol" w:hAnsi="Symbol" w:hint="default"/>
+      </w:rPr>
+    </w:lvl>
+    <w:lvl w:ilvl="1" w:tplc="04090003">
+      <w:start w:val="1"/>
+      <w:numFmt w:val="bullet"/>
+      <w:lvlText w:val="o"/>
+      <w:lvlJc w:val="left"/>
+      <w:pPr>
+        <w:ind w:left="1440" w:hanging="360"/>
+      </w:pPr>
+      <w:rPr>
+        <w:rFonts w:ascii="Courier New" w:hAnsi="Courier New" w:hint="default"/>
+      </w:rPr>
+    </w:lvl>
+    <w:lvl w:ilvl="2" w:tplc="04090005" w:tentative="1">
+      <w:start w:val="1"/>
+      <w:numFmt w:val="bullet"/>
+      <w:lvlText w:val=""/>
+      <w:lvlJc w:val="left"/>
+      <w:pPr>
+        <w:ind w:left="2160" w:hanging="360"/>
+      </w:pPr>
+      <w:rPr>
+        <w:rFonts w:ascii="Wingdings" w:hAnsi="Wingdings" w:hint="default"/>
+      </w:rPr>
+    </w:lvl>
+    <w:lvl w:ilvl="3" w:tplc="04090001" w:tentative="1">
+      <w:start w:val="1"/>
+      <w:numFmt w:val="bullet"/>
+      <w:lvlText w:val=""/>
+      <w:lvlJc w:val="left"/>
+      <w:pPr>
+        <w:ind w:left="2880" w:hanging="360"/>
+      </w:pPr>
+      <w:rPr>
+        <w:rFonts w:ascii="Symbol" w:hAnsi="Symbol" w:hint="default"/>
+      </w:rPr>
+    </w:lvl>
+    <w:lvl w:ilvl="4" w:tplc="04090003" w:tentative="1">
+      <w:start w:val="1"/>
+      <w:numFmt w:val="bullet"/>
+      <w:lvlText w:val="o"/>
+      <w:lvlJc w:val="left"/>
+      <w:pPr>
+        <w:ind w:left="3600" w:hanging="360"/>
+      </w:pPr>
+      <w:rPr>
+        <w:rFonts w:ascii="Courier New" w:hAnsi="Courier New" w:hint="default"/>
+      </w:rPr>
+    </w:lvl>
+    <w:lvl w:ilvl="5" w:tplc="04090005" w:tentative="1">
+      <w:start w:val="1"/>
+      <w:numFmt w:val="bullet"/>
+      <w:lvlText w:val=""/>
+      <w:lvlJc w:val="left"/>
+      <w:pPr>
+        <w:ind w:left="4320" w:hanging="360"/>
+      </w:pPr>
+      <w:rPr>
+        <w:rFonts w:ascii="Wingdings" w:hAnsi="Wingdings" w:hint="default"/>
+      </w:rPr>
+    </w:lvl>
+    <w:lvl w:ilvl="6" w:tplc="04090001" w:tentative="1">
+      <w:start w:val="1"/>
+      <w:numFmt w:val="bullet"/>
+      <w:lvlText w:val=""/>
+      <w:lvlJc w:val="left"/>
+      <w:pPr>
+        <w:ind w:left="5040" w:hanging="360"/>
+      </w:pPr>
+      <w:rPr>
+        <w:rFonts w:ascii="Symbol" w:hAnsi="Symbol" w:hint="default"/>
+      </w:rPr>
+    </w:lvl>
+    <w:lvl w:ilvl="7" w:tplc="04090003" w:tentative="1">
+      <w:start w:val="1"/>
+      <w:numFmt w:val="bullet"/>
+      <w:lvlText w:val="o"/>
+      <w:lvlJc w:val="left"/>
+      <w:pPr>
+        <w:ind w:left="5760" w:hanging="360"/>
+      </w:pPr>
+      <w:rPr>
+        <w:rFonts w:ascii="Courier New" w:hAnsi="Courier New" w:hint="default"/>
       </w:rPr>
     </w:lvl>
     <w:lvl w:ilvl="8" w:tplc="04090005" w:tentative="1">
@@ -21598,11 +22663,14 @@
   <w:num w:numId="30" w16cid:durableId="72750022">
     <w:abstractNumId w:val="11"/>
   </w:num>
+  <w:num w:numId="31" w16cid:durableId="298650016">
+    <w:abstractNumId w:val="30"/>
+  </w:num>
 </w:numbering>
 </file>
 
 <file path=word/styles.xml><?xml version="1.0" encoding="utf-8"?>
-<w:styles xmlns:mc="http://schemas.openxmlformats.org/markup-compatibility/2006" xmlns:r="http://schemas.openxmlformats.org/officeDocument/2006/relationships" xmlns:w="http://schemas.openxmlformats.org/wordprocessingml/2006/main" xmlns:w14="http://schemas.microsoft.com/office/word/2010/wordml" xmlns:w15="http://schemas.microsoft.com/office/word/2012/wordml" xmlns:w16cex="http://schemas.microsoft.com/office/word/2018/wordml/cex" xmlns:w16cid="http://schemas.microsoft.com/office/word/2016/wordml/cid" xmlns:w16="http://schemas.microsoft.com/office/word/2018/wordml" xmlns:w16sdtdh="http://schemas.microsoft.com/office/word/2020/wordml/sdtdatahash" xmlns:w16se="http://schemas.microsoft.com/office/word/2015/wordml/symex" mc:Ignorable="w14 w15 w16se w16cid w16 w16cex w16sdtdh">
+<w:styles xmlns:mc="http://schemas.openxmlformats.org/markup-compatibility/2006" xmlns:r="http://schemas.openxmlformats.org/officeDocument/2006/relationships" xmlns:w="http://schemas.openxmlformats.org/wordprocessingml/2006/main" xmlns:w14="http://schemas.microsoft.com/office/word/2010/wordml" xmlns:w15="http://schemas.microsoft.com/office/word/2012/wordml" xmlns:w16cex="http://schemas.microsoft.com/office/word/2018/wordml/cex" xmlns:w16cid="http://schemas.microsoft.com/office/word/2016/wordml/cid" xmlns:w16="http://schemas.microsoft.com/office/word/2018/wordml" xmlns:w16du="http://schemas.microsoft.com/office/word/2023/wordml/word16du" xmlns:w16sdtdh="http://schemas.microsoft.com/office/word/2020/wordml/sdtdatahash" xmlns:w16se="http://schemas.microsoft.com/office/word/2015/wordml/symex" mc:Ignorable="w14 w15 w16se w16cid w16 w16cex w16sdtdh w16du">
   <w:docDefaults>
     <w:rPrDefault>
       <w:rPr>
@@ -22003,6 +23071,7 @@
   <w:style w:type="character" w:default="1" w:styleId="DefaultParagraphFont">
     <w:name w:val="Default Paragraph Font"/>
     <w:uiPriority w:val="1"/>
+    <w:semiHidden/>
     <w:unhideWhenUsed/>
   </w:style>
   <w:style w:type="table" w:default="1" w:styleId="TableNormal">

</xml_diff>